<commit_message>
add tron. check getBlock
</commit_message>
<xml_diff>
--- a/GamblingFront/backend.docx
+++ b/GamblingFront/backend.docx
@@ -23517,8 +23517,8 @@
       </w:tblPr>
       <w:tblGrid>
         <w:gridCol w:w="1775"/>
-        <w:gridCol w:w="2055"/>
-        <w:gridCol w:w="2260"/>
+        <w:gridCol w:w="2080"/>
+        <w:gridCol w:w="2235"/>
         <w:gridCol w:w="1158"/>
       </w:tblGrid>
       <w:tr>
@@ -23691,7 +23691,7 @@
                 <w:rFonts w:ascii="Helvetica" w:hAnsi="Helvetica" w:cs="Helvetica"/>
                 <w:color w:val="000000"/>
               </w:rPr>
-              <w:t>CreateAffiliaterCode</w:t>
+              <w:t>CreateAffiliater</w:t>
             </w:r>
           </w:p>
         </w:tc>
@@ -23863,7 +23863,19 @@
           <w:rFonts w:ascii="Helvetica" w:hAnsi="Helvetica" w:cs="Helvetica"/>
         </w:rPr>
         <w:tab/>
-        <w:t>“method” : “ CreateAffiliaterCode”,</w:t>
+        <w:t>“</w:t>
+      </w:r>
+      <w:r>
+        <w:rPr>
+          <w:rFonts w:ascii="Helvetica" w:hAnsi="Helvetica" w:cs="Helvetica"/>
+        </w:rPr>
+        <w:t>method” : “ CreateAffiliater</w:t>
+      </w:r>
+      <w:r>
+        <w:rPr>
+          <w:rFonts w:ascii="Helvetica" w:hAnsi="Helvetica" w:cs="Helvetica"/>
+        </w:rPr>
+        <w:t>”,</w:t>
       </w:r>
     </w:p>
     <w:p>
@@ -26017,7 +26029,15 @@
         <w:rPr>
           <w:rFonts w:ascii="Helvetica" w:hAnsi="Helvetica" w:cs="Helvetica"/>
         </w:rPr>
-        <w:t>“income”:0.5</w:t>
+        <w:t>“income</w:t>
+      </w:r>
+      <w:bookmarkStart w:id="29" w:name="_GoBack"/>
+      <w:bookmarkEnd w:id="29"/>
+      <w:r>
+        <w:rPr>
+          <w:rFonts w:ascii="Helvetica" w:hAnsi="Helvetica" w:cs="Helvetica"/>
+        </w:rPr>
+        <w:t>”:0.5</w:t>
       </w:r>
     </w:p>
     <w:p>
@@ -26150,10 +26170,10 @@
         </w:rPr>
         <w:t>}</w:t>
       </w:r>
-      <w:bookmarkStart w:id="29" w:name="Transaction"/>
+      <w:bookmarkStart w:id="30" w:name="Transaction"/>
       <w:bookmarkEnd w:id="28"/>
     </w:p>
-    <w:bookmarkEnd w:id="29"/>
+    <w:bookmarkEnd w:id="30"/>
     <w:p>
       <w:pPr>
         <w:pStyle w:val="ListParagraph"/>
@@ -26185,13 +26205,7 @@
         <w:rPr>
           <w:rFonts w:ascii="Helvetica" w:hAnsi="Helvetica" w:cs="Helvetica"/>
         </w:rPr>
-        <w:t xml:space="preserve">You calls this API to </w:t>
-      </w:r>
-      <w:r>
-        <w:rPr>
-          <w:rFonts w:ascii="Helvetica" w:hAnsi="Helvetica" w:cs="Helvetica"/>
-        </w:rPr>
-        <w:t>claim referral bonus</w:t>
+        <w:t>You calls this API to claim referral bonus</w:t>
       </w:r>
       <w:r>
         <w:rPr>
@@ -26604,19 +26618,7 @@
         <w:rPr>
           <w:rFonts w:ascii="Helvetica" w:hAnsi="Helvetica" w:cs="Helvetica"/>
         </w:rPr>
-        <w:t>” : “</w:t>
-      </w:r>
-      <w:r>
-        <w:rPr>
-          <w:rFonts w:ascii="Helvetica" w:hAnsi="Helvetica" w:cs="Helvetica"/>
-        </w:rPr>
-        <w:t>ROOG</w:t>
-      </w:r>
-      <w:r>
-        <w:rPr>
-          <w:rFonts w:ascii="Helvetica" w:hAnsi="Helvetica" w:cs="Helvetica"/>
-        </w:rPr>
-        <w:t>”</w:t>
+        <w:t>” : “ROOG”</w:t>
       </w:r>
     </w:p>
     <w:p>
@@ -27066,8 +27068,6 @@
         </w:rPr>
         <w:t>}</w:t>
       </w:r>
-      <w:bookmarkStart w:id="30" w:name="_GoBack"/>
-      <w:bookmarkEnd w:id="30"/>
     </w:p>
     <w:p>
       <w:pPr>

</xml_diff>

<commit_message>
add tron connect button
</commit_message>
<xml_diff>
--- a/GamblingFront/backend.docx
+++ b/GamblingFront/backend.docx
@@ -26029,15 +26029,7 @@
         <w:rPr>
           <w:rFonts w:ascii="Helvetica" w:hAnsi="Helvetica" w:cs="Helvetica"/>
         </w:rPr>
-        <w:t>“income</w:t>
-      </w:r>
-      <w:bookmarkStart w:id="29" w:name="_GoBack"/>
-      <w:bookmarkEnd w:id="29"/>
-      <w:r>
-        <w:rPr>
-          <w:rFonts w:ascii="Helvetica" w:hAnsi="Helvetica" w:cs="Helvetica"/>
-        </w:rPr>
-        <w:t>”:0.5</w:t>
+        <w:t>“income”:0.5</w:t>
       </w:r>
     </w:p>
     <w:p>
@@ -26170,10 +26162,10 @@
         </w:rPr>
         <w:t>}</w:t>
       </w:r>
-      <w:bookmarkStart w:id="30" w:name="Transaction"/>
+      <w:bookmarkStart w:id="29" w:name="Transaction"/>
       <w:bookmarkEnd w:id="28"/>
     </w:p>
-    <w:bookmarkEnd w:id="30"/>
+    <w:bookmarkEnd w:id="29"/>
     <w:p>
       <w:pPr>
         <w:pStyle w:val="ListParagraph"/>
@@ -26890,6 +26882,70 @@
           </w:p>
         </w:tc>
       </w:tr>
+      <w:tr>
+        <w:trPr>
+          <w:trHeight w:val="300"/>
+        </w:trPr>
+        <w:tc>
+          <w:tcPr>
+            <w:cnfStyle w:val="001000000000" w:firstRow="0" w:lastRow="0" w:firstColumn="1" w:lastColumn="0" w:oddVBand="0" w:evenVBand="0" w:oddHBand="0" w:evenHBand="0" w:firstRowFirstColumn="0" w:firstRowLastColumn="0" w:lastRowFirstColumn="0" w:lastRowLastColumn="0"/>
+            <w:tcW w:w="2245" w:type="dxa"/>
+          </w:tcPr>
+          <w:p>
+            <w:pPr>
+              <w:spacing w:after="0" w:line="240" w:lineRule="auto"/>
+              <w:rPr>
+                <w:rFonts w:ascii="Helvetica" w:hAnsi="Helvetica" w:cs="Helvetica"/>
+                <w:color w:val="000000"/>
+              </w:rPr>
+            </w:pPr>
+            <w:r>
+              <w:rPr>
+                <w:rFonts w:ascii="Helvetica" w:hAnsi="Helvetica" w:cs="Helvetica"/>
+                <w:color w:val="000000"/>
+              </w:rPr>
+              <w:t>bonus</w:t>
+            </w:r>
+          </w:p>
+        </w:tc>
+        <w:tc>
+          <w:tcPr>
+            <w:tcW w:w="2195" w:type="dxa"/>
+          </w:tcPr>
+          <w:p>
+            <w:pPr>
+              <w:spacing w:after="0" w:line="240" w:lineRule="auto"/>
+              <w:cnfStyle w:val="000000000000" w:firstRow="0" w:lastRow="0" w:firstColumn="0" w:lastColumn="0" w:oddVBand="0" w:evenVBand="0" w:oddHBand="0" w:evenHBand="0" w:firstRowFirstColumn="0" w:firstRowLastColumn="0" w:lastRowFirstColumn="0" w:lastRowLastColumn="0"/>
+              <w:rPr>
+                <w:rFonts w:ascii="Helvetica" w:hAnsi="Helvetica" w:cs="Helvetica"/>
+                <w:color w:val="000000"/>
+              </w:rPr>
+            </w:pPr>
+            <w:r>
+              <w:rPr>
+                <w:rFonts w:ascii="Helvetica" w:hAnsi="Helvetica" w:cs="Helvetica"/>
+                <w:color w:val="000000"/>
+              </w:rPr>
+              <w:t>Decimal</w:t>
+            </w:r>
+          </w:p>
+        </w:tc>
+        <w:tc>
+          <w:tcPr>
+            <w:tcW w:w="1994" w:type="dxa"/>
+          </w:tcPr>
+          <w:p>
+            <w:pPr>
+              <w:spacing w:after="0" w:line="240" w:lineRule="auto"/>
+              <w:cnfStyle w:val="000000000000" w:firstRow="0" w:lastRow="0" w:firstColumn="0" w:lastColumn="0" w:oddVBand="0" w:evenVBand="0" w:oddHBand="0" w:evenHBand="0" w:firstRowFirstColumn="0" w:firstRowLastColumn="0" w:lastRowFirstColumn="0" w:lastRowLastColumn="0"/>
+              <w:rPr>
+                <w:rFonts w:ascii="Helvetica" w:hAnsi="Helvetica" w:cs="Helvetica"/>
+                <w:color w:val="000000"/>
+              </w:rPr>
+            </w:pPr>
+          </w:p>
+        </w:tc>
+      </w:tr>
     </w:tbl>
     <w:p>
       <w:pPr>
@@ -26973,6 +27029,30 @@
         <w:tab/>
         <w:t>"msg" : "SUCCESS"</w:t>
       </w:r>
+      <w:r>
+        <w:rPr>
+          <w:rFonts w:ascii="Helvetica" w:hAnsi="Helvetica" w:cs="Helvetica"/>
+        </w:rPr>
+        <w:t>,</w:t>
+      </w:r>
+    </w:p>
+    <w:p>
+      <w:pPr>
+        <w:pStyle w:val="ListParagraph"/>
+        <w:ind w:left="1800"/>
+        <w:rPr>
+          <w:rFonts w:ascii="Helvetica" w:hAnsi="Helvetica" w:cs="Helvetica"/>
+        </w:rPr>
+      </w:pPr>
+      <w:r>
+        <w:rPr>
+          <w:rFonts w:ascii="Helvetica" w:hAnsi="Helvetica" w:cs="Helvetica"/>
+        </w:rPr>
+        <w:tab/>
+        <w:t>“bonus”:5</w:t>
+      </w:r>
+      <w:bookmarkStart w:id="30" w:name="_GoBack"/>
+      <w:bookmarkEnd w:id="30"/>
     </w:p>
     <w:p>
       <w:pPr>
@@ -27161,6 +27241,7 @@
                 <w:rFonts w:ascii="Helvetica" w:hAnsi="Helvetica" w:cs="Helvetica"/>
                 <w:color w:val="000000"/>
               </w:rPr>
+              <w:lastRenderedPageBreak/>
               <w:t>field</w:t>
             </w:r>
           </w:p>
@@ -27364,7 +27445,6 @@
                 <w:rFonts w:ascii="Helvetica" w:hAnsi="Helvetica" w:cs="Helvetica" w:hint="eastAsia"/>
                 <w:color w:val="000000"/>
               </w:rPr>
-              <w:lastRenderedPageBreak/>
               <w:t>coin</w:t>
             </w:r>
             <w:r>
@@ -28664,6 +28744,7 @@
         <w:rPr>
           <w:rFonts w:ascii="Helvetica" w:hAnsi="Helvetica" w:cs="Helvetica"/>
         </w:rPr>
+        <w:lastRenderedPageBreak/>
         <w:t>{</w:t>
       </w:r>
     </w:p>
@@ -28711,7 +28792,6 @@
         <w:rPr>
           <w:rFonts w:ascii="Helvetica" w:hAnsi="Helvetica" w:cs="Helvetica"/>
         </w:rPr>
-        <w:lastRenderedPageBreak/>
         <w:t>}</w:t>
       </w:r>
     </w:p>
@@ -30670,6 +30750,7 @@
                 <w:rFonts w:ascii="Helvetica" w:hAnsi="Helvetica" w:cs="Helvetica"/>
                 <w:color w:val="333333"/>
               </w:rPr>
+              <w:lastRenderedPageBreak/>
               <w:t>t</w:t>
             </w:r>
             <w:r>
@@ -30791,7 +30872,6 @@
                 <w:rFonts w:ascii="Helvetica" w:hAnsi="Helvetica" w:cs="Helvetica" w:hint="eastAsia"/>
                 <w:color w:val="333333"/>
               </w:rPr>
-              <w:lastRenderedPageBreak/>
               <w:t>mn</w:t>
             </w:r>
           </w:p>

</xml_diff>

<commit_message>
add GetUnreadNoticeList and ReadNotice function
</commit_message>
<xml_diff>
--- a/GamblingFront/backend.docx
+++ b/GamblingFront/backend.docx
@@ -27051,8 +27051,2418 @@
         <w:tab/>
         <w:t>“bonus”:5</w:t>
       </w:r>
+    </w:p>
+    <w:p>
+      <w:pPr>
+        <w:pStyle w:val="ListParagraph"/>
+        <w:ind w:left="1800"/>
+        <w:rPr>
+          <w:rFonts w:ascii="Helvetica" w:hAnsi="Helvetica" w:cs="Helvetica"/>
+        </w:rPr>
+      </w:pPr>
+      <w:r>
+        <w:rPr>
+          <w:rFonts w:ascii="Helvetica" w:hAnsi="Helvetica" w:cs="Helvetica"/>
+        </w:rPr>
+        <w:t>}</w:t>
+      </w:r>
+    </w:p>
+    <w:p>
+      <w:pPr>
+        <w:pStyle w:val="ListParagraph"/>
+        <w:numPr>
+          <w:ilvl w:val="0"/>
+          <w:numId w:val="5"/>
+        </w:numPr>
+        <w:rPr>
+          <w:rFonts w:ascii="Helvetica" w:hAnsi="Helvetica" w:cs="Helvetica"/>
+        </w:rPr>
+      </w:pPr>
+      <w:r>
+        <w:rPr>
+          <w:rFonts w:ascii="Helvetica" w:hAnsi="Helvetica" w:cs="Helvetica"/>
+        </w:rPr>
+        <w:t>error</w:t>
+      </w:r>
+    </w:p>
+    <w:p>
+      <w:pPr>
+        <w:pStyle w:val="ListParagraph"/>
+        <w:ind w:left="1800"/>
+        <w:rPr>
+          <w:rFonts w:ascii="Helvetica" w:hAnsi="Helvetica" w:cs="Helvetica"/>
+        </w:rPr>
+      </w:pPr>
+      <w:r>
+        <w:rPr>
+          <w:rFonts w:ascii="Helvetica" w:hAnsi="Helvetica" w:cs="Helvetica"/>
+        </w:rPr>
+        <w:t>{</w:t>
+      </w:r>
+    </w:p>
+    <w:p>
+      <w:pPr>
+        <w:pStyle w:val="ListParagraph"/>
+        <w:ind w:left="1800"/>
+        <w:rPr>
+          <w:rFonts w:ascii="Helvetica" w:hAnsi="Helvetica" w:cs="Helvetica"/>
+        </w:rPr>
+      </w:pPr>
+      <w:r>
+        <w:rPr>
+          <w:rFonts w:ascii="Helvetica" w:hAnsi="Helvetica" w:cs="Helvetica"/>
+        </w:rPr>
+        <w:tab/>
+        <w:t>“status”: 1,</w:t>
+      </w:r>
+    </w:p>
+    <w:p>
+      <w:pPr>
+        <w:pStyle w:val="ListParagraph"/>
+        <w:ind w:left="1800"/>
+        <w:rPr>
+          <w:rFonts w:ascii="Helvetica" w:hAnsi="Helvetica" w:cs="Helvetica"/>
+        </w:rPr>
+      </w:pPr>
+      <w:r>
+        <w:rPr>
+          <w:rFonts w:ascii="Helvetica" w:hAnsi="Helvetica" w:cs="Helvetica"/>
+        </w:rPr>
+        <w:tab/>
+        <w:t>" msg ” : "Already exist"</w:t>
+      </w:r>
+    </w:p>
+    <w:p>
+      <w:pPr>
+        <w:pStyle w:val="ListParagraph"/>
+        <w:ind w:left="1800"/>
+        <w:rPr>
+          <w:rFonts w:ascii="Helvetica" w:hAnsi="Helvetica" w:cs="Helvetica"/>
+        </w:rPr>
+      </w:pPr>
+      <w:r>
+        <w:rPr>
+          <w:rFonts w:ascii="Helvetica" w:hAnsi="Helvetica" w:cs="Helvetica"/>
+        </w:rPr>
+        <w:t>}</w:t>
+      </w:r>
+    </w:p>
+    <w:p>
+      <w:pPr>
+        <w:pStyle w:val="ListParagraph"/>
+        <w:numPr>
+          <w:ilvl w:val="0"/>
+          <w:numId w:val="7"/>
+        </w:numPr>
+        <w:outlineLvl w:val="1"/>
+        <w:rPr>
+          <w:rFonts w:ascii="Helvetica" w:hAnsi="Helvetica" w:cs="Helvetica"/>
+        </w:rPr>
+      </w:pPr>
+      <w:r>
+        <w:rPr>
+          <w:rFonts w:ascii="Helvetica" w:hAnsi="Helvetica" w:cs="Helvetica"/>
+        </w:rPr>
+        <w:t>Get</w:t>
+      </w:r>
+      <w:r>
+        <w:rPr>
+          <w:rFonts w:ascii="Helvetica" w:hAnsi="Helvetica" w:cs="Helvetica"/>
+        </w:rPr>
+        <w:t>Unread</w:t>
+      </w:r>
+      <w:r>
+        <w:rPr>
+          <w:rFonts w:ascii="Helvetica" w:hAnsi="Helvetica" w:cs="Helvetica"/>
+        </w:rPr>
+        <w:t>NoticeList</w:t>
+      </w:r>
+    </w:p>
+    <w:p>
+      <w:pPr>
+        <w:pStyle w:val="ListParagraph"/>
+        <w:ind w:left="1080"/>
+        <w:rPr>
+          <w:rFonts w:ascii="Helvetica" w:hAnsi="Helvetica" w:cs="Helvetica"/>
+        </w:rPr>
+      </w:pPr>
+      <w:r>
+        <w:rPr>
+          <w:rFonts w:ascii="Helvetica" w:hAnsi="Helvetica" w:cs="Helvetica"/>
+        </w:rPr>
+        <w:t>You calls this API to get</w:t>
+      </w:r>
+      <w:r>
+        <w:rPr>
+          <w:rFonts w:ascii="Helvetica" w:hAnsi="Helvetica" w:cs="Helvetica"/>
+        </w:rPr>
+        <w:t xml:space="preserve"> unread</w:t>
+      </w:r>
+      <w:r>
+        <w:rPr>
+          <w:rFonts w:ascii="Helvetica" w:hAnsi="Helvetica" w:cs="Helvetica"/>
+        </w:rPr>
+        <w:t xml:space="preserve"> notice list.</w:t>
+      </w:r>
+    </w:p>
+    <w:p>
+      <w:pPr>
+        <w:pStyle w:val="ListParagraph"/>
+        <w:numPr>
+          <w:ilvl w:val="0"/>
+          <w:numId w:val="2"/>
+        </w:numPr>
+        <w:rPr>
+          <w:rFonts w:ascii="Helvetica" w:hAnsi="Helvetica" w:cs="Helvetica"/>
+        </w:rPr>
+      </w:pPr>
+      <w:r>
+        <w:rPr>
+          <w:rFonts w:ascii="Helvetica" w:hAnsi="Helvetica" w:cs="Helvetica"/>
+        </w:rPr>
+        <w:t>Request parameters</w:t>
+      </w:r>
+    </w:p>
+    <w:tbl>
+      <w:tblPr>
+        <w:tblStyle w:val="GridTable1Light1"/>
+        <w:tblW w:w="7248" w:type="dxa"/>
+        <w:tblInd w:w="1014" w:type="dxa"/>
+        <w:tblLook w:val="04A0" w:firstRow="1" w:lastRow="0" w:firstColumn="1" w:lastColumn="0" w:noHBand="0" w:noVBand="1"/>
+      </w:tblPr>
+      <w:tblGrid>
+        <w:gridCol w:w="1696"/>
+        <w:gridCol w:w="2129"/>
+        <w:gridCol w:w="2265"/>
+        <w:gridCol w:w="1158"/>
+      </w:tblGrid>
+      <w:tr>
+        <w:trPr>
+          <w:cnfStyle w:val="100000000000" w:firstRow="1" w:lastRow="0" w:firstColumn="0" w:lastColumn="0" w:oddVBand="0" w:evenVBand="0" w:oddHBand="0" w:evenHBand="0" w:firstRowFirstColumn="0" w:firstRowLastColumn="0" w:lastRowFirstColumn="0" w:lastRowLastColumn="0"/>
+          <w:trHeight w:val="300"/>
+        </w:trPr>
+        <w:tc>
+          <w:tcPr>
+            <w:cnfStyle w:val="001000000000" w:firstRow="0" w:lastRow="0" w:firstColumn="1" w:lastColumn="0" w:oddVBand="0" w:evenVBand="0" w:oddHBand="0" w:evenHBand="0" w:firstRowFirstColumn="0" w:firstRowLastColumn="0" w:lastRowFirstColumn="0" w:lastRowLastColumn="0"/>
+            <w:tcW w:w="1696" w:type="dxa"/>
+          </w:tcPr>
+          <w:p>
+            <w:pPr>
+              <w:spacing w:after="0" w:line="240" w:lineRule="auto"/>
+              <w:rPr>
+                <w:rFonts w:ascii="Helvetica" w:hAnsi="Helvetica" w:cs="Helvetica"/>
+                <w:b w:val="0"/>
+                <w:bCs w:val="0"/>
+                <w:color w:val="000000"/>
+              </w:rPr>
+            </w:pPr>
+            <w:r>
+              <w:rPr>
+                <w:rFonts w:ascii="Helvetica" w:hAnsi="Helvetica" w:cs="Helvetica"/>
+                <w:color w:val="000000"/>
+              </w:rPr>
+              <w:lastRenderedPageBreak/>
+              <w:t>field</w:t>
+            </w:r>
+          </w:p>
+        </w:tc>
+        <w:tc>
+          <w:tcPr>
+            <w:tcW w:w="2129" w:type="dxa"/>
+          </w:tcPr>
+          <w:p>
+            <w:pPr>
+              <w:spacing w:after="0" w:line="240" w:lineRule="auto"/>
+              <w:cnfStyle w:val="100000000000" w:firstRow="1" w:lastRow="0" w:firstColumn="0" w:lastColumn="0" w:oddVBand="0" w:evenVBand="0" w:oddHBand="0" w:evenHBand="0" w:firstRowFirstColumn="0" w:firstRowLastColumn="0" w:lastRowFirstColumn="0" w:lastRowLastColumn="0"/>
+              <w:rPr>
+                <w:rFonts w:ascii="Helvetica" w:hAnsi="Helvetica" w:cs="Helvetica"/>
+                <w:b w:val="0"/>
+                <w:bCs w:val="0"/>
+                <w:color w:val="000000"/>
+              </w:rPr>
+            </w:pPr>
+            <w:r>
+              <w:rPr>
+                <w:rFonts w:ascii="Helvetica" w:hAnsi="Helvetica" w:cs="Helvetica"/>
+                <w:color w:val="000000"/>
+              </w:rPr>
+              <w:t>category</w:t>
+            </w:r>
+          </w:p>
+        </w:tc>
+        <w:tc>
+          <w:tcPr>
+            <w:tcW w:w="2265" w:type="dxa"/>
+          </w:tcPr>
+          <w:p>
+            <w:pPr>
+              <w:spacing w:after="0" w:line="240" w:lineRule="auto"/>
+              <w:cnfStyle w:val="100000000000" w:firstRow="1" w:lastRow="0" w:firstColumn="0" w:lastColumn="0" w:oddVBand="0" w:evenVBand="0" w:oddHBand="0" w:evenHBand="0" w:firstRowFirstColumn="0" w:firstRowLastColumn="0" w:lastRowFirstColumn="0" w:lastRowLastColumn="0"/>
+              <w:rPr>
+                <w:rFonts w:ascii="Helvetica" w:hAnsi="Helvetica" w:cs="Helvetica"/>
+                <w:b w:val="0"/>
+                <w:bCs w:val="0"/>
+                <w:color w:val="000000"/>
+              </w:rPr>
+            </w:pPr>
+            <w:r>
+              <w:rPr>
+                <w:rFonts w:ascii="Helvetica" w:hAnsi="Helvetica" w:cs="Helvetica"/>
+                <w:color w:val="000000"/>
+              </w:rPr>
+              <w:t>explanation</w:t>
+            </w:r>
+          </w:p>
+        </w:tc>
+        <w:tc>
+          <w:tcPr>
+            <w:tcW w:w="1158" w:type="dxa"/>
+          </w:tcPr>
+          <w:p>
+            <w:pPr>
+              <w:spacing w:after="0" w:line="240" w:lineRule="auto"/>
+              <w:cnfStyle w:val="100000000000" w:firstRow="1" w:lastRow="0" w:firstColumn="0" w:lastColumn="0" w:oddVBand="0" w:evenVBand="0" w:oddHBand="0" w:evenHBand="0" w:firstRowFirstColumn="0" w:firstRowLastColumn="0" w:lastRowFirstColumn="0" w:lastRowLastColumn="0"/>
+              <w:rPr>
+                <w:rFonts w:ascii="Helvetica" w:hAnsi="Helvetica" w:cs="Helvetica"/>
+                <w:b w:val="0"/>
+                <w:bCs w:val="0"/>
+                <w:color w:val="000000"/>
+              </w:rPr>
+            </w:pPr>
+            <w:r>
+              <w:rPr>
+                <w:rFonts w:ascii="Helvetica" w:hAnsi="Helvetica" w:cs="Helvetica"/>
+                <w:color w:val="000000"/>
+              </w:rPr>
+              <w:t>essential</w:t>
+            </w:r>
+          </w:p>
+        </w:tc>
+      </w:tr>
+      <w:tr>
+        <w:trPr>
+          <w:trHeight w:val="300"/>
+        </w:trPr>
+        <w:tc>
+          <w:tcPr>
+            <w:cnfStyle w:val="001000000000" w:firstRow="0" w:lastRow="0" w:firstColumn="1" w:lastColumn="0" w:oddVBand="0" w:evenVBand="0" w:oddHBand="0" w:evenHBand="0" w:firstRowFirstColumn="0" w:firstRowLastColumn="0" w:lastRowFirstColumn="0" w:lastRowLastColumn="0"/>
+            <w:tcW w:w="1696" w:type="dxa"/>
+          </w:tcPr>
+          <w:p>
+            <w:pPr>
+              <w:spacing w:after="0" w:line="240" w:lineRule="auto"/>
+              <w:rPr>
+                <w:rFonts w:ascii="Helvetica" w:hAnsi="Helvetica" w:cs="Helvetica"/>
+                <w:b w:val="0"/>
+                <w:bCs w:val="0"/>
+                <w:color w:val="000000"/>
+              </w:rPr>
+            </w:pPr>
+            <w:r>
+              <w:rPr>
+                <w:rFonts w:ascii="Helvetica" w:hAnsi="Helvetica" w:cs="Helvetica"/>
+                <w:color w:val="000000"/>
+              </w:rPr>
+              <w:t>method</w:t>
+            </w:r>
+          </w:p>
+        </w:tc>
+        <w:tc>
+          <w:tcPr>
+            <w:tcW w:w="2129" w:type="dxa"/>
+          </w:tcPr>
+          <w:p>
+            <w:pPr>
+              <w:spacing w:after="0" w:line="240" w:lineRule="auto"/>
+              <w:cnfStyle w:val="000000000000" w:firstRow="0" w:lastRow="0" w:firstColumn="0" w:lastColumn="0" w:oddVBand="0" w:evenVBand="0" w:oddHBand="0" w:evenHBand="0" w:firstRowFirstColumn="0" w:firstRowLastColumn="0" w:lastRowFirstColumn="0" w:lastRowLastColumn="0"/>
+              <w:rPr>
+                <w:rFonts w:ascii="Helvetica" w:hAnsi="Helvetica" w:cs="Helvetica"/>
+                <w:color w:val="000000"/>
+              </w:rPr>
+            </w:pPr>
+            <w:r>
+              <w:rPr>
+                <w:rFonts w:ascii="Helvetica" w:hAnsi="Helvetica" w:cs="Helvetica"/>
+                <w:color w:val="000000"/>
+              </w:rPr>
+              <w:t>String</w:t>
+            </w:r>
+          </w:p>
+        </w:tc>
+        <w:tc>
+          <w:tcPr>
+            <w:tcW w:w="2265" w:type="dxa"/>
+          </w:tcPr>
+          <w:p>
+            <w:pPr>
+              <w:spacing w:after="0" w:line="240" w:lineRule="auto"/>
+              <w:cnfStyle w:val="000000000000" w:firstRow="0" w:lastRow="0" w:firstColumn="0" w:lastColumn="0" w:oddVBand="0" w:evenVBand="0" w:oddHBand="0" w:evenHBand="0" w:firstRowFirstColumn="0" w:firstRowLastColumn="0" w:lastRowFirstColumn="0" w:lastRowLastColumn="0"/>
+              <w:rPr>
+                <w:rFonts w:ascii="Helvetica" w:hAnsi="Helvetica" w:cs="Helvetica"/>
+                <w:color w:val="000000"/>
+              </w:rPr>
+            </w:pPr>
+            <w:r>
+              <w:rPr>
+                <w:rFonts w:ascii="Helvetica" w:hAnsi="Helvetica" w:cs="Helvetica"/>
+                <w:color w:val="000000"/>
+              </w:rPr>
+              <w:t>Get</w:t>
+            </w:r>
+            <w:r>
+              <w:rPr>
+                <w:rFonts w:ascii="Helvetica" w:hAnsi="Helvetica" w:cs="Helvetica"/>
+                <w:color w:val="000000"/>
+              </w:rPr>
+              <w:t>Unread</w:t>
+            </w:r>
+            <w:r>
+              <w:rPr>
+                <w:rFonts w:ascii="Helvetica" w:hAnsi="Helvetica" w:cs="Helvetica"/>
+                <w:color w:val="000000"/>
+              </w:rPr>
+              <w:t>NoticeList</w:t>
+            </w:r>
+          </w:p>
+        </w:tc>
+        <w:tc>
+          <w:tcPr>
+            <w:tcW w:w="1158" w:type="dxa"/>
+          </w:tcPr>
+          <w:p>
+            <w:pPr>
+              <w:spacing w:after="0" w:line="240" w:lineRule="auto"/>
+              <w:cnfStyle w:val="000000000000" w:firstRow="0" w:lastRow="0" w:firstColumn="0" w:lastColumn="0" w:oddVBand="0" w:evenVBand="0" w:oddHBand="0" w:evenHBand="0" w:firstRowFirstColumn="0" w:firstRowLastColumn="0" w:lastRowFirstColumn="0" w:lastRowLastColumn="0"/>
+              <w:rPr>
+                <w:rFonts w:ascii="Helvetica" w:hAnsi="Helvetica" w:cs="Helvetica"/>
+                <w:color w:val="000000"/>
+              </w:rPr>
+            </w:pPr>
+            <w:r>
+              <w:rPr>
+                <w:rFonts w:ascii="Helvetica" w:hAnsi="Helvetica" w:cs="Helvetica"/>
+                <w:color w:val="000000"/>
+              </w:rPr>
+              <w:t>Y</w:t>
+            </w:r>
+          </w:p>
+        </w:tc>
+      </w:tr>
+    </w:tbl>
+    <w:p>
+      <w:pPr>
+        <w:pStyle w:val="ListParagraph"/>
+        <w:numPr>
+          <w:ilvl w:val="0"/>
+          <w:numId w:val="2"/>
+        </w:numPr>
+        <w:rPr>
+          <w:rFonts w:ascii="Helvetica" w:hAnsi="Helvetica" w:cs="Helvetica"/>
+        </w:rPr>
+      </w:pPr>
+      <w:r>
+        <w:rPr>
+          <w:rFonts w:ascii="Helvetica" w:hAnsi="Helvetica" w:cs="Helvetica"/>
+        </w:rPr>
+        <w:t>Request example:</w:t>
+      </w:r>
+    </w:p>
+    <w:p>
+      <w:pPr>
+        <w:pStyle w:val="ListParagraph"/>
+        <w:ind w:left="1080"/>
+        <w:rPr>
+          <w:rFonts w:ascii="Helvetica" w:hAnsi="Helvetica" w:cs="Helvetica"/>
+        </w:rPr>
+      </w:pPr>
+      <w:r>
+        <w:rPr>
+          <w:rFonts w:ascii="Helvetica" w:hAnsi="Helvetica" w:cs="Helvetica"/>
+        </w:rPr>
+        <w:t>{</w:t>
+      </w:r>
+    </w:p>
+    <w:p>
+      <w:pPr>
+        <w:pStyle w:val="ListParagraph"/>
+        <w:ind w:left="1080"/>
+        <w:rPr>
+          <w:rFonts w:ascii="Helvetica" w:hAnsi="Helvetica" w:cs="Helvetica"/>
+        </w:rPr>
+      </w:pPr>
+      <w:r>
+        <w:rPr>
+          <w:rFonts w:ascii="Helvetica" w:hAnsi="Helvetica" w:cs="Helvetica"/>
+        </w:rPr>
+        <w:tab/>
+        <w:t xml:space="preserve">“method” : “ </w:t>
+      </w:r>
+      <w:r>
+        <w:rPr>
+          <w:rFonts w:ascii="Helvetica" w:hAnsi="Helvetica" w:cs="Helvetica"/>
+        </w:rPr>
+        <w:t>Get</w:t>
+      </w:r>
+      <w:r>
+        <w:rPr>
+          <w:rFonts w:ascii="Helvetica" w:hAnsi="Helvetica" w:cs="Helvetica"/>
+        </w:rPr>
+        <w:t>Unread</w:t>
+      </w:r>
+      <w:r>
+        <w:rPr>
+          <w:rFonts w:ascii="Helvetica" w:hAnsi="Helvetica" w:cs="Helvetica"/>
+        </w:rPr>
+        <w:t>NoticeList</w:t>
+      </w:r>
+      <w:r>
+        <w:rPr>
+          <w:rFonts w:ascii="Helvetica" w:hAnsi="Helvetica" w:cs="Helvetica"/>
+        </w:rPr>
+        <w:t>”</w:t>
+      </w:r>
+    </w:p>
+    <w:p>
+      <w:pPr>
+        <w:pStyle w:val="ListParagraph"/>
+        <w:ind w:left="1080"/>
+        <w:rPr>
+          <w:rFonts w:ascii="Helvetica" w:hAnsi="Helvetica" w:cs="Helvetica"/>
+        </w:rPr>
+      </w:pPr>
+      <w:r>
+        <w:rPr>
+          <w:rFonts w:ascii="Helvetica" w:hAnsi="Helvetica" w:cs="Helvetica"/>
+        </w:rPr>
+        <w:t>}</w:t>
+      </w:r>
+    </w:p>
+    <w:p>
+      <w:pPr>
+        <w:pStyle w:val="ListParagraph"/>
+        <w:numPr>
+          <w:ilvl w:val="0"/>
+          <w:numId w:val="2"/>
+        </w:numPr>
+        <w:rPr>
+          <w:rFonts w:ascii="Helvetica" w:hAnsi="Helvetica" w:cs="Helvetica"/>
+        </w:rPr>
+      </w:pPr>
+      <w:r>
+        <w:rPr>
+          <w:rFonts w:ascii="Helvetica" w:hAnsi="Helvetica" w:cs="Helvetica"/>
+        </w:rPr>
+        <w:t>Response parameters</w:t>
+      </w:r>
+    </w:p>
+    <w:tbl>
+      <w:tblPr>
+        <w:tblStyle w:val="GridTable1Light1"/>
+        <w:tblW w:w="6434" w:type="dxa"/>
+        <w:tblInd w:w="1014" w:type="dxa"/>
+        <w:tblLook w:val="04A0" w:firstRow="1" w:lastRow="0" w:firstColumn="1" w:lastColumn="0" w:noHBand="0" w:noVBand="1"/>
+      </w:tblPr>
+      <w:tblGrid>
+        <w:gridCol w:w="2245"/>
+        <w:gridCol w:w="2195"/>
+        <w:gridCol w:w="1994"/>
+      </w:tblGrid>
+      <w:tr>
+        <w:trPr>
+          <w:cnfStyle w:val="100000000000" w:firstRow="1" w:lastRow="0" w:firstColumn="0" w:lastColumn="0" w:oddVBand="0" w:evenVBand="0" w:oddHBand="0" w:evenHBand="0" w:firstRowFirstColumn="0" w:firstRowLastColumn="0" w:lastRowFirstColumn="0" w:lastRowLastColumn="0"/>
+          <w:trHeight w:val="300"/>
+        </w:trPr>
+        <w:tc>
+          <w:tcPr>
+            <w:cnfStyle w:val="001000000000" w:firstRow="0" w:lastRow="0" w:firstColumn="1" w:lastColumn="0" w:oddVBand="0" w:evenVBand="0" w:oddHBand="0" w:evenHBand="0" w:firstRowFirstColumn="0" w:firstRowLastColumn="0" w:lastRowFirstColumn="0" w:lastRowLastColumn="0"/>
+            <w:tcW w:w="2245" w:type="dxa"/>
+          </w:tcPr>
+          <w:p>
+            <w:pPr>
+              <w:spacing w:after="0" w:line="240" w:lineRule="auto"/>
+              <w:rPr>
+                <w:rFonts w:ascii="Helvetica" w:hAnsi="Helvetica" w:cs="Helvetica"/>
+                <w:b w:val="0"/>
+                <w:bCs w:val="0"/>
+                <w:color w:val="000000"/>
+              </w:rPr>
+            </w:pPr>
+            <w:r>
+              <w:rPr>
+                <w:rFonts w:ascii="Helvetica" w:hAnsi="Helvetica" w:cs="Helvetica"/>
+                <w:color w:val="000000"/>
+              </w:rPr>
+              <w:t>field</w:t>
+            </w:r>
+          </w:p>
+        </w:tc>
+        <w:tc>
+          <w:tcPr>
+            <w:tcW w:w="2195" w:type="dxa"/>
+          </w:tcPr>
+          <w:p>
+            <w:pPr>
+              <w:spacing w:after="0" w:line="240" w:lineRule="auto"/>
+              <w:cnfStyle w:val="100000000000" w:firstRow="1" w:lastRow="0" w:firstColumn="0" w:lastColumn="0" w:oddVBand="0" w:evenVBand="0" w:oddHBand="0" w:evenHBand="0" w:firstRowFirstColumn="0" w:firstRowLastColumn="0" w:lastRowFirstColumn="0" w:lastRowLastColumn="0"/>
+              <w:rPr>
+                <w:rFonts w:ascii="Helvetica" w:hAnsi="Helvetica" w:cs="Helvetica"/>
+                <w:b w:val="0"/>
+                <w:bCs w:val="0"/>
+                <w:color w:val="000000"/>
+              </w:rPr>
+            </w:pPr>
+            <w:r>
+              <w:rPr>
+                <w:rFonts w:ascii="Helvetica" w:hAnsi="Helvetica" w:cs="Helvetica"/>
+                <w:color w:val="000000"/>
+              </w:rPr>
+              <w:t>category</w:t>
+            </w:r>
+          </w:p>
+        </w:tc>
+        <w:tc>
+          <w:tcPr>
+            <w:tcW w:w="1994" w:type="dxa"/>
+          </w:tcPr>
+          <w:p>
+            <w:pPr>
+              <w:spacing w:after="0" w:line="240" w:lineRule="auto"/>
+              <w:cnfStyle w:val="100000000000" w:firstRow="1" w:lastRow="0" w:firstColumn="0" w:lastColumn="0" w:oddVBand="0" w:evenVBand="0" w:oddHBand="0" w:evenHBand="0" w:firstRowFirstColumn="0" w:firstRowLastColumn="0" w:lastRowFirstColumn="0" w:lastRowLastColumn="0"/>
+              <w:rPr>
+                <w:rFonts w:ascii="Helvetica" w:hAnsi="Helvetica" w:cs="Helvetica"/>
+                <w:b w:val="0"/>
+                <w:bCs w:val="0"/>
+                <w:color w:val="000000"/>
+              </w:rPr>
+            </w:pPr>
+            <w:r>
+              <w:rPr>
+                <w:rFonts w:ascii="Helvetica" w:hAnsi="Helvetica" w:cs="Helvetica"/>
+                <w:color w:val="000000"/>
+              </w:rPr>
+              <w:t>explanation</w:t>
+            </w:r>
+          </w:p>
+        </w:tc>
+      </w:tr>
+      <w:tr>
+        <w:trPr>
+          <w:trHeight w:val="300"/>
+        </w:trPr>
+        <w:tc>
+          <w:tcPr>
+            <w:cnfStyle w:val="001000000000" w:firstRow="0" w:lastRow="0" w:firstColumn="1" w:lastColumn="0" w:oddVBand="0" w:evenVBand="0" w:oddHBand="0" w:evenHBand="0" w:firstRowFirstColumn="0" w:firstRowLastColumn="0" w:lastRowFirstColumn="0" w:lastRowLastColumn="0"/>
+            <w:tcW w:w="2245" w:type="dxa"/>
+          </w:tcPr>
+          <w:p>
+            <w:pPr>
+              <w:spacing w:after="0" w:line="240" w:lineRule="auto"/>
+              <w:rPr>
+                <w:rFonts w:ascii="Helvetica" w:hAnsi="Helvetica" w:cs="Helvetica"/>
+                <w:b w:val="0"/>
+                <w:bCs w:val="0"/>
+                <w:color w:val="000000"/>
+              </w:rPr>
+            </w:pPr>
+            <w:r>
+              <w:rPr>
+                <w:rFonts w:ascii="Helvetica" w:hAnsi="Helvetica" w:cs="Helvetica"/>
+                <w:color w:val="000000"/>
+              </w:rPr>
+              <w:t>status</w:t>
+            </w:r>
+          </w:p>
+        </w:tc>
+        <w:tc>
+          <w:tcPr>
+            <w:tcW w:w="2195" w:type="dxa"/>
+          </w:tcPr>
+          <w:p>
+            <w:pPr>
+              <w:spacing w:after="0" w:line="240" w:lineRule="auto"/>
+              <w:cnfStyle w:val="000000000000" w:firstRow="0" w:lastRow="0" w:firstColumn="0" w:lastColumn="0" w:oddVBand="0" w:evenVBand="0" w:oddHBand="0" w:evenHBand="0" w:firstRowFirstColumn="0" w:firstRowLastColumn="0" w:lastRowFirstColumn="0" w:lastRowLastColumn="0"/>
+              <w:rPr>
+                <w:rFonts w:ascii="Helvetica" w:hAnsi="Helvetica" w:cs="Helvetica"/>
+                <w:color w:val="000000"/>
+              </w:rPr>
+            </w:pPr>
+            <w:r>
+              <w:rPr>
+                <w:rFonts w:ascii="Helvetica" w:hAnsi="Helvetica" w:cs="Helvetica"/>
+                <w:color w:val="000000"/>
+              </w:rPr>
+              <w:t>Integer</w:t>
+            </w:r>
+          </w:p>
+        </w:tc>
+        <w:tc>
+          <w:tcPr>
+            <w:tcW w:w="1994" w:type="dxa"/>
+          </w:tcPr>
+          <w:p>
+            <w:pPr>
+              <w:spacing w:after="0" w:line="240" w:lineRule="auto"/>
+              <w:cnfStyle w:val="000000000000" w:firstRow="0" w:lastRow="0" w:firstColumn="0" w:lastColumn="0" w:oddVBand="0" w:evenVBand="0" w:oddHBand="0" w:evenHBand="0" w:firstRowFirstColumn="0" w:firstRowLastColumn="0" w:lastRowFirstColumn="0" w:lastRowLastColumn="0"/>
+              <w:rPr>
+                <w:rFonts w:ascii="Helvetica" w:hAnsi="Helvetica" w:cs="Helvetica"/>
+                <w:color w:val="000000"/>
+              </w:rPr>
+            </w:pPr>
+            <w:r>
+              <w:rPr>
+                <w:rFonts w:ascii="Helvetica" w:hAnsi="Helvetica" w:cs="Helvetica"/>
+                <w:color w:val="000000"/>
+              </w:rPr>
+              <w:t>Response code (see Appendix 4.1)</w:t>
+            </w:r>
+          </w:p>
+        </w:tc>
+      </w:tr>
+      <w:tr>
+        <w:trPr>
+          <w:trHeight w:val="300"/>
+        </w:trPr>
+        <w:tc>
+          <w:tcPr>
+            <w:cnfStyle w:val="001000000000" w:firstRow="0" w:lastRow="0" w:firstColumn="1" w:lastColumn="0" w:oddVBand="0" w:evenVBand="0" w:oddHBand="0" w:evenHBand="0" w:firstRowFirstColumn="0" w:firstRowLastColumn="0" w:lastRowFirstColumn="0" w:lastRowLastColumn="0"/>
+            <w:tcW w:w="2245" w:type="dxa"/>
+          </w:tcPr>
+          <w:p>
+            <w:pPr>
+              <w:spacing w:after="0" w:line="240" w:lineRule="auto"/>
+              <w:rPr>
+                <w:rFonts w:ascii="Helvetica" w:hAnsi="Helvetica" w:cs="Helvetica"/>
+                <w:b w:val="0"/>
+                <w:bCs w:val="0"/>
+                <w:color w:val="000000"/>
+              </w:rPr>
+            </w:pPr>
+            <w:r>
+              <w:rPr>
+                <w:rFonts w:ascii="Helvetica" w:hAnsi="Helvetica" w:cs="Helvetica"/>
+                <w:color w:val="000000"/>
+              </w:rPr>
+              <w:t>msg</w:t>
+            </w:r>
+          </w:p>
+        </w:tc>
+        <w:tc>
+          <w:tcPr>
+            <w:tcW w:w="2195" w:type="dxa"/>
+          </w:tcPr>
+          <w:p>
+            <w:pPr>
+              <w:spacing w:after="0" w:line="240" w:lineRule="auto"/>
+              <w:cnfStyle w:val="000000000000" w:firstRow="0" w:lastRow="0" w:firstColumn="0" w:lastColumn="0" w:oddVBand="0" w:evenVBand="0" w:oddHBand="0" w:evenHBand="0" w:firstRowFirstColumn="0" w:firstRowLastColumn="0" w:lastRowFirstColumn="0" w:lastRowLastColumn="0"/>
+              <w:rPr>
+                <w:rFonts w:ascii="Helvetica" w:hAnsi="Helvetica" w:cs="Helvetica"/>
+                <w:color w:val="000000"/>
+              </w:rPr>
+            </w:pPr>
+            <w:r>
+              <w:rPr>
+                <w:rFonts w:ascii="Helvetica" w:hAnsi="Helvetica" w:cs="Helvetica"/>
+                <w:color w:val="000000"/>
+              </w:rPr>
+              <w:t>String</w:t>
+            </w:r>
+          </w:p>
+        </w:tc>
+        <w:tc>
+          <w:tcPr>
+            <w:tcW w:w="1994" w:type="dxa"/>
+          </w:tcPr>
+          <w:p>
+            <w:pPr>
+              <w:spacing w:after="0" w:line="240" w:lineRule="auto"/>
+              <w:cnfStyle w:val="000000000000" w:firstRow="0" w:lastRow="0" w:firstColumn="0" w:lastColumn="0" w:oddVBand="0" w:evenVBand="0" w:oddHBand="0" w:evenHBand="0" w:firstRowFirstColumn="0" w:firstRowLastColumn="0" w:lastRowFirstColumn="0" w:lastRowLastColumn="0"/>
+              <w:rPr>
+                <w:rFonts w:ascii="Helvetica" w:hAnsi="Helvetica" w:cs="Helvetica"/>
+                <w:color w:val="000000"/>
+              </w:rPr>
+            </w:pPr>
+            <w:r>
+              <w:rPr>
+                <w:rFonts w:ascii="Helvetica" w:hAnsi="Helvetica" w:cs="Helvetica"/>
+                <w:color w:val="000000"/>
+              </w:rPr>
+              <w:t>response message</w:t>
+            </w:r>
+          </w:p>
+        </w:tc>
+      </w:tr>
+      <w:tr>
+        <w:trPr>
+          <w:trHeight w:val="300"/>
+        </w:trPr>
+        <w:tc>
+          <w:tcPr>
+            <w:cnfStyle w:val="001000000000" w:firstRow="0" w:lastRow="0" w:firstColumn="1" w:lastColumn="0" w:oddVBand="0" w:evenVBand="0" w:oddHBand="0" w:evenHBand="0" w:firstRowFirstColumn="0" w:firstRowLastColumn="0" w:lastRowFirstColumn="0" w:lastRowLastColumn="0"/>
+            <w:tcW w:w="2245" w:type="dxa"/>
+          </w:tcPr>
+          <w:p>
+            <w:pPr>
+              <w:spacing w:after="0" w:line="240" w:lineRule="auto"/>
+              <w:rPr>
+                <w:rFonts w:ascii="Helvetica" w:hAnsi="Helvetica" w:cs="Helvetica"/>
+                <w:color w:val="000000"/>
+              </w:rPr>
+            </w:pPr>
+            <w:r>
+              <w:rPr>
+                <w:rFonts w:ascii="Helvetica" w:hAnsi="Helvetica" w:cs="Helvetica"/>
+                <w:color w:val="000000"/>
+              </w:rPr>
+              <w:t>data</w:t>
+            </w:r>
+          </w:p>
+        </w:tc>
+        <w:tc>
+          <w:tcPr>
+            <w:tcW w:w="2195" w:type="dxa"/>
+          </w:tcPr>
+          <w:p>
+            <w:pPr>
+              <w:spacing w:after="0" w:line="240" w:lineRule="auto"/>
+              <w:cnfStyle w:val="000000000000" w:firstRow="0" w:lastRow="0" w:firstColumn="0" w:lastColumn="0" w:oddVBand="0" w:evenVBand="0" w:oddHBand="0" w:evenHBand="0" w:firstRowFirstColumn="0" w:firstRowLastColumn="0" w:lastRowFirstColumn="0" w:lastRowLastColumn="0"/>
+              <w:rPr>
+                <w:rFonts w:ascii="Helvetica" w:hAnsi="Helvetica" w:cs="Helvetica"/>
+                <w:color w:val="000000"/>
+              </w:rPr>
+            </w:pPr>
+            <w:r>
+              <w:rPr>
+                <w:rFonts w:ascii="Helvetica" w:hAnsi="Helvetica" w:cs="Helvetica"/>
+                <w:color w:val="000000"/>
+              </w:rPr>
+              <w:t>List&lt;Notice&gt;</w:t>
+            </w:r>
+          </w:p>
+        </w:tc>
+        <w:tc>
+          <w:tcPr>
+            <w:tcW w:w="1994" w:type="dxa"/>
+          </w:tcPr>
+          <w:p>
+            <w:pPr>
+              <w:spacing w:after="0" w:line="240" w:lineRule="auto"/>
+              <w:cnfStyle w:val="000000000000" w:firstRow="0" w:lastRow="0" w:firstColumn="0" w:lastColumn="0" w:oddVBand="0" w:evenVBand="0" w:oddHBand="0" w:evenHBand="0" w:firstRowFirstColumn="0" w:firstRowLastColumn="0" w:lastRowFirstColumn="0" w:lastRowLastColumn="0"/>
+              <w:rPr>
+                <w:rFonts w:ascii="Helvetica" w:hAnsi="Helvetica" w:cs="Helvetica"/>
+                <w:color w:val="000000"/>
+              </w:rPr>
+            </w:pPr>
+          </w:p>
+        </w:tc>
+      </w:tr>
+    </w:tbl>
+    <w:p>
+      <w:pPr>
+        <w:pStyle w:val="ListParagraph"/>
+        <w:numPr>
+          <w:ilvl w:val="0"/>
+          <w:numId w:val="2"/>
+        </w:numPr>
+        <w:rPr>
+          <w:rFonts w:ascii="Helvetica" w:hAnsi="Helvetica" w:cs="Helvetica"/>
+        </w:rPr>
+      </w:pPr>
+      <w:r>
+        <w:rPr>
+          <w:rFonts w:ascii="Helvetica" w:hAnsi="Helvetica" w:cs="Helvetica"/>
+        </w:rPr>
+        <w:t>Response example:</w:t>
+      </w:r>
+    </w:p>
+    <w:p>
+      <w:pPr>
+        <w:pStyle w:val="ListParagraph"/>
+        <w:numPr>
+          <w:ilvl w:val="0"/>
+          <w:numId w:val="5"/>
+        </w:numPr>
+        <w:rPr>
+          <w:rFonts w:ascii="Helvetica" w:hAnsi="Helvetica" w:cs="Helvetica"/>
+        </w:rPr>
+      </w:pPr>
+      <w:r>
+        <w:rPr>
+          <w:rFonts w:ascii="Helvetica" w:hAnsi="Helvetica" w:cs="Helvetica"/>
+        </w:rPr>
+        <w:t>success</w:t>
+      </w:r>
+    </w:p>
+    <w:p>
+      <w:pPr>
+        <w:pStyle w:val="ListParagraph"/>
+        <w:ind w:left="1800"/>
+        <w:rPr>
+          <w:rFonts w:ascii="Helvetica" w:hAnsi="Helvetica" w:cs="Helvetica"/>
+        </w:rPr>
+      </w:pPr>
+      <w:r>
+        <w:rPr>
+          <w:rFonts w:ascii="Helvetica" w:hAnsi="Helvetica" w:cs="Helvetica"/>
+        </w:rPr>
+        <w:t>{</w:t>
+      </w:r>
+    </w:p>
+    <w:p>
+      <w:pPr>
+        <w:pStyle w:val="ListParagraph"/>
+        <w:ind w:left="1800"/>
+        <w:rPr>
+          <w:rFonts w:ascii="Helvetica" w:hAnsi="Helvetica" w:cs="Helvetica"/>
+        </w:rPr>
+      </w:pPr>
+      <w:r>
+        <w:rPr>
+          <w:rFonts w:ascii="Helvetica" w:hAnsi="Helvetica" w:cs="Helvetica"/>
+        </w:rPr>
+        <w:tab/>
+        <w:t>"status" : 0,</w:t>
+      </w:r>
+    </w:p>
+    <w:p>
+      <w:pPr>
+        <w:pStyle w:val="ListParagraph"/>
+        <w:ind w:left="1800"/>
+        <w:rPr>
+          <w:rFonts w:ascii="Helvetica" w:hAnsi="Helvetica" w:cs="Helvetica"/>
+        </w:rPr>
+      </w:pPr>
+      <w:r>
+        <w:rPr>
+          <w:rFonts w:ascii="Helvetica" w:hAnsi="Helvetica" w:cs="Helvetica"/>
+        </w:rPr>
+        <w:tab/>
+        <w:t>"msg" : "SUCCESS",</w:t>
+      </w:r>
+    </w:p>
+    <w:p>
+      <w:pPr>
+        <w:pStyle w:val="ListParagraph"/>
+        <w:ind w:left="1800"/>
+        <w:rPr>
+          <w:rFonts w:ascii="Helvetica" w:hAnsi="Helvetica" w:cs="Helvetica"/>
+        </w:rPr>
+      </w:pPr>
+      <w:r>
+        <w:rPr>
+          <w:rFonts w:ascii="Helvetica" w:hAnsi="Helvetica" w:cs="Helvetica"/>
+        </w:rPr>
+        <w:tab/>
+        <w:t>“data”:[</w:t>
+      </w:r>
+    </w:p>
+    <w:p>
+      <w:pPr>
+        <w:pStyle w:val="ListParagraph"/>
+        <w:ind w:left="1800"/>
+        <w:rPr>
+          <w:rFonts w:ascii="Helvetica" w:hAnsi="Helvetica" w:cs="Helvetica"/>
+        </w:rPr>
+      </w:pPr>
+      <w:r>
+        <w:rPr>
+          <w:rFonts w:ascii="Helvetica" w:hAnsi="Helvetica" w:cs="Helvetica"/>
+        </w:rPr>
+        <w:tab/>
+      </w:r>
+      <w:r>
+        <w:rPr>
+          <w:rFonts w:ascii="Helvetica" w:hAnsi="Helvetica" w:cs="Helvetica"/>
+        </w:rPr>
+        <w:tab/>
+        <w:t>{</w:t>
+      </w:r>
+    </w:p>
+    <w:p>
+      <w:pPr>
+        <w:pStyle w:val="ListParagraph"/>
+        <w:ind w:left="1800"/>
+        <w:rPr>
+          <w:rFonts w:ascii="Helvetica" w:hAnsi="Helvetica" w:cs="Helvetica"/>
+        </w:rPr>
+      </w:pPr>
+      <w:r>
+        <w:rPr>
+          <w:rFonts w:ascii="Helvetica" w:hAnsi="Helvetica" w:cs="Helvetica"/>
+        </w:rPr>
+        <w:tab/>
+      </w:r>
+      <w:r>
+        <w:rPr>
+          <w:rFonts w:ascii="Helvetica" w:hAnsi="Helvetica" w:cs="Helvetica"/>
+        </w:rPr>
+        <w:tab/>
+      </w:r>
+      <w:r>
+        <w:rPr>
+          <w:rFonts w:ascii="Helvetica" w:hAnsi="Helvetica" w:cs="Helvetica"/>
+        </w:rPr>
+        <w:tab/>
+        <w:t>“Id”:1234,</w:t>
+      </w:r>
+    </w:p>
+    <w:p>
+      <w:pPr>
+        <w:pStyle w:val="ListParagraph"/>
+        <w:ind w:left="1800"/>
+        <w:rPr>
+          <w:rFonts w:ascii="Helvetica" w:hAnsi="Helvetica" w:cs="Helvetica"/>
+        </w:rPr>
+      </w:pPr>
+      <w:r>
+        <w:rPr>
+          <w:rFonts w:ascii="Helvetica" w:hAnsi="Helvetica" w:cs="Helvetica"/>
+        </w:rPr>
+        <w:tab/>
+      </w:r>
+      <w:r>
+        <w:rPr>
+          <w:rFonts w:ascii="Helvetica" w:hAnsi="Helvetica" w:cs="Helvetica"/>
+        </w:rPr>
+        <w:tab/>
+      </w:r>
+      <w:r>
+        <w:rPr>
+          <w:rFonts w:ascii="Helvetica" w:hAnsi="Helvetica" w:cs="Helvetica"/>
+        </w:rPr>
+        <w:tab/>
+        <w:t>“Title”:”</w:t>
+      </w:r>
+      <w:r>
+        <w:rPr>
+          <w:rFonts w:ascii="Helvetica" w:hAnsi="Helvetica" w:cs="Helvetica"/>
+        </w:rPr>
+        <w:t>Deposit bonus</w:t>
+      </w:r>
+      <w:r>
+        <w:rPr>
+          <w:rFonts w:ascii="Helvetica" w:hAnsi="Helvetica" w:cs="Helvetica"/>
+        </w:rPr>
+        <w:t>”,</w:t>
+      </w:r>
+    </w:p>
+    <w:p>
+      <w:pPr>
+        <w:pStyle w:val="ListParagraph"/>
+        <w:ind w:left="1800"/>
+        <w:rPr>
+          <w:rFonts w:ascii="Helvetica" w:hAnsi="Helvetica" w:cs="Helvetica"/>
+        </w:rPr>
+      </w:pPr>
+      <w:r>
+        <w:rPr>
+          <w:rFonts w:ascii="Helvetica" w:hAnsi="Helvetica" w:cs="Helvetica"/>
+        </w:rPr>
+        <w:tab/>
+      </w:r>
+      <w:r>
+        <w:rPr>
+          <w:rFonts w:ascii="Helvetica" w:hAnsi="Helvetica" w:cs="Helvetica"/>
+        </w:rPr>
+        <w:tab/>
+      </w:r>
+      <w:r>
+        <w:rPr>
+          <w:rFonts w:ascii="Helvetica" w:hAnsi="Helvetica" w:cs="Helvetica"/>
+        </w:rPr>
+        <w:tab/>
+        <w:t>“</w:t>
+      </w:r>
+      <w:r>
+        <w:rPr>
+          <w:rFonts w:ascii="Helvetica" w:hAnsi="Helvetica" w:cs="Helvetica"/>
+        </w:rPr>
+        <w:t>CreatedAt</w:t>
+      </w:r>
+      <w:r>
+        <w:rPr>
+          <w:rFonts w:ascii="Helvetica" w:hAnsi="Helvetica" w:cs="Helvetica"/>
+        </w:rPr>
+        <w:t>”:”</w:t>
+      </w:r>
+      <w:r>
+        <w:rPr>
+          <w:rFonts w:ascii="Helvetica" w:hAnsi="Helvetica" w:cs="Helvetica"/>
+        </w:rPr>
+        <w:t xml:space="preserve"> </w:t>
+      </w:r>
+      <w:r>
+        <w:rPr>
+          <w:rFonts w:ascii="Helvetica" w:hAnsi="Helvetica" w:cs="Helvetica"/>
+        </w:rPr>
+        <w:t>2024</w:t>
+      </w:r>
+      <w:r>
+        <w:rPr>
+          <w:rFonts w:ascii="Helvetica" w:hAnsi="Helvetica" w:cs="Helvetica"/>
+        </w:rPr>
+        <w:t>-0</w:t>
+      </w:r>
+      <w:r>
+        <w:rPr>
+          <w:rFonts w:ascii="Helvetica" w:hAnsi="Helvetica" w:cs="Helvetica"/>
+        </w:rPr>
+        <w:t>8</w:t>
+      </w:r>
+      <w:r>
+        <w:rPr>
+          <w:rFonts w:ascii="Helvetica" w:hAnsi="Helvetica" w:cs="Helvetica"/>
+        </w:rPr>
+        <w:t>-2</w:t>
+      </w:r>
+      <w:r>
+        <w:rPr>
+          <w:rFonts w:ascii="Helvetica" w:hAnsi="Helvetica" w:cs="Helvetica"/>
+        </w:rPr>
+        <w:t>9</w:t>
+      </w:r>
+      <w:r>
+        <w:rPr>
+          <w:rFonts w:ascii="Helvetica" w:hAnsi="Helvetica" w:cs="Helvetica"/>
+        </w:rPr>
+        <w:t xml:space="preserve"> 10:00:12</w:t>
+      </w:r>
+      <w:r>
+        <w:rPr>
+          <w:rFonts w:ascii="Helvetica" w:hAnsi="Helvetica" w:cs="Helvetica"/>
+        </w:rPr>
+        <w:t>”</w:t>
+      </w:r>
+    </w:p>
+    <w:p>
+      <w:pPr>
+        <w:pStyle w:val="ListParagraph"/>
+        <w:ind w:left="2520" w:firstLine="360"/>
+        <w:rPr>
+          <w:rFonts w:ascii="Helvetica" w:hAnsi="Helvetica" w:cs="Helvetica"/>
+        </w:rPr>
+      </w:pPr>
+      <w:r>
+        <w:rPr>
+          <w:rFonts w:ascii="Helvetica" w:hAnsi="Helvetica" w:cs="Helvetica"/>
+        </w:rPr>
+        <w:t>}</w:t>
+      </w:r>
+    </w:p>
+    <w:p>
+      <w:pPr>
+        <w:pStyle w:val="ListParagraph"/>
+        <w:ind w:left="1800" w:firstLine="360"/>
+        <w:rPr>
+          <w:rFonts w:ascii="Helvetica" w:hAnsi="Helvetica" w:cs="Helvetica"/>
+        </w:rPr>
+      </w:pPr>
+      <w:r>
+        <w:rPr>
+          <w:rFonts w:ascii="Helvetica" w:hAnsi="Helvetica" w:cs="Helvetica"/>
+        </w:rPr>
+        <w:t>]</w:t>
+      </w:r>
+    </w:p>
+    <w:p>
+      <w:pPr>
+        <w:pStyle w:val="ListParagraph"/>
+        <w:ind w:left="1800"/>
+        <w:rPr>
+          <w:rFonts w:ascii="Helvetica" w:hAnsi="Helvetica" w:cs="Helvetica"/>
+        </w:rPr>
+      </w:pPr>
+      <w:r>
+        <w:rPr>
+          <w:rFonts w:ascii="Helvetica" w:hAnsi="Helvetica" w:cs="Helvetica"/>
+        </w:rPr>
+        <w:t>}</w:t>
+      </w:r>
+    </w:p>
+    <w:p>
+      <w:pPr>
+        <w:pStyle w:val="ListParagraph"/>
+        <w:numPr>
+          <w:ilvl w:val="0"/>
+          <w:numId w:val="5"/>
+        </w:numPr>
+        <w:rPr>
+          <w:rFonts w:ascii="Helvetica" w:hAnsi="Helvetica" w:cs="Helvetica"/>
+        </w:rPr>
+      </w:pPr>
+      <w:r>
+        <w:rPr>
+          <w:rFonts w:ascii="Helvetica" w:hAnsi="Helvetica" w:cs="Helvetica"/>
+        </w:rPr>
+        <w:t>error</w:t>
+      </w:r>
+    </w:p>
+    <w:p>
+      <w:pPr>
+        <w:pStyle w:val="ListParagraph"/>
+        <w:ind w:left="1800"/>
+        <w:rPr>
+          <w:rFonts w:ascii="Helvetica" w:hAnsi="Helvetica" w:cs="Helvetica"/>
+        </w:rPr>
+      </w:pPr>
+      <w:r>
+        <w:rPr>
+          <w:rFonts w:ascii="Helvetica" w:hAnsi="Helvetica" w:cs="Helvetica"/>
+        </w:rPr>
+        <w:t>{</w:t>
+      </w:r>
+    </w:p>
+    <w:p>
+      <w:pPr>
+        <w:pStyle w:val="ListParagraph"/>
+        <w:ind w:left="1800"/>
+        <w:rPr>
+          <w:rFonts w:ascii="Helvetica" w:hAnsi="Helvetica" w:cs="Helvetica"/>
+        </w:rPr>
+      </w:pPr>
+      <w:r>
+        <w:rPr>
+          <w:rFonts w:ascii="Helvetica" w:hAnsi="Helvetica" w:cs="Helvetica"/>
+        </w:rPr>
+        <w:tab/>
+        <w:t>“status”: 1,</w:t>
+      </w:r>
+    </w:p>
+    <w:p>
+      <w:pPr>
+        <w:pStyle w:val="ListParagraph"/>
+        <w:ind w:left="1800"/>
+        <w:rPr>
+          <w:rFonts w:ascii="Helvetica" w:hAnsi="Helvetica" w:cs="Helvetica"/>
+        </w:rPr>
+      </w:pPr>
+      <w:r>
+        <w:rPr>
+          <w:rFonts w:ascii="Helvetica" w:hAnsi="Helvetica" w:cs="Helvetica"/>
+        </w:rPr>
+        <w:tab/>
+        <w:t>" msg ” : "Already exist"</w:t>
+      </w:r>
+    </w:p>
+    <w:p>
+      <w:pPr>
+        <w:pStyle w:val="ListParagraph"/>
+        <w:ind w:left="1800"/>
+        <w:rPr>
+          <w:rFonts w:ascii="Helvetica" w:hAnsi="Helvetica" w:cs="Helvetica"/>
+        </w:rPr>
+      </w:pPr>
+      <w:r>
+        <w:rPr>
+          <w:rFonts w:ascii="Helvetica" w:hAnsi="Helvetica" w:cs="Helvetica"/>
+        </w:rPr>
+        <w:t>}</w:t>
+      </w:r>
+    </w:p>
+    <w:p>
+      <w:pPr>
+        <w:pStyle w:val="ListParagraph"/>
+        <w:numPr>
+          <w:ilvl w:val="0"/>
+          <w:numId w:val="7"/>
+        </w:numPr>
+        <w:outlineLvl w:val="1"/>
+        <w:rPr>
+          <w:rFonts w:ascii="Helvetica" w:hAnsi="Helvetica" w:cs="Helvetica"/>
+        </w:rPr>
+      </w:pPr>
+      <w:r>
+        <w:rPr>
+          <w:rFonts w:ascii="Helvetica" w:hAnsi="Helvetica" w:cs="Helvetica"/>
+        </w:rPr>
+        <w:t>Read</w:t>
+      </w:r>
+      <w:r>
+        <w:rPr>
+          <w:rFonts w:ascii="Helvetica" w:hAnsi="Helvetica" w:cs="Helvetica"/>
+        </w:rPr>
+        <w:t>Notice</w:t>
+      </w:r>
+    </w:p>
+    <w:p>
+      <w:pPr>
+        <w:pStyle w:val="ListParagraph"/>
+        <w:ind w:left="1080"/>
+        <w:rPr>
+          <w:rFonts w:ascii="Helvetica" w:hAnsi="Helvetica" w:cs="Helvetica"/>
+        </w:rPr>
+      </w:pPr>
+      <w:r>
+        <w:rPr>
+          <w:rFonts w:ascii="Helvetica" w:hAnsi="Helvetica" w:cs="Helvetica"/>
+        </w:rPr>
+        <w:t>You calls this API to get notice</w:t>
+      </w:r>
+      <w:r>
+        <w:rPr>
+          <w:rFonts w:ascii="Helvetica" w:hAnsi="Helvetica" w:cs="Helvetica"/>
+        </w:rPr>
+        <w:t xml:space="preserve"> and read</w:t>
+      </w:r>
+      <w:r>
+        <w:rPr>
+          <w:rFonts w:ascii="Helvetica" w:hAnsi="Helvetica" w:cs="Helvetica"/>
+        </w:rPr>
+        <w:t>.</w:t>
+      </w:r>
+    </w:p>
+    <w:p>
+      <w:pPr>
+        <w:pStyle w:val="ListParagraph"/>
+        <w:numPr>
+          <w:ilvl w:val="0"/>
+          <w:numId w:val="2"/>
+        </w:numPr>
+        <w:rPr>
+          <w:rFonts w:ascii="Helvetica" w:hAnsi="Helvetica" w:cs="Helvetica"/>
+        </w:rPr>
+      </w:pPr>
+      <w:r>
+        <w:rPr>
+          <w:rFonts w:ascii="Helvetica" w:hAnsi="Helvetica" w:cs="Helvetica"/>
+        </w:rPr>
+        <w:t>Request parameters</w:t>
+      </w:r>
+    </w:p>
+    <w:tbl>
+      <w:tblPr>
+        <w:tblStyle w:val="GridTable1Light1"/>
+        <w:tblW w:w="7248" w:type="dxa"/>
+        <w:tblInd w:w="1014" w:type="dxa"/>
+        <w:tblLook w:val="04A0" w:firstRow="1" w:lastRow="0" w:firstColumn="1" w:lastColumn="0" w:noHBand="0" w:noVBand="1"/>
+      </w:tblPr>
+      <w:tblGrid>
+        <w:gridCol w:w="1696"/>
+        <w:gridCol w:w="2129"/>
+        <w:gridCol w:w="2265"/>
+        <w:gridCol w:w="1158"/>
+      </w:tblGrid>
+      <w:tr>
+        <w:trPr>
+          <w:cnfStyle w:val="100000000000" w:firstRow="1" w:lastRow="0" w:firstColumn="0" w:lastColumn="0" w:oddVBand="0" w:evenVBand="0" w:oddHBand="0" w:evenHBand="0" w:firstRowFirstColumn="0" w:firstRowLastColumn="0" w:lastRowFirstColumn="0" w:lastRowLastColumn="0"/>
+          <w:trHeight w:val="300"/>
+        </w:trPr>
+        <w:tc>
+          <w:tcPr>
+            <w:cnfStyle w:val="001000000000" w:firstRow="0" w:lastRow="0" w:firstColumn="1" w:lastColumn="0" w:oddVBand="0" w:evenVBand="0" w:oddHBand="0" w:evenHBand="0" w:firstRowFirstColumn="0" w:firstRowLastColumn="0" w:lastRowFirstColumn="0" w:lastRowLastColumn="0"/>
+            <w:tcW w:w="1696" w:type="dxa"/>
+          </w:tcPr>
+          <w:p>
+            <w:pPr>
+              <w:spacing w:after="0" w:line="240" w:lineRule="auto"/>
+              <w:rPr>
+                <w:rFonts w:ascii="Helvetica" w:hAnsi="Helvetica" w:cs="Helvetica"/>
+                <w:b w:val="0"/>
+                <w:bCs w:val="0"/>
+                <w:color w:val="000000"/>
+              </w:rPr>
+            </w:pPr>
+            <w:r>
+              <w:rPr>
+                <w:rFonts w:ascii="Helvetica" w:hAnsi="Helvetica" w:cs="Helvetica"/>
+                <w:color w:val="000000"/>
+              </w:rPr>
+              <w:t>F</w:t>
+            </w:r>
+            <w:r>
+              <w:rPr>
+                <w:rFonts w:ascii="Helvetica" w:hAnsi="Helvetica" w:cs="Helvetica"/>
+                <w:color w:val="000000"/>
+              </w:rPr>
+              <w:t>ield</w:t>
+            </w:r>
+          </w:p>
+        </w:tc>
+        <w:tc>
+          <w:tcPr>
+            <w:tcW w:w="2129" w:type="dxa"/>
+          </w:tcPr>
+          <w:p>
+            <w:pPr>
+              <w:spacing w:after="0" w:line="240" w:lineRule="auto"/>
+              <w:cnfStyle w:val="100000000000" w:firstRow="1" w:lastRow="0" w:firstColumn="0" w:lastColumn="0" w:oddVBand="0" w:evenVBand="0" w:oddHBand="0" w:evenHBand="0" w:firstRowFirstColumn="0" w:firstRowLastColumn="0" w:lastRowFirstColumn="0" w:lastRowLastColumn="0"/>
+              <w:rPr>
+                <w:rFonts w:ascii="Helvetica" w:hAnsi="Helvetica" w:cs="Helvetica"/>
+                <w:b w:val="0"/>
+                <w:bCs w:val="0"/>
+                <w:color w:val="000000"/>
+              </w:rPr>
+            </w:pPr>
+            <w:r>
+              <w:rPr>
+                <w:rFonts w:ascii="Helvetica" w:hAnsi="Helvetica" w:cs="Helvetica"/>
+                <w:color w:val="000000"/>
+              </w:rPr>
+              <w:t>category</w:t>
+            </w:r>
+          </w:p>
+        </w:tc>
+        <w:tc>
+          <w:tcPr>
+            <w:tcW w:w="2265" w:type="dxa"/>
+          </w:tcPr>
+          <w:p>
+            <w:pPr>
+              <w:spacing w:after="0" w:line="240" w:lineRule="auto"/>
+              <w:cnfStyle w:val="100000000000" w:firstRow="1" w:lastRow="0" w:firstColumn="0" w:lastColumn="0" w:oddVBand="0" w:evenVBand="0" w:oddHBand="0" w:evenHBand="0" w:firstRowFirstColumn="0" w:firstRowLastColumn="0" w:lastRowFirstColumn="0" w:lastRowLastColumn="0"/>
+              <w:rPr>
+                <w:rFonts w:ascii="Helvetica" w:hAnsi="Helvetica" w:cs="Helvetica"/>
+                <w:b w:val="0"/>
+                <w:bCs w:val="0"/>
+                <w:color w:val="000000"/>
+              </w:rPr>
+            </w:pPr>
+            <w:r>
+              <w:rPr>
+                <w:rFonts w:ascii="Helvetica" w:hAnsi="Helvetica" w:cs="Helvetica"/>
+                <w:color w:val="000000"/>
+              </w:rPr>
+              <w:t>explanation</w:t>
+            </w:r>
+          </w:p>
+        </w:tc>
+        <w:tc>
+          <w:tcPr>
+            <w:tcW w:w="1158" w:type="dxa"/>
+          </w:tcPr>
+          <w:p>
+            <w:pPr>
+              <w:spacing w:after="0" w:line="240" w:lineRule="auto"/>
+              <w:cnfStyle w:val="100000000000" w:firstRow="1" w:lastRow="0" w:firstColumn="0" w:lastColumn="0" w:oddVBand="0" w:evenVBand="0" w:oddHBand="0" w:evenHBand="0" w:firstRowFirstColumn="0" w:firstRowLastColumn="0" w:lastRowFirstColumn="0" w:lastRowLastColumn="0"/>
+              <w:rPr>
+                <w:rFonts w:ascii="Helvetica" w:hAnsi="Helvetica" w:cs="Helvetica"/>
+                <w:b w:val="0"/>
+                <w:bCs w:val="0"/>
+                <w:color w:val="000000"/>
+              </w:rPr>
+            </w:pPr>
+            <w:r>
+              <w:rPr>
+                <w:rFonts w:ascii="Helvetica" w:hAnsi="Helvetica" w:cs="Helvetica"/>
+                <w:color w:val="000000"/>
+              </w:rPr>
+              <w:t>essential</w:t>
+            </w:r>
+          </w:p>
+        </w:tc>
+      </w:tr>
+      <w:tr>
+        <w:trPr>
+          <w:trHeight w:val="300"/>
+        </w:trPr>
+        <w:tc>
+          <w:tcPr>
+            <w:cnfStyle w:val="001000000000" w:firstRow="0" w:lastRow="0" w:firstColumn="1" w:lastColumn="0" w:oddVBand="0" w:evenVBand="0" w:oddHBand="0" w:evenHBand="0" w:firstRowFirstColumn="0" w:firstRowLastColumn="0" w:lastRowFirstColumn="0" w:lastRowLastColumn="0"/>
+            <w:tcW w:w="1696" w:type="dxa"/>
+          </w:tcPr>
+          <w:p>
+            <w:pPr>
+              <w:spacing w:after="0" w:line="240" w:lineRule="auto"/>
+              <w:rPr>
+                <w:rFonts w:ascii="Helvetica" w:hAnsi="Helvetica" w:cs="Helvetica"/>
+                <w:b w:val="0"/>
+                <w:bCs w:val="0"/>
+                <w:color w:val="000000"/>
+              </w:rPr>
+            </w:pPr>
+            <w:r>
+              <w:rPr>
+                <w:rFonts w:ascii="Helvetica" w:hAnsi="Helvetica" w:cs="Helvetica"/>
+                <w:color w:val="000000"/>
+              </w:rPr>
+              <w:t>m</w:t>
+            </w:r>
+            <w:r>
+              <w:rPr>
+                <w:rFonts w:ascii="Helvetica" w:hAnsi="Helvetica" w:cs="Helvetica"/>
+                <w:color w:val="000000"/>
+              </w:rPr>
+              <w:t>ethod</w:t>
+            </w:r>
+          </w:p>
+        </w:tc>
+        <w:tc>
+          <w:tcPr>
+            <w:tcW w:w="2129" w:type="dxa"/>
+          </w:tcPr>
+          <w:p>
+            <w:pPr>
+              <w:spacing w:after="0" w:line="240" w:lineRule="auto"/>
+              <w:cnfStyle w:val="000000000000" w:firstRow="0" w:lastRow="0" w:firstColumn="0" w:lastColumn="0" w:oddVBand="0" w:evenVBand="0" w:oddHBand="0" w:evenHBand="0" w:firstRowFirstColumn="0" w:firstRowLastColumn="0" w:lastRowFirstColumn="0" w:lastRowLastColumn="0"/>
+              <w:rPr>
+                <w:rFonts w:ascii="Helvetica" w:hAnsi="Helvetica" w:cs="Helvetica"/>
+                <w:color w:val="000000"/>
+              </w:rPr>
+            </w:pPr>
+            <w:r>
+              <w:rPr>
+                <w:rFonts w:ascii="Helvetica" w:hAnsi="Helvetica" w:cs="Helvetica"/>
+                <w:color w:val="000000"/>
+              </w:rPr>
+              <w:t>String</w:t>
+            </w:r>
+          </w:p>
+        </w:tc>
+        <w:tc>
+          <w:tcPr>
+            <w:tcW w:w="2265" w:type="dxa"/>
+          </w:tcPr>
+          <w:p>
+            <w:pPr>
+              <w:spacing w:after="0" w:line="240" w:lineRule="auto"/>
+              <w:cnfStyle w:val="000000000000" w:firstRow="0" w:lastRow="0" w:firstColumn="0" w:lastColumn="0" w:oddVBand="0" w:evenVBand="0" w:oddHBand="0" w:evenHBand="0" w:firstRowFirstColumn="0" w:firstRowLastColumn="0" w:lastRowFirstColumn="0" w:lastRowLastColumn="0"/>
+              <w:rPr>
+                <w:rFonts w:ascii="Helvetica" w:hAnsi="Helvetica" w:cs="Helvetica"/>
+                <w:color w:val="000000"/>
+              </w:rPr>
+            </w:pPr>
+            <w:r>
+              <w:rPr>
+                <w:rFonts w:ascii="Helvetica" w:hAnsi="Helvetica" w:cs="Helvetica"/>
+                <w:color w:val="000000"/>
+              </w:rPr>
+              <w:t>Read</w:t>
+            </w:r>
+            <w:r>
+              <w:rPr>
+                <w:rFonts w:ascii="Helvetica" w:hAnsi="Helvetica" w:cs="Helvetica"/>
+                <w:color w:val="000000"/>
+              </w:rPr>
+              <w:t>Notice</w:t>
+            </w:r>
+          </w:p>
+        </w:tc>
+        <w:tc>
+          <w:tcPr>
+            <w:tcW w:w="1158" w:type="dxa"/>
+          </w:tcPr>
+          <w:p>
+            <w:pPr>
+              <w:spacing w:after="0" w:line="240" w:lineRule="auto"/>
+              <w:cnfStyle w:val="000000000000" w:firstRow="0" w:lastRow="0" w:firstColumn="0" w:lastColumn="0" w:oddVBand="0" w:evenVBand="0" w:oddHBand="0" w:evenHBand="0" w:firstRowFirstColumn="0" w:firstRowLastColumn="0" w:lastRowFirstColumn="0" w:lastRowLastColumn="0"/>
+              <w:rPr>
+                <w:rFonts w:ascii="Helvetica" w:hAnsi="Helvetica" w:cs="Helvetica"/>
+                <w:color w:val="000000"/>
+              </w:rPr>
+            </w:pPr>
+            <w:r>
+              <w:rPr>
+                <w:rFonts w:ascii="Helvetica" w:hAnsi="Helvetica" w:cs="Helvetica"/>
+                <w:color w:val="000000"/>
+              </w:rPr>
+              <w:t>Y</w:t>
+            </w:r>
+          </w:p>
+        </w:tc>
+      </w:tr>
+      <w:tr>
+        <w:trPr>
+          <w:trHeight w:val="300"/>
+        </w:trPr>
+        <w:tc>
+          <w:tcPr>
+            <w:cnfStyle w:val="001000000000" w:firstRow="0" w:lastRow="0" w:firstColumn="1" w:lastColumn="0" w:oddVBand="0" w:evenVBand="0" w:oddHBand="0" w:evenHBand="0" w:firstRowFirstColumn="0" w:firstRowLastColumn="0" w:lastRowFirstColumn="0" w:lastRowLastColumn="0"/>
+            <w:tcW w:w="1696" w:type="dxa"/>
+          </w:tcPr>
+          <w:p>
+            <w:pPr>
+              <w:spacing w:after="0" w:line="240" w:lineRule="auto"/>
+              <w:rPr>
+                <w:rFonts w:ascii="Helvetica" w:hAnsi="Helvetica" w:cs="Helvetica"/>
+                <w:color w:val="000000"/>
+              </w:rPr>
+            </w:pPr>
+            <w:r>
+              <w:rPr>
+                <w:rFonts w:ascii="Helvetica" w:hAnsi="Helvetica" w:cs="Helvetica"/>
+                <w:color w:val="000000"/>
+              </w:rPr>
+              <w:t>Id</w:t>
+            </w:r>
+          </w:p>
+        </w:tc>
+        <w:tc>
+          <w:tcPr>
+            <w:tcW w:w="2129" w:type="dxa"/>
+          </w:tcPr>
+          <w:p>
+            <w:pPr>
+              <w:spacing w:after="0" w:line="240" w:lineRule="auto"/>
+              <w:cnfStyle w:val="000000000000" w:firstRow="0" w:lastRow="0" w:firstColumn="0" w:lastColumn="0" w:oddVBand="0" w:evenVBand="0" w:oddHBand="0" w:evenHBand="0" w:firstRowFirstColumn="0" w:firstRowLastColumn="0" w:lastRowFirstColumn="0" w:lastRowLastColumn="0"/>
+              <w:rPr>
+                <w:rFonts w:ascii="Helvetica" w:hAnsi="Helvetica" w:cs="Helvetica"/>
+                <w:color w:val="000000"/>
+              </w:rPr>
+            </w:pPr>
+            <w:r>
+              <w:rPr>
+                <w:rFonts w:ascii="Helvetica" w:hAnsi="Helvetica" w:cs="Helvetica"/>
+                <w:color w:val="000000"/>
+              </w:rPr>
+              <w:t>Integer</w:t>
+            </w:r>
+          </w:p>
+        </w:tc>
+        <w:tc>
+          <w:tcPr>
+            <w:tcW w:w="2265" w:type="dxa"/>
+          </w:tcPr>
+          <w:p>
+            <w:pPr>
+              <w:spacing w:after="0" w:line="240" w:lineRule="auto"/>
+              <w:cnfStyle w:val="000000000000" w:firstRow="0" w:lastRow="0" w:firstColumn="0" w:lastColumn="0" w:oddVBand="0" w:evenVBand="0" w:oddHBand="0" w:evenHBand="0" w:firstRowFirstColumn="0" w:firstRowLastColumn="0" w:lastRowFirstColumn="0" w:lastRowLastColumn="0"/>
+              <w:rPr>
+                <w:rFonts w:ascii="Helvetica" w:hAnsi="Helvetica" w:cs="Helvetica"/>
+                <w:color w:val="000000"/>
+              </w:rPr>
+            </w:pPr>
+          </w:p>
+        </w:tc>
+        <w:tc>
+          <w:tcPr>
+            <w:tcW w:w="1158" w:type="dxa"/>
+          </w:tcPr>
+          <w:p>
+            <w:pPr>
+              <w:spacing w:after="0" w:line="240" w:lineRule="auto"/>
+              <w:cnfStyle w:val="000000000000" w:firstRow="0" w:lastRow="0" w:firstColumn="0" w:lastColumn="0" w:oddVBand="0" w:evenVBand="0" w:oddHBand="0" w:evenHBand="0" w:firstRowFirstColumn="0" w:firstRowLastColumn="0" w:lastRowFirstColumn="0" w:lastRowLastColumn="0"/>
+              <w:rPr>
+                <w:rFonts w:ascii="Helvetica" w:hAnsi="Helvetica" w:cs="Helvetica"/>
+                <w:color w:val="000000"/>
+              </w:rPr>
+            </w:pPr>
+            <w:r>
+              <w:rPr>
+                <w:rFonts w:ascii="Helvetica" w:hAnsi="Helvetica" w:cs="Helvetica"/>
+                <w:color w:val="000000"/>
+              </w:rPr>
+              <w:t>Y</w:t>
+            </w:r>
+          </w:p>
+        </w:tc>
+      </w:tr>
+    </w:tbl>
+    <w:p>
+      <w:pPr>
+        <w:pStyle w:val="ListParagraph"/>
+        <w:numPr>
+          <w:ilvl w:val="0"/>
+          <w:numId w:val="2"/>
+        </w:numPr>
+        <w:rPr>
+          <w:rFonts w:ascii="Helvetica" w:hAnsi="Helvetica" w:cs="Helvetica"/>
+        </w:rPr>
+      </w:pPr>
+      <w:r>
+        <w:rPr>
+          <w:rFonts w:ascii="Helvetica" w:hAnsi="Helvetica" w:cs="Helvetica"/>
+        </w:rPr>
+        <w:t>Request example:</w:t>
+      </w:r>
+    </w:p>
+    <w:p>
+      <w:pPr>
+        <w:pStyle w:val="ListParagraph"/>
+        <w:ind w:left="1080"/>
+        <w:rPr>
+          <w:rFonts w:ascii="Helvetica" w:hAnsi="Helvetica" w:cs="Helvetica"/>
+        </w:rPr>
+      </w:pPr>
+      <w:r>
+        <w:rPr>
+          <w:rFonts w:ascii="Helvetica" w:hAnsi="Helvetica" w:cs="Helvetica"/>
+        </w:rPr>
+        <w:t>{</w:t>
+      </w:r>
+    </w:p>
+    <w:p>
+      <w:pPr>
+        <w:pStyle w:val="ListParagraph"/>
+        <w:ind w:left="1080"/>
+        <w:rPr>
+          <w:rFonts w:ascii="Helvetica" w:hAnsi="Helvetica" w:cs="Helvetica"/>
+        </w:rPr>
+      </w:pPr>
+      <w:r>
+        <w:rPr>
+          <w:rFonts w:ascii="Helvetica" w:hAnsi="Helvetica" w:cs="Helvetica"/>
+        </w:rPr>
+        <w:tab/>
+        <w:t>“method” : “</w:t>
+      </w:r>
+      <w:r>
+        <w:rPr>
+          <w:rFonts w:ascii="Helvetica" w:hAnsi="Helvetica" w:cs="Helvetica"/>
+        </w:rPr>
+        <w:t>ReadNotice</w:t>
+      </w:r>
+      <w:r>
+        <w:rPr>
+          <w:rFonts w:ascii="Helvetica" w:hAnsi="Helvetica" w:cs="Helvetica"/>
+        </w:rPr>
+        <w:t>”</w:t>
+      </w:r>
+      <w:r>
+        <w:rPr>
+          <w:rFonts w:ascii="Helvetica" w:hAnsi="Helvetica" w:cs="Helvetica"/>
+        </w:rPr>
+        <w:t>,</w:t>
+      </w:r>
+    </w:p>
+    <w:p>
+      <w:pPr>
+        <w:pStyle w:val="ListParagraph"/>
+        <w:ind w:left="1080"/>
+        <w:rPr>
+          <w:rFonts w:ascii="Helvetica" w:hAnsi="Helvetica" w:cs="Helvetica"/>
+        </w:rPr>
+      </w:pPr>
+      <w:r>
+        <w:rPr>
+          <w:rFonts w:ascii="Helvetica" w:hAnsi="Helvetica" w:cs="Helvetica"/>
+        </w:rPr>
+        <w:tab/>
+        <w:t>“id”:1234</w:t>
+      </w:r>
+    </w:p>
+    <w:p>
+      <w:pPr>
+        <w:pStyle w:val="ListParagraph"/>
+        <w:ind w:left="1080"/>
+        <w:rPr>
+          <w:rFonts w:ascii="Helvetica" w:hAnsi="Helvetica" w:cs="Helvetica"/>
+        </w:rPr>
+      </w:pPr>
+      <w:r>
+        <w:rPr>
+          <w:rFonts w:ascii="Helvetica" w:hAnsi="Helvetica" w:cs="Helvetica"/>
+        </w:rPr>
+        <w:t>}</w:t>
+      </w:r>
+    </w:p>
+    <w:p>
+      <w:pPr>
+        <w:pStyle w:val="ListParagraph"/>
+        <w:numPr>
+          <w:ilvl w:val="0"/>
+          <w:numId w:val="2"/>
+        </w:numPr>
+        <w:rPr>
+          <w:rFonts w:ascii="Helvetica" w:hAnsi="Helvetica" w:cs="Helvetica"/>
+        </w:rPr>
+      </w:pPr>
+      <w:r>
+        <w:rPr>
+          <w:rFonts w:ascii="Helvetica" w:hAnsi="Helvetica" w:cs="Helvetica"/>
+        </w:rPr>
+        <w:t>Response parameters</w:t>
+      </w:r>
+    </w:p>
+    <w:tbl>
+      <w:tblPr>
+        <w:tblStyle w:val="GridTable1Light1"/>
+        <w:tblW w:w="6434" w:type="dxa"/>
+        <w:tblInd w:w="1014" w:type="dxa"/>
+        <w:tblLook w:val="04A0" w:firstRow="1" w:lastRow="0" w:firstColumn="1" w:lastColumn="0" w:noHBand="0" w:noVBand="1"/>
+      </w:tblPr>
+      <w:tblGrid>
+        <w:gridCol w:w="2245"/>
+        <w:gridCol w:w="2195"/>
+        <w:gridCol w:w="1994"/>
+      </w:tblGrid>
+      <w:tr>
+        <w:trPr>
+          <w:cnfStyle w:val="100000000000" w:firstRow="1" w:lastRow="0" w:firstColumn="0" w:lastColumn="0" w:oddVBand="0" w:evenVBand="0" w:oddHBand="0" w:evenHBand="0" w:firstRowFirstColumn="0" w:firstRowLastColumn="0" w:lastRowFirstColumn="0" w:lastRowLastColumn="0"/>
+          <w:trHeight w:val="300"/>
+        </w:trPr>
+        <w:tc>
+          <w:tcPr>
+            <w:cnfStyle w:val="001000000000" w:firstRow="0" w:lastRow="0" w:firstColumn="1" w:lastColumn="0" w:oddVBand="0" w:evenVBand="0" w:oddHBand="0" w:evenHBand="0" w:firstRowFirstColumn="0" w:firstRowLastColumn="0" w:lastRowFirstColumn="0" w:lastRowLastColumn="0"/>
+            <w:tcW w:w="2245" w:type="dxa"/>
+          </w:tcPr>
+          <w:p>
+            <w:pPr>
+              <w:spacing w:after="0" w:line="240" w:lineRule="auto"/>
+              <w:rPr>
+                <w:rFonts w:ascii="Helvetica" w:hAnsi="Helvetica" w:cs="Helvetica"/>
+                <w:b w:val="0"/>
+                <w:bCs w:val="0"/>
+                <w:color w:val="000000"/>
+              </w:rPr>
+            </w:pPr>
+            <w:r>
+              <w:rPr>
+                <w:rFonts w:ascii="Helvetica" w:hAnsi="Helvetica" w:cs="Helvetica"/>
+                <w:color w:val="000000"/>
+              </w:rPr>
+              <w:lastRenderedPageBreak/>
+              <w:t>F</w:t>
+            </w:r>
+            <w:r>
+              <w:rPr>
+                <w:rFonts w:ascii="Helvetica" w:hAnsi="Helvetica" w:cs="Helvetica"/>
+                <w:color w:val="000000"/>
+              </w:rPr>
+              <w:t>ield</w:t>
+            </w:r>
+          </w:p>
+        </w:tc>
+        <w:tc>
+          <w:tcPr>
+            <w:tcW w:w="2195" w:type="dxa"/>
+          </w:tcPr>
+          <w:p>
+            <w:pPr>
+              <w:spacing w:after="0" w:line="240" w:lineRule="auto"/>
+              <w:cnfStyle w:val="100000000000" w:firstRow="1" w:lastRow="0" w:firstColumn="0" w:lastColumn="0" w:oddVBand="0" w:evenVBand="0" w:oddHBand="0" w:evenHBand="0" w:firstRowFirstColumn="0" w:firstRowLastColumn="0" w:lastRowFirstColumn="0" w:lastRowLastColumn="0"/>
+              <w:rPr>
+                <w:rFonts w:ascii="Helvetica" w:hAnsi="Helvetica" w:cs="Helvetica"/>
+                <w:b w:val="0"/>
+                <w:bCs w:val="0"/>
+                <w:color w:val="000000"/>
+              </w:rPr>
+            </w:pPr>
+            <w:r>
+              <w:rPr>
+                <w:rFonts w:ascii="Helvetica" w:hAnsi="Helvetica" w:cs="Helvetica"/>
+                <w:color w:val="000000"/>
+              </w:rPr>
+              <w:t>category</w:t>
+            </w:r>
+          </w:p>
+        </w:tc>
+        <w:tc>
+          <w:tcPr>
+            <w:tcW w:w="1994" w:type="dxa"/>
+          </w:tcPr>
+          <w:p>
+            <w:pPr>
+              <w:spacing w:after="0" w:line="240" w:lineRule="auto"/>
+              <w:cnfStyle w:val="100000000000" w:firstRow="1" w:lastRow="0" w:firstColumn="0" w:lastColumn="0" w:oddVBand="0" w:evenVBand="0" w:oddHBand="0" w:evenHBand="0" w:firstRowFirstColumn="0" w:firstRowLastColumn="0" w:lastRowFirstColumn="0" w:lastRowLastColumn="0"/>
+              <w:rPr>
+                <w:rFonts w:ascii="Helvetica" w:hAnsi="Helvetica" w:cs="Helvetica"/>
+                <w:b w:val="0"/>
+                <w:bCs w:val="0"/>
+                <w:color w:val="000000"/>
+              </w:rPr>
+            </w:pPr>
+            <w:r>
+              <w:rPr>
+                <w:rFonts w:ascii="Helvetica" w:hAnsi="Helvetica" w:cs="Helvetica"/>
+                <w:color w:val="000000"/>
+              </w:rPr>
+              <w:t>explanation</w:t>
+            </w:r>
+          </w:p>
+        </w:tc>
+      </w:tr>
+      <w:tr>
+        <w:trPr>
+          <w:trHeight w:val="300"/>
+        </w:trPr>
+        <w:tc>
+          <w:tcPr>
+            <w:cnfStyle w:val="001000000000" w:firstRow="0" w:lastRow="0" w:firstColumn="1" w:lastColumn="0" w:oddVBand="0" w:evenVBand="0" w:oddHBand="0" w:evenHBand="0" w:firstRowFirstColumn="0" w:firstRowLastColumn="0" w:lastRowFirstColumn="0" w:lastRowLastColumn="0"/>
+            <w:tcW w:w="2245" w:type="dxa"/>
+          </w:tcPr>
+          <w:p>
+            <w:pPr>
+              <w:spacing w:after="0" w:line="240" w:lineRule="auto"/>
+              <w:rPr>
+                <w:rFonts w:ascii="Helvetica" w:hAnsi="Helvetica" w:cs="Helvetica"/>
+                <w:b w:val="0"/>
+                <w:bCs w:val="0"/>
+                <w:color w:val="000000"/>
+              </w:rPr>
+            </w:pPr>
+            <w:r>
+              <w:rPr>
+                <w:rFonts w:ascii="Helvetica" w:hAnsi="Helvetica" w:cs="Helvetica"/>
+                <w:color w:val="000000"/>
+              </w:rPr>
+              <w:t>s</w:t>
+            </w:r>
+            <w:r>
+              <w:rPr>
+                <w:rFonts w:ascii="Helvetica" w:hAnsi="Helvetica" w:cs="Helvetica"/>
+                <w:color w:val="000000"/>
+              </w:rPr>
+              <w:t>tatus</w:t>
+            </w:r>
+          </w:p>
+        </w:tc>
+        <w:tc>
+          <w:tcPr>
+            <w:tcW w:w="2195" w:type="dxa"/>
+          </w:tcPr>
+          <w:p>
+            <w:pPr>
+              <w:spacing w:after="0" w:line="240" w:lineRule="auto"/>
+              <w:cnfStyle w:val="000000000000" w:firstRow="0" w:lastRow="0" w:firstColumn="0" w:lastColumn="0" w:oddVBand="0" w:evenVBand="0" w:oddHBand="0" w:evenHBand="0" w:firstRowFirstColumn="0" w:firstRowLastColumn="0" w:lastRowFirstColumn="0" w:lastRowLastColumn="0"/>
+              <w:rPr>
+                <w:rFonts w:ascii="Helvetica" w:hAnsi="Helvetica" w:cs="Helvetica"/>
+                <w:color w:val="000000"/>
+              </w:rPr>
+            </w:pPr>
+            <w:r>
+              <w:rPr>
+                <w:rFonts w:ascii="Helvetica" w:hAnsi="Helvetica" w:cs="Helvetica"/>
+                <w:color w:val="000000"/>
+              </w:rPr>
+              <w:t>Integer</w:t>
+            </w:r>
+          </w:p>
+        </w:tc>
+        <w:tc>
+          <w:tcPr>
+            <w:tcW w:w="1994" w:type="dxa"/>
+          </w:tcPr>
+          <w:p>
+            <w:pPr>
+              <w:spacing w:after="0" w:line="240" w:lineRule="auto"/>
+              <w:cnfStyle w:val="000000000000" w:firstRow="0" w:lastRow="0" w:firstColumn="0" w:lastColumn="0" w:oddVBand="0" w:evenVBand="0" w:oddHBand="0" w:evenHBand="0" w:firstRowFirstColumn="0" w:firstRowLastColumn="0" w:lastRowFirstColumn="0" w:lastRowLastColumn="0"/>
+              <w:rPr>
+                <w:rFonts w:ascii="Helvetica" w:hAnsi="Helvetica" w:cs="Helvetica"/>
+                <w:color w:val="000000"/>
+              </w:rPr>
+            </w:pPr>
+            <w:r>
+              <w:rPr>
+                <w:rFonts w:ascii="Helvetica" w:hAnsi="Helvetica" w:cs="Helvetica"/>
+                <w:color w:val="000000"/>
+              </w:rPr>
+              <w:t>Response code (see Appendix 4.1)</w:t>
+            </w:r>
+          </w:p>
+        </w:tc>
+      </w:tr>
+      <w:tr>
+        <w:trPr>
+          <w:trHeight w:val="300"/>
+        </w:trPr>
+        <w:tc>
+          <w:tcPr>
+            <w:cnfStyle w:val="001000000000" w:firstRow="0" w:lastRow="0" w:firstColumn="1" w:lastColumn="0" w:oddVBand="0" w:evenVBand="0" w:oddHBand="0" w:evenHBand="0" w:firstRowFirstColumn="0" w:firstRowLastColumn="0" w:lastRowFirstColumn="0" w:lastRowLastColumn="0"/>
+            <w:tcW w:w="2245" w:type="dxa"/>
+          </w:tcPr>
+          <w:p>
+            <w:pPr>
+              <w:spacing w:after="0" w:line="240" w:lineRule="auto"/>
+              <w:rPr>
+                <w:rFonts w:ascii="Helvetica" w:hAnsi="Helvetica" w:cs="Helvetica"/>
+                <w:b w:val="0"/>
+                <w:bCs w:val="0"/>
+                <w:color w:val="000000"/>
+              </w:rPr>
+            </w:pPr>
+            <w:r>
+              <w:rPr>
+                <w:rFonts w:ascii="Helvetica" w:hAnsi="Helvetica" w:cs="Helvetica"/>
+                <w:color w:val="000000"/>
+              </w:rPr>
+              <w:t>m</w:t>
+            </w:r>
+            <w:r>
+              <w:rPr>
+                <w:rFonts w:ascii="Helvetica" w:hAnsi="Helvetica" w:cs="Helvetica"/>
+                <w:color w:val="000000"/>
+              </w:rPr>
+              <w:t>sg</w:t>
+            </w:r>
+          </w:p>
+        </w:tc>
+        <w:tc>
+          <w:tcPr>
+            <w:tcW w:w="2195" w:type="dxa"/>
+          </w:tcPr>
+          <w:p>
+            <w:pPr>
+              <w:spacing w:after="0" w:line="240" w:lineRule="auto"/>
+              <w:cnfStyle w:val="000000000000" w:firstRow="0" w:lastRow="0" w:firstColumn="0" w:lastColumn="0" w:oddVBand="0" w:evenVBand="0" w:oddHBand="0" w:evenHBand="0" w:firstRowFirstColumn="0" w:firstRowLastColumn="0" w:lastRowFirstColumn="0" w:lastRowLastColumn="0"/>
+              <w:rPr>
+                <w:rFonts w:ascii="Helvetica" w:hAnsi="Helvetica" w:cs="Helvetica"/>
+                <w:color w:val="000000"/>
+              </w:rPr>
+            </w:pPr>
+            <w:r>
+              <w:rPr>
+                <w:rFonts w:ascii="Helvetica" w:hAnsi="Helvetica" w:cs="Helvetica"/>
+                <w:color w:val="000000"/>
+              </w:rPr>
+              <w:t>String</w:t>
+            </w:r>
+          </w:p>
+        </w:tc>
+        <w:tc>
+          <w:tcPr>
+            <w:tcW w:w="1994" w:type="dxa"/>
+          </w:tcPr>
+          <w:p>
+            <w:pPr>
+              <w:spacing w:after="0" w:line="240" w:lineRule="auto"/>
+              <w:cnfStyle w:val="000000000000" w:firstRow="0" w:lastRow="0" w:firstColumn="0" w:lastColumn="0" w:oddVBand="0" w:evenVBand="0" w:oddHBand="0" w:evenHBand="0" w:firstRowFirstColumn="0" w:firstRowLastColumn="0" w:lastRowFirstColumn="0" w:lastRowLastColumn="0"/>
+              <w:rPr>
+                <w:rFonts w:ascii="Helvetica" w:hAnsi="Helvetica" w:cs="Helvetica"/>
+                <w:color w:val="000000"/>
+              </w:rPr>
+            </w:pPr>
+            <w:r>
+              <w:rPr>
+                <w:rFonts w:ascii="Helvetica" w:hAnsi="Helvetica" w:cs="Helvetica"/>
+                <w:color w:val="000000"/>
+              </w:rPr>
+              <w:t>response message</w:t>
+            </w:r>
+          </w:p>
+        </w:tc>
+      </w:tr>
+      <w:tr>
+        <w:trPr>
+          <w:trHeight w:val="300"/>
+        </w:trPr>
+        <w:tc>
+          <w:tcPr>
+            <w:cnfStyle w:val="001000000000" w:firstRow="0" w:lastRow="0" w:firstColumn="1" w:lastColumn="0" w:oddVBand="0" w:evenVBand="0" w:oddHBand="0" w:evenHBand="0" w:firstRowFirstColumn="0" w:firstRowLastColumn="0" w:lastRowFirstColumn="0" w:lastRowLastColumn="0"/>
+            <w:tcW w:w="2245" w:type="dxa"/>
+          </w:tcPr>
+          <w:p>
+            <w:pPr>
+              <w:spacing w:after="0" w:line="240" w:lineRule="auto"/>
+              <w:rPr>
+                <w:rFonts w:ascii="Helvetica" w:hAnsi="Helvetica" w:cs="Helvetica"/>
+                <w:color w:val="000000"/>
+              </w:rPr>
+            </w:pPr>
+            <w:r>
+              <w:rPr>
+                <w:rFonts w:ascii="Helvetica" w:hAnsi="Helvetica" w:cs="Helvetica"/>
+                <w:color w:val="000000"/>
+              </w:rPr>
+              <w:t>d</w:t>
+            </w:r>
+            <w:r>
+              <w:rPr>
+                <w:rFonts w:ascii="Helvetica" w:hAnsi="Helvetica" w:cs="Helvetica"/>
+                <w:color w:val="000000"/>
+              </w:rPr>
+              <w:t>ata</w:t>
+            </w:r>
+          </w:p>
+        </w:tc>
+        <w:tc>
+          <w:tcPr>
+            <w:tcW w:w="2195" w:type="dxa"/>
+          </w:tcPr>
+          <w:p>
+            <w:pPr>
+              <w:spacing w:after="0" w:line="240" w:lineRule="auto"/>
+              <w:cnfStyle w:val="000000000000" w:firstRow="0" w:lastRow="0" w:firstColumn="0" w:lastColumn="0" w:oddVBand="0" w:evenVBand="0" w:oddHBand="0" w:evenHBand="0" w:firstRowFirstColumn="0" w:firstRowLastColumn="0" w:lastRowFirstColumn="0" w:lastRowLastColumn="0"/>
+              <w:rPr>
+                <w:rFonts w:ascii="Helvetica" w:hAnsi="Helvetica" w:cs="Helvetica"/>
+                <w:color w:val="000000"/>
+              </w:rPr>
+            </w:pPr>
+            <w:r>
+              <w:rPr>
+                <w:rFonts w:ascii="Helvetica" w:hAnsi="Helvetica" w:cs="Helvetica"/>
+                <w:color w:val="000000"/>
+              </w:rPr>
+              <w:t>Notice</w:t>
+            </w:r>
+          </w:p>
+        </w:tc>
+        <w:tc>
+          <w:tcPr>
+            <w:tcW w:w="1994" w:type="dxa"/>
+          </w:tcPr>
+          <w:p>
+            <w:pPr>
+              <w:spacing w:after="0" w:line="240" w:lineRule="auto"/>
+              <w:cnfStyle w:val="000000000000" w:firstRow="0" w:lastRow="0" w:firstColumn="0" w:lastColumn="0" w:oddVBand="0" w:evenVBand="0" w:oddHBand="0" w:evenHBand="0" w:firstRowFirstColumn="0" w:firstRowLastColumn="0" w:lastRowFirstColumn="0" w:lastRowLastColumn="0"/>
+              <w:rPr>
+                <w:rFonts w:ascii="Helvetica" w:hAnsi="Helvetica" w:cs="Helvetica"/>
+                <w:color w:val="000000"/>
+              </w:rPr>
+            </w:pPr>
+          </w:p>
+        </w:tc>
+      </w:tr>
+    </w:tbl>
+    <w:p>
+      <w:pPr>
+        <w:pStyle w:val="ListParagraph"/>
+        <w:numPr>
+          <w:ilvl w:val="0"/>
+          <w:numId w:val="2"/>
+        </w:numPr>
+        <w:rPr>
+          <w:rFonts w:ascii="Helvetica" w:hAnsi="Helvetica" w:cs="Helvetica"/>
+        </w:rPr>
+      </w:pPr>
+      <w:r>
+        <w:rPr>
+          <w:rFonts w:ascii="Helvetica" w:hAnsi="Helvetica" w:cs="Helvetica"/>
+        </w:rPr>
+        <w:t>Response example:</w:t>
+      </w:r>
+    </w:p>
+    <w:p>
+      <w:pPr>
+        <w:pStyle w:val="ListParagraph"/>
+        <w:numPr>
+          <w:ilvl w:val="0"/>
+          <w:numId w:val="5"/>
+        </w:numPr>
+        <w:rPr>
+          <w:rFonts w:ascii="Helvetica" w:hAnsi="Helvetica" w:cs="Helvetica"/>
+        </w:rPr>
+      </w:pPr>
+      <w:r>
+        <w:rPr>
+          <w:rFonts w:ascii="Helvetica" w:hAnsi="Helvetica" w:cs="Helvetica"/>
+        </w:rPr>
+        <w:t>success</w:t>
+      </w:r>
+    </w:p>
+    <w:p>
+      <w:pPr>
+        <w:pStyle w:val="ListParagraph"/>
+        <w:ind w:left="1800"/>
+        <w:rPr>
+          <w:rFonts w:ascii="Helvetica" w:hAnsi="Helvetica" w:cs="Helvetica"/>
+        </w:rPr>
+      </w:pPr>
+      <w:r>
+        <w:rPr>
+          <w:rFonts w:ascii="Helvetica" w:hAnsi="Helvetica" w:cs="Helvetica"/>
+        </w:rPr>
+        <w:t>{</w:t>
+      </w:r>
+    </w:p>
+    <w:p>
+      <w:pPr>
+        <w:pStyle w:val="ListParagraph"/>
+        <w:ind w:left="1800"/>
+        <w:rPr>
+          <w:rFonts w:ascii="Helvetica" w:hAnsi="Helvetica" w:cs="Helvetica"/>
+        </w:rPr>
+      </w:pPr>
+      <w:r>
+        <w:rPr>
+          <w:rFonts w:ascii="Helvetica" w:hAnsi="Helvetica" w:cs="Helvetica"/>
+        </w:rPr>
+        <w:tab/>
+        <w:t>"status" : 0,</w:t>
+      </w:r>
+    </w:p>
+    <w:p>
+      <w:pPr>
+        <w:pStyle w:val="ListParagraph"/>
+        <w:ind w:left="1800"/>
+        <w:rPr>
+          <w:rFonts w:ascii="Helvetica" w:hAnsi="Helvetica" w:cs="Helvetica"/>
+        </w:rPr>
+      </w:pPr>
+      <w:r>
+        <w:rPr>
+          <w:rFonts w:ascii="Helvetica" w:hAnsi="Helvetica" w:cs="Helvetica"/>
+        </w:rPr>
+        <w:tab/>
+        <w:t>"msg" : "SUCCESS",</w:t>
+      </w:r>
+    </w:p>
+    <w:p>
+      <w:pPr>
+        <w:pStyle w:val="ListParagraph"/>
+        <w:ind w:left="1800"/>
+        <w:rPr>
+          <w:rFonts w:ascii="Helvetica" w:hAnsi="Helvetica" w:cs="Helvetica"/>
+        </w:rPr>
+      </w:pPr>
+      <w:r>
+        <w:rPr>
+          <w:rFonts w:ascii="Helvetica" w:hAnsi="Helvetica" w:cs="Helvetica"/>
+        </w:rPr>
+        <w:tab/>
+        <w:t>“data”:[</w:t>
+      </w:r>
+    </w:p>
+    <w:p>
+      <w:pPr>
+        <w:pStyle w:val="ListParagraph"/>
+        <w:ind w:left="1800"/>
+        <w:rPr>
+          <w:rFonts w:ascii="Helvetica" w:hAnsi="Helvetica" w:cs="Helvetica"/>
+        </w:rPr>
+      </w:pPr>
+      <w:r>
+        <w:rPr>
+          <w:rFonts w:ascii="Helvetica" w:hAnsi="Helvetica" w:cs="Helvetica"/>
+        </w:rPr>
+        <w:tab/>
+      </w:r>
+      <w:r>
+        <w:rPr>
+          <w:rFonts w:ascii="Helvetica" w:hAnsi="Helvetica" w:cs="Helvetica"/>
+        </w:rPr>
+        <w:tab/>
+        <w:t>{</w:t>
+      </w:r>
+    </w:p>
+    <w:p>
+      <w:pPr>
+        <w:pStyle w:val="ListParagraph"/>
+        <w:ind w:left="1800"/>
+        <w:rPr>
+          <w:rFonts w:ascii="Helvetica" w:hAnsi="Helvetica" w:cs="Helvetica"/>
+        </w:rPr>
+      </w:pPr>
+      <w:r>
+        <w:rPr>
+          <w:rFonts w:ascii="Helvetica" w:hAnsi="Helvetica" w:cs="Helvetica"/>
+        </w:rPr>
+        <w:tab/>
+      </w:r>
+      <w:r>
+        <w:rPr>
+          <w:rFonts w:ascii="Helvetica" w:hAnsi="Helvetica" w:cs="Helvetica"/>
+        </w:rPr>
+        <w:tab/>
+      </w:r>
+      <w:r>
+        <w:rPr>
+          <w:rFonts w:ascii="Helvetica" w:hAnsi="Helvetica" w:cs="Helvetica"/>
+        </w:rPr>
+        <w:tab/>
+        <w:t>“Id”:1234,</w:t>
+      </w:r>
+    </w:p>
+    <w:p>
+      <w:pPr>
+        <w:pStyle w:val="ListParagraph"/>
+        <w:ind w:left="1800"/>
+        <w:rPr>
+          <w:rFonts w:ascii="Helvetica" w:hAnsi="Helvetica" w:cs="Helvetica"/>
+        </w:rPr>
+      </w:pPr>
+      <w:r>
+        <w:rPr>
+          <w:rFonts w:ascii="Helvetica" w:hAnsi="Helvetica" w:cs="Helvetica"/>
+        </w:rPr>
+        <w:tab/>
+      </w:r>
+      <w:r>
+        <w:rPr>
+          <w:rFonts w:ascii="Helvetica" w:hAnsi="Helvetica" w:cs="Helvetica"/>
+        </w:rPr>
+        <w:tab/>
+      </w:r>
+      <w:r>
+        <w:rPr>
+          <w:rFonts w:ascii="Helvetica" w:hAnsi="Helvetica" w:cs="Helvetica"/>
+        </w:rPr>
+        <w:tab/>
+        <w:t>“</w:t>
+      </w:r>
+      <w:r>
+        <w:rPr>
+          <w:rFonts w:ascii="Helvetica" w:hAnsi="Helvetica" w:cs="Helvetica"/>
+        </w:rPr>
+        <w:t>AgentCode</w:t>
+      </w:r>
+      <w:r>
+        <w:rPr>
+          <w:rFonts w:ascii="Helvetica" w:hAnsi="Helvetica" w:cs="Helvetica"/>
+        </w:rPr>
+        <w:t>”:”</w:t>
+      </w:r>
+      <w:r>
+        <w:rPr>
+          <w:rFonts w:ascii="Helvetica" w:hAnsi="Helvetica" w:cs="Helvetica"/>
+        </w:rPr>
+        <w:t>serrat</w:t>
+      </w:r>
+      <w:r>
+        <w:rPr>
+          <w:rFonts w:ascii="Helvetica" w:hAnsi="Helvetica" w:cs="Helvetica"/>
+        </w:rPr>
+        <w:t>”,</w:t>
+      </w:r>
+    </w:p>
+    <w:p>
+      <w:pPr>
+        <w:pStyle w:val="ListParagraph"/>
+        <w:ind w:left="1800"/>
+        <w:rPr>
+          <w:rFonts w:ascii="Helvetica" w:hAnsi="Helvetica" w:cs="Helvetica"/>
+        </w:rPr>
+      </w:pPr>
+      <w:r>
+        <w:rPr>
+          <w:rFonts w:ascii="Helvetica" w:hAnsi="Helvetica" w:cs="Helvetica"/>
+        </w:rPr>
+        <w:tab/>
+      </w:r>
+      <w:r>
+        <w:rPr>
+          <w:rFonts w:ascii="Helvetica" w:hAnsi="Helvetica" w:cs="Helvetica"/>
+        </w:rPr>
+        <w:tab/>
+      </w:r>
+      <w:r>
+        <w:rPr>
+          <w:rFonts w:ascii="Helvetica" w:hAnsi="Helvetica" w:cs="Helvetica"/>
+        </w:rPr>
+        <w:tab/>
+        <w:t>“UserCode”:”123123123”,</w:t>
+      </w:r>
+    </w:p>
+    <w:p>
+      <w:pPr>
+        <w:pStyle w:val="ListParagraph"/>
+        <w:ind w:left="1800"/>
+        <w:rPr>
+          <w:rFonts w:ascii="Helvetica" w:hAnsi="Helvetica" w:cs="Helvetica"/>
+        </w:rPr>
+      </w:pPr>
+      <w:r>
+        <w:rPr>
+          <w:rFonts w:ascii="Helvetica" w:hAnsi="Helvetica" w:cs="Helvetica"/>
+        </w:rPr>
+        <w:tab/>
+      </w:r>
+      <w:r>
+        <w:rPr>
+          <w:rFonts w:ascii="Helvetica" w:hAnsi="Helvetica" w:cs="Helvetica"/>
+        </w:rPr>
+        <w:tab/>
+      </w:r>
+      <w:r>
+        <w:rPr>
+          <w:rFonts w:ascii="Helvetica" w:hAnsi="Helvetica" w:cs="Helvetica"/>
+        </w:rPr>
+        <w:tab/>
+        <w:t>“Title”:”Deposit bonus”,</w:t>
+      </w:r>
+    </w:p>
+    <w:p>
+      <w:pPr>
+        <w:pStyle w:val="ListParagraph"/>
+        <w:ind w:left="1800"/>
+        <w:rPr>
+          <w:rFonts w:ascii="Helvetica" w:hAnsi="Helvetica" w:cs="Helvetica"/>
+        </w:rPr>
+      </w:pPr>
+      <w:r>
+        <w:rPr>
+          <w:rFonts w:ascii="Helvetica" w:hAnsi="Helvetica" w:cs="Helvetica"/>
+        </w:rPr>
+        <w:tab/>
+      </w:r>
+      <w:r>
+        <w:rPr>
+          <w:rFonts w:ascii="Helvetica" w:hAnsi="Helvetica" w:cs="Helvetica"/>
+        </w:rPr>
+        <w:tab/>
+      </w:r>
+      <w:r>
+        <w:rPr>
+          <w:rFonts w:ascii="Helvetica" w:hAnsi="Helvetica" w:cs="Helvetica"/>
+        </w:rPr>
+        <w:tab/>
+        <w:t>“Content”:”</w:t>
+      </w:r>
+      <w:r>
+        <w:t xml:space="preserve"> </w:t>
+      </w:r>
+      <w:r>
+        <w:rPr>
+          <w:rFonts w:ascii="Helvetica" w:hAnsi="Helvetica" w:cs="Helvetica"/>
+        </w:rPr>
+        <w:t>You received a referral game play bonus between January 1st and January 5th</w:t>
+      </w:r>
+      <w:r>
+        <w:rPr>
+          <w:rFonts w:ascii="Helvetica" w:hAnsi="Helvetica" w:cs="Helvetica"/>
+        </w:rPr>
+        <w:t>”</w:t>
+      </w:r>
       <w:bookmarkStart w:id="30" w:name="_GoBack"/>
       <w:bookmarkEnd w:id="30"/>
+    </w:p>
+    <w:p>
+      <w:pPr>
+        <w:pStyle w:val="ListParagraph"/>
+        <w:ind w:left="1800"/>
+        <w:rPr>
+          <w:rFonts w:ascii="Helvetica" w:hAnsi="Helvetica" w:cs="Helvetica"/>
+        </w:rPr>
+      </w:pPr>
+      <w:r>
+        <w:rPr>
+          <w:rFonts w:ascii="Helvetica" w:hAnsi="Helvetica" w:cs="Helvetica"/>
+        </w:rPr>
+        <w:tab/>
+      </w:r>
+      <w:r>
+        <w:rPr>
+          <w:rFonts w:ascii="Helvetica" w:hAnsi="Helvetica" w:cs="Helvetica"/>
+        </w:rPr>
+        <w:tab/>
+      </w:r>
+      <w:r>
+        <w:rPr>
+          <w:rFonts w:ascii="Helvetica" w:hAnsi="Helvetica" w:cs="Helvetica"/>
+        </w:rPr>
+        <w:tab/>
+        <w:t>“CreatedAt”:”</w:t>
+      </w:r>
+      <w:r>
+        <w:rPr>
+          <w:rFonts w:ascii="Helvetica" w:hAnsi="Helvetica" w:cs="Helvetica"/>
+        </w:rPr>
+        <w:t xml:space="preserve"> </w:t>
+      </w:r>
+      <w:r>
+        <w:rPr>
+          <w:rFonts w:ascii="Helvetica" w:hAnsi="Helvetica" w:cs="Helvetica"/>
+        </w:rPr>
+        <w:t>2024-08-29 10:00:12”</w:t>
+      </w:r>
+    </w:p>
+    <w:p>
+      <w:pPr>
+        <w:pStyle w:val="ListParagraph"/>
+        <w:ind w:left="2520" w:firstLine="360"/>
+        <w:rPr>
+          <w:rFonts w:ascii="Helvetica" w:hAnsi="Helvetica" w:cs="Helvetica"/>
+        </w:rPr>
+      </w:pPr>
+      <w:r>
+        <w:rPr>
+          <w:rFonts w:ascii="Helvetica" w:hAnsi="Helvetica" w:cs="Helvetica"/>
+        </w:rPr>
+        <w:t>}</w:t>
+      </w:r>
+    </w:p>
+    <w:p>
+      <w:pPr>
+        <w:pStyle w:val="ListParagraph"/>
+        <w:ind w:left="1800" w:firstLine="360"/>
+        <w:rPr>
+          <w:rFonts w:ascii="Helvetica" w:hAnsi="Helvetica" w:cs="Helvetica"/>
+        </w:rPr>
+      </w:pPr>
+      <w:r>
+        <w:rPr>
+          <w:rFonts w:ascii="Helvetica" w:hAnsi="Helvetica" w:cs="Helvetica"/>
+        </w:rPr>
+        <w:t>]</w:t>
+      </w:r>
     </w:p>
     <w:p>
       <w:pPr>
@@ -27241,8 +29651,14 @@
                 <w:rFonts w:ascii="Helvetica" w:hAnsi="Helvetica" w:cs="Helvetica"/>
                 <w:color w:val="000000"/>
               </w:rPr>
-              <w:lastRenderedPageBreak/>
-              <w:t>field</w:t>
+              <w:t>F</w:t>
+            </w:r>
+            <w:r>
+              <w:rPr>
+                <w:rFonts w:ascii="Helvetica" w:hAnsi="Helvetica" w:cs="Helvetica"/>
+                <w:color w:val="000000"/>
+              </w:rPr>
+              <w:t>ield</w:t>
             </w:r>
           </w:p>
         </w:tc>
@@ -27340,10 +29756,10 @@
             </w:pPr>
             <w:r>
               <w:rPr>
-                <w:rFonts w:ascii="Helvetica" w:hAnsi="Helvetica" w:cs="Helvetica" w:hint="eastAsia"/>
-                <w:color w:val="000000"/>
-              </w:rPr>
-              <w:t>m</w:t>
+                <w:rFonts w:ascii="Helvetica" w:hAnsi="Helvetica" w:cs="Helvetica"/>
+                <w:color w:val="000000"/>
+              </w:rPr>
+              <w:t>M</w:t>
             </w:r>
             <w:r>
               <w:rPr>
@@ -27844,6 +30260,7 @@
                 <w:rFonts w:ascii="Helvetica" w:hAnsi="Helvetica" w:cs="Helvetica"/>
                 <w:color w:val="000000"/>
               </w:rPr>
+              <w:lastRenderedPageBreak/>
               <w:t>msg</w:t>
             </w:r>
           </w:p>
@@ -28744,7 +31161,6 @@
         <w:rPr>
           <w:rFonts w:ascii="Helvetica" w:hAnsi="Helvetica" w:cs="Helvetica"/>
         </w:rPr>
-        <w:lastRenderedPageBreak/>
         <w:t>{</w:t>
       </w:r>
     </w:p>
@@ -29342,6 +31758,7 @@
                 <w:rFonts w:ascii="Helvetica" w:hAnsi="Helvetica" w:cs="Helvetica"/>
                 <w:color w:val="181C32"/>
               </w:rPr>
+              <w:lastRenderedPageBreak/>
               <w:t>5</w:t>
             </w:r>
           </w:p>
@@ -30750,7 +33167,6 @@
                 <w:rFonts w:ascii="Helvetica" w:hAnsi="Helvetica" w:cs="Helvetica"/>
                 <w:color w:val="333333"/>
               </w:rPr>
-              <w:lastRenderedPageBreak/>
               <w:t>t</w:t>
             </w:r>
             <w:r>
@@ -32717,7 +35133,7 @@
   <w:style w:type="paragraph" w:default="1" w:styleId="Normal">
     <w:name w:val="Normal"/>
     <w:qFormat/>
-    <w:rsid w:val="00626352"/>
+    <w:rsid w:val="00FE7665"/>
     <w:pPr>
       <w:spacing w:after="160" w:line="259" w:lineRule="auto"/>
     </w:pPr>

</xml_diff>

<commit_message>
add checkBalance in Solana
</commit_message>
<xml_diff>
--- a/GamblingFront/backend.docx
+++ b/GamblingFront/backend.docx
@@ -28094,37 +28094,7 @@
         <w:rPr>
           <w:rFonts w:ascii="Helvetica" w:hAnsi="Helvetica" w:cs="Helvetica"/>
         </w:rPr>
-        <w:t>2024</w:t>
-      </w:r>
-      <w:r>
-        <w:rPr>
-          <w:rFonts w:ascii="Helvetica" w:hAnsi="Helvetica" w:cs="Helvetica"/>
-        </w:rPr>
-        <w:t>-0</w:t>
-      </w:r>
-      <w:r>
-        <w:rPr>
-          <w:rFonts w:ascii="Helvetica" w:hAnsi="Helvetica" w:cs="Helvetica"/>
-        </w:rPr>
-        <w:t>8</w:t>
-      </w:r>
-      <w:r>
-        <w:rPr>
-          <w:rFonts w:ascii="Helvetica" w:hAnsi="Helvetica" w:cs="Helvetica"/>
-        </w:rPr>
-        <w:t>-2</w:t>
-      </w:r>
-      <w:r>
-        <w:rPr>
-          <w:rFonts w:ascii="Helvetica" w:hAnsi="Helvetica" w:cs="Helvetica"/>
-        </w:rPr>
-        <w:t>9</w:t>
-      </w:r>
-      <w:r>
-        <w:rPr>
-          <w:rFonts w:ascii="Helvetica" w:hAnsi="Helvetica" w:cs="Helvetica"/>
-        </w:rPr>
-        <w:t xml:space="preserve"> 10:00:12</w:t>
+        <w:t>2024-08-29 10:00:12</w:t>
       </w:r>
       <w:r>
         <w:rPr>
@@ -28295,19 +28265,7 @@
         <w:rPr>
           <w:rFonts w:ascii="Helvetica" w:hAnsi="Helvetica" w:cs="Helvetica"/>
         </w:rPr>
-        <w:t>You calls this API to get notice</w:t>
-      </w:r>
-      <w:r>
-        <w:rPr>
-          <w:rFonts w:ascii="Helvetica" w:hAnsi="Helvetica" w:cs="Helvetica"/>
-        </w:rPr>
-        <w:t xml:space="preserve"> and read</w:t>
-      </w:r>
-      <w:r>
-        <w:rPr>
-          <w:rFonts w:ascii="Helvetica" w:hAnsi="Helvetica" w:cs="Helvetica"/>
-        </w:rPr>
-        <w:t>.</w:t>
+        <w:t>You calls this API to get notice and read.</w:t>
       </w:r>
     </w:p>
     <w:p>
@@ -28366,14 +28324,7 @@
                 <w:rFonts w:ascii="Helvetica" w:hAnsi="Helvetica" w:cs="Helvetica"/>
                 <w:color w:val="000000"/>
               </w:rPr>
-              <w:t>F</w:t>
-            </w:r>
-            <w:r>
-              <w:rPr>
-                <w:rFonts w:ascii="Helvetica" w:hAnsi="Helvetica" w:cs="Helvetica"/>
-                <w:color w:val="000000"/>
-              </w:rPr>
-              <w:t>ield</w:t>
+              <w:t>Field</w:t>
             </w:r>
           </w:p>
         </w:tc>
@@ -28474,14 +28425,7 @@
                 <w:rFonts w:ascii="Helvetica" w:hAnsi="Helvetica" w:cs="Helvetica"/>
                 <w:color w:val="000000"/>
               </w:rPr>
-              <w:t>m</w:t>
-            </w:r>
-            <w:r>
-              <w:rPr>
-                <w:rFonts w:ascii="Helvetica" w:hAnsi="Helvetica" w:cs="Helvetica"/>
-                <w:color w:val="000000"/>
-              </w:rPr>
-              <w:t>ethod</w:t>
+              <w:t>method</w:t>
             </w:r>
           </w:p>
         </w:tc>
@@ -28525,14 +28469,7 @@
                 <w:rFonts w:ascii="Helvetica" w:hAnsi="Helvetica" w:cs="Helvetica"/>
                 <w:color w:val="000000"/>
               </w:rPr>
-              <w:t>Read</w:t>
-            </w:r>
-            <w:r>
-              <w:rPr>
-                <w:rFonts w:ascii="Helvetica" w:hAnsi="Helvetica" w:cs="Helvetica"/>
-                <w:color w:val="000000"/>
-              </w:rPr>
-              <w:t>Notice</w:t>
+              <w:t>ReadNotice</w:t>
             </w:r>
           </w:p>
         </w:tc>
@@ -28692,25 +28629,7 @@
           <w:rFonts w:ascii="Helvetica" w:hAnsi="Helvetica" w:cs="Helvetica"/>
         </w:rPr>
         <w:tab/>
-        <w:t>“method” : “</w:t>
-      </w:r>
-      <w:r>
-        <w:rPr>
-          <w:rFonts w:ascii="Helvetica" w:hAnsi="Helvetica" w:cs="Helvetica"/>
-        </w:rPr>
-        <w:t>ReadNotice</w:t>
-      </w:r>
-      <w:r>
-        <w:rPr>
-          <w:rFonts w:ascii="Helvetica" w:hAnsi="Helvetica" w:cs="Helvetica"/>
-        </w:rPr>
-        <w:t>”</w:t>
-      </w:r>
-      <w:r>
-        <w:rPr>
-          <w:rFonts w:ascii="Helvetica" w:hAnsi="Helvetica" w:cs="Helvetica"/>
-        </w:rPr>
-        <w:t>,</w:t>
+        <w:t>“method” : “ReadNotice”,</w:t>
       </w:r>
     </w:p>
     <w:p>
@@ -28800,14 +28719,7 @@
                 <w:color w:val="000000"/>
               </w:rPr>
               <w:lastRenderedPageBreak/>
-              <w:t>F</w:t>
-            </w:r>
-            <w:r>
-              <w:rPr>
-                <w:rFonts w:ascii="Helvetica" w:hAnsi="Helvetica" w:cs="Helvetica"/>
-                <w:color w:val="000000"/>
-              </w:rPr>
-              <w:t>ield</w:t>
+              <w:t>Field</w:t>
             </w:r>
           </w:p>
         </w:tc>
@@ -28884,14 +28796,7 @@
                 <w:rFonts w:ascii="Helvetica" w:hAnsi="Helvetica" w:cs="Helvetica"/>
                 <w:color w:val="000000"/>
               </w:rPr>
-              <w:t>s</w:t>
-            </w:r>
-            <w:r>
-              <w:rPr>
-                <w:rFonts w:ascii="Helvetica" w:hAnsi="Helvetica" w:cs="Helvetica"/>
-                <w:color w:val="000000"/>
-              </w:rPr>
-              <w:t>tatus</w:t>
+              <w:t>status</w:t>
             </w:r>
           </w:p>
         </w:tc>
@@ -28964,14 +28869,7 @@
                 <w:rFonts w:ascii="Helvetica" w:hAnsi="Helvetica" w:cs="Helvetica"/>
                 <w:color w:val="000000"/>
               </w:rPr>
-              <w:t>m</w:t>
-            </w:r>
-            <w:r>
-              <w:rPr>
-                <w:rFonts w:ascii="Helvetica" w:hAnsi="Helvetica" w:cs="Helvetica"/>
-                <w:color w:val="000000"/>
-              </w:rPr>
-              <w:t>sg</w:t>
+              <w:t>msg</w:t>
             </w:r>
           </w:p>
         </w:tc>
@@ -29042,14 +28940,7 @@
                 <w:rFonts w:ascii="Helvetica" w:hAnsi="Helvetica" w:cs="Helvetica"/>
                 <w:color w:val="000000"/>
               </w:rPr>
-              <w:t>d</w:t>
-            </w:r>
-            <w:r>
-              <w:rPr>
-                <w:rFonts w:ascii="Helvetica" w:hAnsi="Helvetica" w:cs="Helvetica"/>
-                <w:color w:val="000000"/>
-              </w:rPr>
-              <w:t>ata</w:t>
+              <w:t>data</w:t>
             </w:r>
           </w:p>
         </w:tc>
@@ -29266,31 +29157,7 @@
           <w:rFonts w:ascii="Helvetica" w:hAnsi="Helvetica" w:cs="Helvetica"/>
         </w:rPr>
         <w:tab/>
-        <w:t>“</w:t>
-      </w:r>
-      <w:r>
-        <w:rPr>
-          <w:rFonts w:ascii="Helvetica" w:hAnsi="Helvetica" w:cs="Helvetica"/>
-        </w:rPr>
-        <w:t>AgentCode</w:t>
-      </w:r>
-      <w:r>
-        <w:rPr>
-          <w:rFonts w:ascii="Helvetica" w:hAnsi="Helvetica" w:cs="Helvetica"/>
-        </w:rPr>
-        <w:t>”:”</w:t>
-      </w:r>
-      <w:r>
-        <w:rPr>
-          <w:rFonts w:ascii="Helvetica" w:hAnsi="Helvetica" w:cs="Helvetica"/>
-        </w:rPr>
-        <w:t>serrat</w:t>
-      </w:r>
-      <w:r>
-        <w:rPr>
-          <w:rFonts w:ascii="Helvetica" w:hAnsi="Helvetica" w:cs="Helvetica"/>
-        </w:rPr>
-        <w:t>”,</w:t>
+        <w:t>“AgentCode”:”serrat”,</w:t>
       </w:r>
     </w:p>
     <w:p>
@@ -29391,8 +29258,6 @@
         </w:rPr>
         <w:t>”</w:t>
       </w:r>
-      <w:bookmarkStart w:id="30" w:name="_GoBack"/>
-      <w:bookmarkEnd w:id="30"/>
     </w:p>
     <w:p>
       <w:pPr>
@@ -29542,6 +29407,1036 @@
         </w:rPr>
         <w:tab/>
         <w:t>" msg ” : "Already exist"</w:t>
+      </w:r>
+    </w:p>
+    <w:p>
+      <w:pPr>
+        <w:pStyle w:val="ListParagraph"/>
+        <w:ind w:left="1800"/>
+        <w:rPr>
+          <w:rFonts w:ascii="Helvetica" w:hAnsi="Helvetica" w:cs="Helvetica"/>
+        </w:rPr>
+      </w:pPr>
+      <w:r>
+        <w:rPr>
+          <w:rFonts w:ascii="Helvetica" w:hAnsi="Helvetica" w:cs="Helvetica"/>
+        </w:rPr>
+        <w:t>}</w:t>
+      </w:r>
+    </w:p>
+    <w:p>
+      <w:pPr>
+        <w:pStyle w:val="ListParagraph"/>
+        <w:numPr>
+          <w:ilvl w:val="0"/>
+          <w:numId w:val="7"/>
+        </w:numPr>
+        <w:outlineLvl w:val="1"/>
+        <w:rPr>
+          <w:rFonts w:ascii="Helvetica" w:hAnsi="Helvetica" w:cs="Helvetica"/>
+        </w:rPr>
+      </w:pPr>
+      <w:r>
+        <w:rPr>
+          <w:rFonts w:ascii="Helvetica" w:hAnsi="Helvetica" w:cs="Helvetica"/>
+        </w:rPr>
+        <w:t>CheckBalance</w:t>
+      </w:r>
+    </w:p>
+    <w:p>
+      <w:pPr>
+        <w:pStyle w:val="ListParagraph"/>
+        <w:ind w:left="1080"/>
+        <w:rPr>
+          <w:rFonts w:ascii="Helvetica" w:hAnsi="Helvetica" w:cs="Helvetica"/>
+        </w:rPr>
+      </w:pPr>
+      <w:r>
+        <w:rPr>
+          <w:rFonts w:ascii="Helvetica" w:hAnsi="Helvetica" w:cs="Helvetica"/>
+        </w:rPr>
+        <w:t xml:space="preserve">You calls this API to </w:t>
+      </w:r>
+      <w:r>
+        <w:rPr>
+          <w:rFonts w:ascii="Helvetica" w:hAnsi="Helvetica" w:cs="Helvetica"/>
+        </w:rPr>
+        <w:t>check balance</w:t>
+      </w:r>
+      <w:r>
+        <w:rPr>
+          <w:rFonts w:ascii="Helvetica" w:hAnsi="Helvetica" w:cs="Helvetica"/>
+        </w:rPr>
+        <w:t>.</w:t>
+      </w:r>
+    </w:p>
+    <w:p>
+      <w:pPr>
+        <w:pStyle w:val="ListParagraph"/>
+        <w:ind w:left="1080"/>
+        <w:rPr>
+          <w:rFonts w:ascii="Helvetica" w:hAnsi="Helvetica" w:cs="Helvetica"/>
+        </w:rPr>
+      </w:pPr>
+      <w:r>
+        <w:rPr>
+          <w:rFonts w:ascii="Helvetica" w:hAnsi="Helvetica" w:cs="Helvetica"/>
+        </w:rPr>
+        <w:t>This API is used in Solana chain</w:t>
+      </w:r>
+    </w:p>
+    <w:p>
+      <w:pPr>
+        <w:pStyle w:val="ListParagraph"/>
+        <w:numPr>
+          <w:ilvl w:val="0"/>
+          <w:numId w:val="2"/>
+        </w:numPr>
+        <w:rPr>
+          <w:rFonts w:ascii="Helvetica" w:hAnsi="Helvetica" w:cs="Helvetica"/>
+        </w:rPr>
+      </w:pPr>
+      <w:r>
+        <w:rPr>
+          <w:rFonts w:ascii="Helvetica" w:hAnsi="Helvetica" w:cs="Helvetica"/>
+        </w:rPr>
+        <w:t>Request parameters</w:t>
+      </w:r>
+    </w:p>
+    <w:tbl>
+      <w:tblPr>
+        <w:tblStyle w:val="GridTable1Light1"/>
+        <w:tblW w:w="7248" w:type="dxa"/>
+        <w:tblInd w:w="1014" w:type="dxa"/>
+        <w:tblLook w:val="04A0" w:firstRow="1" w:lastRow="0" w:firstColumn="1" w:lastColumn="0" w:noHBand="0" w:noVBand="1"/>
+      </w:tblPr>
+      <w:tblGrid>
+        <w:gridCol w:w="1696"/>
+        <w:gridCol w:w="2129"/>
+        <w:gridCol w:w="2265"/>
+        <w:gridCol w:w="1158"/>
+      </w:tblGrid>
+      <w:tr>
+        <w:trPr>
+          <w:cnfStyle w:val="100000000000" w:firstRow="1" w:lastRow="0" w:firstColumn="0" w:lastColumn="0" w:oddVBand="0" w:evenVBand="0" w:oddHBand="0" w:evenHBand="0" w:firstRowFirstColumn="0" w:firstRowLastColumn="0" w:lastRowFirstColumn="0" w:lastRowLastColumn="0"/>
+          <w:trHeight w:val="300"/>
+        </w:trPr>
+        <w:tc>
+          <w:tcPr>
+            <w:cnfStyle w:val="001000000000" w:firstRow="0" w:lastRow="0" w:firstColumn="1" w:lastColumn="0" w:oddVBand="0" w:evenVBand="0" w:oddHBand="0" w:evenHBand="0" w:firstRowFirstColumn="0" w:firstRowLastColumn="0" w:lastRowFirstColumn="0" w:lastRowLastColumn="0"/>
+            <w:tcW w:w="1696" w:type="dxa"/>
+          </w:tcPr>
+          <w:p>
+            <w:pPr>
+              <w:spacing w:after="0" w:line="240" w:lineRule="auto"/>
+              <w:rPr>
+                <w:rFonts w:ascii="Helvetica" w:hAnsi="Helvetica" w:cs="Helvetica"/>
+                <w:b w:val="0"/>
+                <w:bCs w:val="0"/>
+                <w:color w:val="000000"/>
+              </w:rPr>
+            </w:pPr>
+            <w:r>
+              <w:rPr>
+                <w:rFonts w:ascii="Helvetica" w:hAnsi="Helvetica" w:cs="Helvetica"/>
+                <w:color w:val="000000"/>
+              </w:rPr>
+              <w:t>Field</w:t>
+            </w:r>
+          </w:p>
+        </w:tc>
+        <w:tc>
+          <w:tcPr>
+            <w:tcW w:w="2129" w:type="dxa"/>
+          </w:tcPr>
+          <w:p>
+            <w:pPr>
+              <w:spacing w:after="0" w:line="240" w:lineRule="auto"/>
+              <w:cnfStyle w:val="100000000000" w:firstRow="1" w:lastRow="0" w:firstColumn="0" w:lastColumn="0" w:oddVBand="0" w:evenVBand="0" w:oddHBand="0" w:evenHBand="0" w:firstRowFirstColumn="0" w:firstRowLastColumn="0" w:lastRowFirstColumn="0" w:lastRowLastColumn="0"/>
+              <w:rPr>
+                <w:rFonts w:ascii="Helvetica" w:hAnsi="Helvetica" w:cs="Helvetica"/>
+                <w:b w:val="0"/>
+                <w:bCs w:val="0"/>
+                <w:color w:val="000000"/>
+              </w:rPr>
+            </w:pPr>
+            <w:r>
+              <w:rPr>
+                <w:rFonts w:ascii="Helvetica" w:hAnsi="Helvetica" w:cs="Helvetica"/>
+                <w:color w:val="000000"/>
+              </w:rPr>
+              <w:t>category</w:t>
+            </w:r>
+          </w:p>
+        </w:tc>
+        <w:tc>
+          <w:tcPr>
+            <w:tcW w:w="2265" w:type="dxa"/>
+          </w:tcPr>
+          <w:p>
+            <w:pPr>
+              <w:spacing w:after="0" w:line="240" w:lineRule="auto"/>
+              <w:cnfStyle w:val="100000000000" w:firstRow="1" w:lastRow="0" w:firstColumn="0" w:lastColumn="0" w:oddVBand="0" w:evenVBand="0" w:oddHBand="0" w:evenHBand="0" w:firstRowFirstColumn="0" w:firstRowLastColumn="0" w:lastRowFirstColumn="0" w:lastRowLastColumn="0"/>
+              <w:rPr>
+                <w:rFonts w:ascii="Helvetica" w:hAnsi="Helvetica" w:cs="Helvetica"/>
+                <w:b w:val="0"/>
+                <w:bCs w:val="0"/>
+                <w:color w:val="000000"/>
+              </w:rPr>
+            </w:pPr>
+            <w:r>
+              <w:rPr>
+                <w:rFonts w:ascii="Helvetica" w:hAnsi="Helvetica" w:cs="Helvetica"/>
+                <w:color w:val="000000"/>
+              </w:rPr>
+              <w:t>explanation</w:t>
+            </w:r>
+          </w:p>
+        </w:tc>
+        <w:tc>
+          <w:tcPr>
+            <w:tcW w:w="1158" w:type="dxa"/>
+          </w:tcPr>
+          <w:p>
+            <w:pPr>
+              <w:spacing w:after="0" w:line="240" w:lineRule="auto"/>
+              <w:cnfStyle w:val="100000000000" w:firstRow="1" w:lastRow="0" w:firstColumn="0" w:lastColumn="0" w:oddVBand="0" w:evenVBand="0" w:oddHBand="0" w:evenHBand="0" w:firstRowFirstColumn="0" w:firstRowLastColumn="0" w:lastRowFirstColumn="0" w:lastRowLastColumn="0"/>
+              <w:rPr>
+                <w:rFonts w:ascii="Helvetica" w:hAnsi="Helvetica" w:cs="Helvetica"/>
+                <w:b w:val="0"/>
+                <w:bCs w:val="0"/>
+                <w:color w:val="000000"/>
+              </w:rPr>
+            </w:pPr>
+            <w:r>
+              <w:rPr>
+                <w:rFonts w:ascii="Helvetica" w:hAnsi="Helvetica" w:cs="Helvetica"/>
+                <w:color w:val="000000"/>
+              </w:rPr>
+              <w:t>essential</w:t>
+            </w:r>
+          </w:p>
+        </w:tc>
+      </w:tr>
+      <w:tr>
+        <w:trPr>
+          <w:trHeight w:val="300"/>
+        </w:trPr>
+        <w:tc>
+          <w:tcPr>
+            <w:cnfStyle w:val="001000000000" w:firstRow="0" w:lastRow="0" w:firstColumn="1" w:lastColumn="0" w:oddVBand="0" w:evenVBand="0" w:oddHBand="0" w:evenHBand="0" w:firstRowFirstColumn="0" w:firstRowLastColumn="0" w:lastRowFirstColumn="0" w:lastRowLastColumn="0"/>
+            <w:tcW w:w="1696" w:type="dxa"/>
+          </w:tcPr>
+          <w:p>
+            <w:pPr>
+              <w:spacing w:after="0" w:line="240" w:lineRule="auto"/>
+              <w:rPr>
+                <w:rFonts w:ascii="Helvetica" w:hAnsi="Helvetica" w:cs="Helvetica"/>
+                <w:b w:val="0"/>
+                <w:bCs w:val="0"/>
+                <w:color w:val="000000"/>
+              </w:rPr>
+            </w:pPr>
+            <w:r>
+              <w:rPr>
+                <w:rFonts w:ascii="Helvetica" w:hAnsi="Helvetica" w:cs="Helvetica"/>
+                <w:color w:val="000000"/>
+              </w:rPr>
+              <w:t>method</w:t>
+            </w:r>
+          </w:p>
+        </w:tc>
+        <w:tc>
+          <w:tcPr>
+            <w:tcW w:w="2129" w:type="dxa"/>
+          </w:tcPr>
+          <w:p>
+            <w:pPr>
+              <w:spacing w:after="0" w:line="240" w:lineRule="auto"/>
+              <w:cnfStyle w:val="000000000000" w:firstRow="0" w:lastRow="0" w:firstColumn="0" w:lastColumn="0" w:oddVBand="0" w:evenVBand="0" w:oddHBand="0" w:evenHBand="0" w:firstRowFirstColumn="0" w:firstRowLastColumn="0" w:lastRowFirstColumn="0" w:lastRowLastColumn="0"/>
+              <w:rPr>
+                <w:rFonts w:ascii="Helvetica" w:hAnsi="Helvetica" w:cs="Helvetica"/>
+                <w:color w:val="000000"/>
+              </w:rPr>
+            </w:pPr>
+            <w:r>
+              <w:rPr>
+                <w:rFonts w:ascii="Helvetica" w:hAnsi="Helvetica" w:cs="Helvetica"/>
+                <w:color w:val="000000"/>
+              </w:rPr>
+              <w:t>String</w:t>
+            </w:r>
+          </w:p>
+        </w:tc>
+        <w:tc>
+          <w:tcPr>
+            <w:tcW w:w="2265" w:type="dxa"/>
+          </w:tcPr>
+          <w:p>
+            <w:pPr>
+              <w:spacing w:after="0" w:line="240" w:lineRule="auto"/>
+              <w:cnfStyle w:val="000000000000" w:firstRow="0" w:lastRow="0" w:firstColumn="0" w:lastColumn="0" w:oddVBand="0" w:evenVBand="0" w:oddHBand="0" w:evenHBand="0" w:firstRowFirstColumn="0" w:firstRowLastColumn="0" w:lastRowFirstColumn="0" w:lastRowLastColumn="0"/>
+              <w:rPr>
+                <w:rFonts w:ascii="Helvetica" w:hAnsi="Helvetica" w:cs="Helvetica"/>
+                <w:color w:val="000000"/>
+              </w:rPr>
+            </w:pPr>
+            <w:r>
+              <w:rPr>
+                <w:rFonts w:ascii="Helvetica" w:hAnsi="Helvetica" w:cs="Helvetica"/>
+                <w:color w:val="000000"/>
+              </w:rPr>
+              <w:t>CheckBalance</w:t>
+            </w:r>
+          </w:p>
+        </w:tc>
+        <w:tc>
+          <w:tcPr>
+            <w:tcW w:w="1158" w:type="dxa"/>
+          </w:tcPr>
+          <w:p>
+            <w:pPr>
+              <w:spacing w:after="0" w:line="240" w:lineRule="auto"/>
+              <w:cnfStyle w:val="000000000000" w:firstRow="0" w:lastRow="0" w:firstColumn="0" w:lastColumn="0" w:oddVBand="0" w:evenVBand="0" w:oddHBand="0" w:evenHBand="0" w:firstRowFirstColumn="0" w:firstRowLastColumn="0" w:lastRowFirstColumn="0" w:lastRowLastColumn="0"/>
+              <w:rPr>
+                <w:rFonts w:ascii="Helvetica" w:hAnsi="Helvetica" w:cs="Helvetica"/>
+                <w:color w:val="000000"/>
+              </w:rPr>
+            </w:pPr>
+            <w:r>
+              <w:rPr>
+                <w:rFonts w:ascii="Helvetica" w:hAnsi="Helvetica" w:cs="Helvetica"/>
+                <w:color w:val="000000"/>
+              </w:rPr>
+              <w:t>Y</w:t>
+            </w:r>
+          </w:p>
+        </w:tc>
+      </w:tr>
+      <w:tr>
+        <w:trPr>
+          <w:trHeight w:val="300"/>
+        </w:trPr>
+        <w:tc>
+          <w:tcPr>
+            <w:cnfStyle w:val="001000000000" w:firstRow="0" w:lastRow="0" w:firstColumn="1" w:lastColumn="0" w:oddVBand="0" w:evenVBand="0" w:oddHBand="0" w:evenHBand="0" w:firstRowFirstColumn="0" w:firstRowLastColumn="0" w:lastRowFirstColumn="0" w:lastRowLastColumn="0"/>
+            <w:tcW w:w="1696" w:type="dxa"/>
+          </w:tcPr>
+          <w:p>
+            <w:pPr>
+              <w:spacing w:after="0" w:line="240" w:lineRule="auto"/>
+              <w:rPr>
+                <w:rFonts w:ascii="Helvetica" w:hAnsi="Helvetica" w:cs="Helvetica"/>
+                <w:color w:val="000000"/>
+              </w:rPr>
+            </w:pPr>
+            <w:r>
+              <w:rPr>
+                <w:rFonts w:ascii="Helvetica" w:hAnsi="Helvetica" w:cs="Helvetica"/>
+                <w:color w:val="000000"/>
+              </w:rPr>
+              <w:t>chain</w:t>
+            </w:r>
+          </w:p>
+        </w:tc>
+        <w:tc>
+          <w:tcPr>
+            <w:tcW w:w="2129" w:type="dxa"/>
+          </w:tcPr>
+          <w:p>
+            <w:pPr>
+              <w:spacing w:after="0" w:line="240" w:lineRule="auto"/>
+              <w:cnfStyle w:val="000000000000" w:firstRow="0" w:lastRow="0" w:firstColumn="0" w:lastColumn="0" w:oddVBand="0" w:evenVBand="0" w:oddHBand="0" w:evenHBand="0" w:firstRowFirstColumn="0" w:firstRowLastColumn="0" w:lastRowFirstColumn="0" w:lastRowLastColumn="0"/>
+              <w:rPr>
+                <w:rFonts w:ascii="Helvetica" w:hAnsi="Helvetica" w:cs="Helvetica"/>
+                <w:color w:val="000000"/>
+              </w:rPr>
+            </w:pPr>
+            <w:r>
+              <w:rPr>
+                <w:rFonts w:ascii="Helvetica" w:hAnsi="Helvetica" w:cs="Helvetica"/>
+                <w:color w:val="000000"/>
+              </w:rPr>
+              <w:t>String</w:t>
+            </w:r>
+          </w:p>
+        </w:tc>
+        <w:tc>
+          <w:tcPr>
+            <w:tcW w:w="2265" w:type="dxa"/>
+          </w:tcPr>
+          <w:p>
+            <w:pPr>
+              <w:spacing w:after="0" w:line="240" w:lineRule="auto"/>
+              <w:cnfStyle w:val="000000000000" w:firstRow="0" w:lastRow="0" w:firstColumn="0" w:lastColumn="0" w:oddVBand="0" w:evenVBand="0" w:oddHBand="0" w:evenHBand="0" w:firstRowFirstColumn="0" w:firstRowLastColumn="0" w:lastRowFirstColumn="0" w:lastRowLastColumn="0"/>
+              <w:rPr>
+                <w:rFonts w:ascii="Helvetica" w:hAnsi="Helvetica" w:cs="Helvetica"/>
+                <w:color w:val="000000"/>
+              </w:rPr>
+            </w:pPr>
+          </w:p>
+        </w:tc>
+        <w:tc>
+          <w:tcPr>
+            <w:tcW w:w="1158" w:type="dxa"/>
+          </w:tcPr>
+          <w:p>
+            <w:pPr>
+              <w:spacing w:after="0" w:line="240" w:lineRule="auto"/>
+              <w:cnfStyle w:val="000000000000" w:firstRow="0" w:lastRow="0" w:firstColumn="0" w:lastColumn="0" w:oddVBand="0" w:evenVBand="0" w:oddHBand="0" w:evenHBand="0" w:firstRowFirstColumn="0" w:firstRowLastColumn="0" w:lastRowFirstColumn="0" w:lastRowLastColumn="0"/>
+              <w:rPr>
+                <w:rFonts w:ascii="Helvetica" w:hAnsi="Helvetica" w:cs="Helvetica"/>
+                <w:color w:val="000000"/>
+              </w:rPr>
+            </w:pPr>
+            <w:r>
+              <w:rPr>
+                <w:rFonts w:ascii="Helvetica" w:hAnsi="Helvetica" w:cs="Helvetica"/>
+                <w:color w:val="000000"/>
+              </w:rPr>
+              <w:t>Y</w:t>
+            </w:r>
+          </w:p>
+        </w:tc>
+      </w:tr>
+      <w:tr>
+        <w:trPr>
+          <w:trHeight w:val="300"/>
+        </w:trPr>
+        <w:tc>
+          <w:tcPr>
+            <w:cnfStyle w:val="001000000000" w:firstRow="0" w:lastRow="0" w:firstColumn="1" w:lastColumn="0" w:oddVBand="0" w:evenVBand="0" w:oddHBand="0" w:evenHBand="0" w:firstRowFirstColumn="0" w:firstRowLastColumn="0" w:lastRowFirstColumn="0" w:lastRowLastColumn="0"/>
+            <w:tcW w:w="1696" w:type="dxa"/>
+          </w:tcPr>
+          <w:p>
+            <w:pPr>
+              <w:spacing w:after="0" w:line="240" w:lineRule="auto"/>
+              <w:rPr>
+                <w:rFonts w:ascii="Helvetica" w:hAnsi="Helvetica" w:cs="Helvetica"/>
+                <w:color w:val="000000"/>
+              </w:rPr>
+            </w:pPr>
+            <w:r>
+              <w:rPr>
+                <w:rFonts w:ascii="Helvetica" w:hAnsi="Helvetica" w:cs="Helvetica"/>
+                <w:color w:val="000000"/>
+              </w:rPr>
+              <w:t>coinType</w:t>
+            </w:r>
+          </w:p>
+        </w:tc>
+        <w:tc>
+          <w:tcPr>
+            <w:tcW w:w="2129" w:type="dxa"/>
+          </w:tcPr>
+          <w:p>
+            <w:pPr>
+              <w:spacing w:after="0" w:line="240" w:lineRule="auto"/>
+              <w:cnfStyle w:val="000000000000" w:firstRow="0" w:lastRow="0" w:firstColumn="0" w:lastColumn="0" w:oddVBand="0" w:evenVBand="0" w:oddHBand="0" w:evenHBand="0" w:firstRowFirstColumn="0" w:firstRowLastColumn="0" w:lastRowFirstColumn="0" w:lastRowLastColumn="0"/>
+              <w:rPr>
+                <w:rFonts w:ascii="Helvetica" w:hAnsi="Helvetica" w:cs="Helvetica"/>
+                <w:color w:val="000000"/>
+              </w:rPr>
+            </w:pPr>
+            <w:r>
+              <w:rPr>
+                <w:rFonts w:ascii="Helvetica" w:hAnsi="Helvetica" w:cs="Helvetica"/>
+                <w:color w:val="000000"/>
+              </w:rPr>
+              <w:t>String</w:t>
+            </w:r>
+          </w:p>
+        </w:tc>
+        <w:tc>
+          <w:tcPr>
+            <w:tcW w:w="2265" w:type="dxa"/>
+          </w:tcPr>
+          <w:p>
+            <w:pPr>
+              <w:spacing w:after="0" w:line="240" w:lineRule="auto"/>
+              <w:cnfStyle w:val="000000000000" w:firstRow="0" w:lastRow="0" w:firstColumn="0" w:lastColumn="0" w:oddVBand="0" w:evenVBand="0" w:oddHBand="0" w:evenHBand="0" w:firstRowFirstColumn="0" w:firstRowLastColumn="0" w:lastRowFirstColumn="0" w:lastRowLastColumn="0"/>
+              <w:rPr>
+                <w:rFonts w:ascii="Helvetica" w:hAnsi="Helvetica" w:cs="Helvetica"/>
+                <w:color w:val="000000"/>
+              </w:rPr>
+            </w:pPr>
+          </w:p>
+        </w:tc>
+        <w:tc>
+          <w:tcPr>
+            <w:tcW w:w="1158" w:type="dxa"/>
+          </w:tcPr>
+          <w:p>
+            <w:pPr>
+              <w:spacing w:after="0" w:line="240" w:lineRule="auto"/>
+              <w:cnfStyle w:val="000000000000" w:firstRow="0" w:lastRow="0" w:firstColumn="0" w:lastColumn="0" w:oddVBand="0" w:evenVBand="0" w:oddHBand="0" w:evenHBand="0" w:firstRowFirstColumn="0" w:firstRowLastColumn="0" w:lastRowFirstColumn="0" w:lastRowLastColumn="0"/>
+              <w:rPr>
+                <w:rFonts w:ascii="Helvetica" w:hAnsi="Helvetica" w:cs="Helvetica"/>
+                <w:color w:val="000000"/>
+              </w:rPr>
+            </w:pPr>
+            <w:r>
+              <w:rPr>
+                <w:rFonts w:ascii="Helvetica" w:hAnsi="Helvetica" w:cs="Helvetica"/>
+                <w:color w:val="000000"/>
+              </w:rPr>
+              <w:t>Y</w:t>
+            </w:r>
+          </w:p>
+        </w:tc>
+      </w:tr>
+    </w:tbl>
+    <w:p>
+      <w:pPr>
+        <w:pStyle w:val="ListParagraph"/>
+        <w:numPr>
+          <w:ilvl w:val="0"/>
+          <w:numId w:val="2"/>
+        </w:numPr>
+        <w:rPr>
+          <w:rFonts w:ascii="Helvetica" w:hAnsi="Helvetica" w:cs="Helvetica"/>
+        </w:rPr>
+      </w:pPr>
+      <w:r>
+        <w:rPr>
+          <w:rFonts w:ascii="Helvetica" w:hAnsi="Helvetica" w:cs="Helvetica"/>
+        </w:rPr>
+        <w:t>Request example:</w:t>
+      </w:r>
+    </w:p>
+    <w:p>
+      <w:pPr>
+        <w:pStyle w:val="ListParagraph"/>
+        <w:ind w:left="1080"/>
+        <w:rPr>
+          <w:rFonts w:ascii="Helvetica" w:hAnsi="Helvetica" w:cs="Helvetica"/>
+        </w:rPr>
+      </w:pPr>
+      <w:r>
+        <w:rPr>
+          <w:rFonts w:ascii="Helvetica" w:hAnsi="Helvetica" w:cs="Helvetica"/>
+        </w:rPr>
+        <w:t>{</w:t>
+      </w:r>
+    </w:p>
+    <w:p>
+      <w:pPr>
+        <w:pStyle w:val="ListParagraph"/>
+        <w:ind w:left="1080"/>
+        <w:rPr>
+          <w:rFonts w:ascii="Helvetica" w:hAnsi="Helvetica" w:cs="Helvetica"/>
+        </w:rPr>
+      </w:pPr>
+      <w:r>
+        <w:rPr>
+          <w:rFonts w:ascii="Helvetica" w:hAnsi="Helvetica" w:cs="Helvetica"/>
+        </w:rPr>
+        <w:tab/>
+        <w:t>“method” : “</w:t>
+      </w:r>
+      <w:r>
+        <w:rPr>
+          <w:rFonts w:ascii="Helvetica" w:hAnsi="Helvetica" w:cs="Helvetica"/>
+        </w:rPr>
+        <w:t>CheckBalance</w:t>
+      </w:r>
+      <w:r>
+        <w:rPr>
+          <w:rFonts w:ascii="Helvetica" w:hAnsi="Helvetica" w:cs="Helvetica"/>
+        </w:rPr>
+        <w:t>”,</w:t>
+      </w:r>
+    </w:p>
+    <w:p>
+      <w:pPr>
+        <w:pStyle w:val="ListParagraph"/>
+        <w:ind w:left="1080"/>
+        <w:rPr>
+          <w:rFonts w:ascii="Helvetica" w:hAnsi="Helvetica" w:cs="Helvetica"/>
+        </w:rPr>
+      </w:pPr>
+      <w:r>
+        <w:rPr>
+          <w:rFonts w:ascii="Helvetica" w:hAnsi="Helvetica" w:cs="Helvetica"/>
+        </w:rPr>
+        <w:tab/>
+        <w:t>“chain</w:t>
+      </w:r>
+      <w:r>
+        <w:rPr>
+          <w:rFonts w:ascii="Helvetica" w:hAnsi="Helvetica" w:cs="Helvetica"/>
+        </w:rPr>
+        <w:t>”:</w:t>
+      </w:r>
+      <w:r>
+        <w:rPr>
+          <w:rFonts w:ascii="Helvetica" w:hAnsi="Helvetica" w:cs="Helvetica"/>
+        </w:rPr>
+        <w:t>”Solana”,</w:t>
+      </w:r>
+    </w:p>
+    <w:p>
+      <w:pPr>
+        <w:pStyle w:val="ListParagraph"/>
+        <w:ind w:left="1080"/>
+        <w:rPr>
+          <w:rFonts w:ascii="Helvetica" w:hAnsi="Helvetica" w:cs="Helvetica"/>
+        </w:rPr>
+      </w:pPr>
+      <w:r>
+        <w:rPr>
+          <w:rFonts w:ascii="Helvetica" w:hAnsi="Helvetica" w:cs="Helvetica"/>
+        </w:rPr>
+        <w:tab/>
+        <w:t>“coinType”:”ROOG”</w:t>
+      </w:r>
+    </w:p>
+    <w:p>
+      <w:pPr>
+        <w:pStyle w:val="ListParagraph"/>
+        <w:ind w:left="1080"/>
+        <w:rPr>
+          <w:rFonts w:ascii="Helvetica" w:hAnsi="Helvetica" w:cs="Helvetica"/>
+        </w:rPr>
+      </w:pPr>
+      <w:r>
+        <w:rPr>
+          <w:rFonts w:ascii="Helvetica" w:hAnsi="Helvetica" w:cs="Helvetica"/>
+        </w:rPr>
+        <w:t>}</w:t>
+      </w:r>
+    </w:p>
+    <w:p>
+      <w:pPr>
+        <w:pStyle w:val="ListParagraph"/>
+        <w:numPr>
+          <w:ilvl w:val="0"/>
+          <w:numId w:val="2"/>
+        </w:numPr>
+        <w:rPr>
+          <w:rFonts w:ascii="Helvetica" w:hAnsi="Helvetica" w:cs="Helvetica"/>
+        </w:rPr>
+      </w:pPr>
+      <w:r>
+        <w:rPr>
+          <w:rFonts w:ascii="Helvetica" w:hAnsi="Helvetica" w:cs="Helvetica"/>
+        </w:rPr>
+        <w:t>Response parameters</w:t>
+      </w:r>
+    </w:p>
+    <w:tbl>
+      <w:tblPr>
+        <w:tblStyle w:val="GridTable1Light1"/>
+        <w:tblW w:w="6434" w:type="dxa"/>
+        <w:tblInd w:w="1014" w:type="dxa"/>
+        <w:tblLook w:val="04A0" w:firstRow="1" w:lastRow="0" w:firstColumn="1" w:lastColumn="0" w:noHBand="0" w:noVBand="1"/>
+      </w:tblPr>
+      <w:tblGrid>
+        <w:gridCol w:w="2245"/>
+        <w:gridCol w:w="2195"/>
+        <w:gridCol w:w="1994"/>
+      </w:tblGrid>
+      <w:tr>
+        <w:trPr>
+          <w:cnfStyle w:val="100000000000" w:firstRow="1" w:lastRow="0" w:firstColumn="0" w:lastColumn="0" w:oddVBand="0" w:evenVBand="0" w:oddHBand="0" w:evenHBand="0" w:firstRowFirstColumn="0" w:firstRowLastColumn="0" w:lastRowFirstColumn="0" w:lastRowLastColumn="0"/>
+          <w:trHeight w:val="300"/>
+        </w:trPr>
+        <w:tc>
+          <w:tcPr>
+            <w:cnfStyle w:val="001000000000" w:firstRow="0" w:lastRow="0" w:firstColumn="1" w:lastColumn="0" w:oddVBand="0" w:evenVBand="0" w:oddHBand="0" w:evenHBand="0" w:firstRowFirstColumn="0" w:firstRowLastColumn="0" w:lastRowFirstColumn="0" w:lastRowLastColumn="0"/>
+            <w:tcW w:w="2245" w:type="dxa"/>
+          </w:tcPr>
+          <w:p>
+            <w:pPr>
+              <w:spacing w:after="0" w:line="240" w:lineRule="auto"/>
+              <w:rPr>
+                <w:rFonts w:ascii="Helvetica" w:hAnsi="Helvetica" w:cs="Helvetica"/>
+                <w:b w:val="0"/>
+                <w:bCs w:val="0"/>
+                <w:color w:val="000000"/>
+              </w:rPr>
+            </w:pPr>
+            <w:r>
+              <w:rPr>
+                <w:rFonts w:ascii="Helvetica" w:hAnsi="Helvetica" w:cs="Helvetica"/>
+                <w:color w:val="000000"/>
+              </w:rPr>
+              <w:t>Field</w:t>
+            </w:r>
+          </w:p>
+        </w:tc>
+        <w:tc>
+          <w:tcPr>
+            <w:tcW w:w="2195" w:type="dxa"/>
+          </w:tcPr>
+          <w:p>
+            <w:pPr>
+              <w:spacing w:after="0" w:line="240" w:lineRule="auto"/>
+              <w:cnfStyle w:val="100000000000" w:firstRow="1" w:lastRow="0" w:firstColumn="0" w:lastColumn="0" w:oddVBand="0" w:evenVBand="0" w:oddHBand="0" w:evenHBand="0" w:firstRowFirstColumn="0" w:firstRowLastColumn="0" w:lastRowFirstColumn="0" w:lastRowLastColumn="0"/>
+              <w:rPr>
+                <w:rFonts w:ascii="Helvetica" w:hAnsi="Helvetica" w:cs="Helvetica"/>
+                <w:b w:val="0"/>
+                <w:bCs w:val="0"/>
+                <w:color w:val="000000"/>
+              </w:rPr>
+            </w:pPr>
+            <w:r>
+              <w:rPr>
+                <w:rFonts w:ascii="Helvetica" w:hAnsi="Helvetica" w:cs="Helvetica"/>
+                <w:color w:val="000000"/>
+              </w:rPr>
+              <w:t>category</w:t>
+            </w:r>
+          </w:p>
+        </w:tc>
+        <w:tc>
+          <w:tcPr>
+            <w:tcW w:w="1994" w:type="dxa"/>
+          </w:tcPr>
+          <w:p>
+            <w:pPr>
+              <w:spacing w:after="0" w:line="240" w:lineRule="auto"/>
+              <w:cnfStyle w:val="100000000000" w:firstRow="1" w:lastRow="0" w:firstColumn="0" w:lastColumn="0" w:oddVBand="0" w:evenVBand="0" w:oddHBand="0" w:evenHBand="0" w:firstRowFirstColumn="0" w:firstRowLastColumn="0" w:lastRowFirstColumn="0" w:lastRowLastColumn="0"/>
+              <w:rPr>
+                <w:rFonts w:ascii="Helvetica" w:hAnsi="Helvetica" w:cs="Helvetica"/>
+                <w:b w:val="0"/>
+                <w:bCs w:val="0"/>
+                <w:color w:val="000000"/>
+              </w:rPr>
+            </w:pPr>
+            <w:r>
+              <w:rPr>
+                <w:rFonts w:ascii="Helvetica" w:hAnsi="Helvetica" w:cs="Helvetica"/>
+                <w:color w:val="000000"/>
+              </w:rPr>
+              <w:t>explanation</w:t>
+            </w:r>
+          </w:p>
+        </w:tc>
+      </w:tr>
+      <w:tr>
+        <w:trPr>
+          <w:trHeight w:val="300"/>
+        </w:trPr>
+        <w:tc>
+          <w:tcPr>
+            <w:cnfStyle w:val="001000000000" w:firstRow="0" w:lastRow="0" w:firstColumn="1" w:lastColumn="0" w:oddVBand="0" w:evenVBand="0" w:oddHBand="0" w:evenHBand="0" w:firstRowFirstColumn="0" w:firstRowLastColumn="0" w:lastRowFirstColumn="0" w:lastRowLastColumn="0"/>
+            <w:tcW w:w="2245" w:type="dxa"/>
+          </w:tcPr>
+          <w:p>
+            <w:pPr>
+              <w:spacing w:after="0" w:line="240" w:lineRule="auto"/>
+              <w:rPr>
+                <w:rFonts w:ascii="Helvetica" w:hAnsi="Helvetica" w:cs="Helvetica"/>
+                <w:b w:val="0"/>
+                <w:bCs w:val="0"/>
+                <w:color w:val="000000"/>
+              </w:rPr>
+            </w:pPr>
+            <w:r>
+              <w:rPr>
+                <w:rFonts w:ascii="Helvetica" w:hAnsi="Helvetica" w:cs="Helvetica"/>
+                <w:color w:val="000000"/>
+              </w:rPr>
+              <w:lastRenderedPageBreak/>
+              <w:t>status</w:t>
+            </w:r>
+          </w:p>
+        </w:tc>
+        <w:tc>
+          <w:tcPr>
+            <w:tcW w:w="2195" w:type="dxa"/>
+          </w:tcPr>
+          <w:p>
+            <w:pPr>
+              <w:spacing w:after="0" w:line="240" w:lineRule="auto"/>
+              <w:cnfStyle w:val="000000000000" w:firstRow="0" w:lastRow="0" w:firstColumn="0" w:lastColumn="0" w:oddVBand="0" w:evenVBand="0" w:oddHBand="0" w:evenHBand="0" w:firstRowFirstColumn="0" w:firstRowLastColumn="0" w:lastRowFirstColumn="0" w:lastRowLastColumn="0"/>
+              <w:rPr>
+                <w:rFonts w:ascii="Helvetica" w:hAnsi="Helvetica" w:cs="Helvetica"/>
+                <w:color w:val="000000"/>
+              </w:rPr>
+            </w:pPr>
+            <w:r>
+              <w:rPr>
+                <w:rFonts w:ascii="Helvetica" w:hAnsi="Helvetica" w:cs="Helvetica"/>
+                <w:color w:val="000000"/>
+              </w:rPr>
+              <w:t>Integer</w:t>
+            </w:r>
+          </w:p>
+        </w:tc>
+        <w:tc>
+          <w:tcPr>
+            <w:tcW w:w="1994" w:type="dxa"/>
+          </w:tcPr>
+          <w:p>
+            <w:pPr>
+              <w:spacing w:after="0" w:line="240" w:lineRule="auto"/>
+              <w:cnfStyle w:val="000000000000" w:firstRow="0" w:lastRow="0" w:firstColumn="0" w:lastColumn="0" w:oddVBand="0" w:evenVBand="0" w:oddHBand="0" w:evenHBand="0" w:firstRowFirstColumn="0" w:firstRowLastColumn="0" w:lastRowFirstColumn="0" w:lastRowLastColumn="0"/>
+              <w:rPr>
+                <w:rFonts w:ascii="Helvetica" w:hAnsi="Helvetica" w:cs="Helvetica"/>
+                <w:color w:val="000000"/>
+              </w:rPr>
+            </w:pPr>
+            <w:r>
+              <w:rPr>
+                <w:rFonts w:ascii="Helvetica" w:hAnsi="Helvetica" w:cs="Helvetica"/>
+                <w:color w:val="000000"/>
+              </w:rPr>
+              <w:t>Response code (see Appendix 4.1)</w:t>
+            </w:r>
+          </w:p>
+        </w:tc>
+      </w:tr>
+      <w:tr>
+        <w:trPr>
+          <w:trHeight w:val="300"/>
+        </w:trPr>
+        <w:tc>
+          <w:tcPr>
+            <w:cnfStyle w:val="001000000000" w:firstRow="0" w:lastRow="0" w:firstColumn="1" w:lastColumn="0" w:oddVBand="0" w:evenVBand="0" w:oddHBand="0" w:evenHBand="0" w:firstRowFirstColumn="0" w:firstRowLastColumn="0" w:lastRowFirstColumn="0" w:lastRowLastColumn="0"/>
+            <w:tcW w:w="2245" w:type="dxa"/>
+          </w:tcPr>
+          <w:p>
+            <w:pPr>
+              <w:spacing w:after="0" w:line="240" w:lineRule="auto"/>
+              <w:rPr>
+                <w:rFonts w:ascii="Helvetica" w:hAnsi="Helvetica" w:cs="Helvetica"/>
+                <w:b w:val="0"/>
+                <w:bCs w:val="0"/>
+                <w:color w:val="000000"/>
+              </w:rPr>
+            </w:pPr>
+            <w:r>
+              <w:rPr>
+                <w:rFonts w:ascii="Helvetica" w:hAnsi="Helvetica" w:cs="Helvetica"/>
+                <w:color w:val="000000"/>
+              </w:rPr>
+              <w:t>msg</w:t>
+            </w:r>
+          </w:p>
+        </w:tc>
+        <w:tc>
+          <w:tcPr>
+            <w:tcW w:w="2195" w:type="dxa"/>
+          </w:tcPr>
+          <w:p>
+            <w:pPr>
+              <w:spacing w:after="0" w:line="240" w:lineRule="auto"/>
+              <w:cnfStyle w:val="000000000000" w:firstRow="0" w:lastRow="0" w:firstColumn="0" w:lastColumn="0" w:oddVBand="0" w:evenVBand="0" w:oddHBand="0" w:evenHBand="0" w:firstRowFirstColumn="0" w:firstRowLastColumn="0" w:lastRowFirstColumn="0" w:lastRowLastColumn="0"/>
+              <w:rPr>
+                <w:rFonts w:ascii="Helvetica" w:hAnsi="Helvetica" w:cs="Helvetica"/>
+                <w:color w:val="000000"/>
+              </w:rPr>
+            </w:pPr>
+            <w:r>
+              <w:rPr>
+                <w:rFonts w:ascii="Helvetica" w:hAnsi="Helvetica" w:cs="Helvetica"/>
+                <w:color w:val="000000"/>
+              </w:rPr>
+              <w:t>String</w:t>
+            </w:r>
+          </w:p>
+        </w:tc>
+        <w:tc>
+          <w:tcPr>
+            <w:tcW w:w="1994" w:type="dxa"/>
+          </w:tcPr>
+          <w:p>
+            <w:pPr>
+              <w:spacing w:after="0" w:line="240" w:lineRule="auto"/>
+              <w:cnfStyle w:val="000000000000" w:firstRow="0" w:lastRow="0" w:firstColumn="0" w:lastColumn="0" w:oddVBand="0" w:evenVBand="0" w:oddHBand="0" w:evenHBand="0" w:firstRowFirstColumn="0" w:firstRowLastColumn="0" w:lastRowFirstColumn="0" w:lastRowLastColumn="0"/>
+              <w:rPr>
+                <w:rFonts w:ascii="Helvetica" w:hAnsi="Helvetica" w:cs="Helvetica"/>
+                <w:color w:val="000000"/>
+              </w:rPr>
+            </w:pPr>
+            <w:r>
+              <w:rPr>
+                <w:rFonts w:ascii="Helvetica" w:hAnsi="Helvetica" w:cs="Helvetica"/>
+                <w:color w:val="000000"/>
+              </w:rPr>
+              <w:t>response message</w:t>
+            </w:r>
+          </w:p>
+        </w:tc>
+      </w:tr>
+    </w:tbl>
+    <w:p>
+      <w:pPr>
+        <w:pStyle w:val="ListParagraph"/>
+        <w:numPr>
+          <w:ilvl w:val="0"/>
+          <w:numId w:val="2"/>
+        </w:numPr>
+        <w:rPr>
+          <w:rFonts w:ascii="Helvetica" w:hAnsi="Helvetica" w:cs="Helvetica"/>
+        </w:rPr>
+      </w:pPr>
+      <w:r>
+        <w:rPr>
+          <w:rFonts w:ascii="Helvetica" w:hAnsi="Helvetica" w:cs="Helvetica"/>
+        </w:rPr>
+        <w:t>Response example:</w:t>
+      </w:r>
+    </w:p>
+    <w:p>
+      <w:pPr>
+        <w:pStyle w:val="ListParagraph"/>
+        <w:numPr>
+          <w:ilvl w:val="0"/>
+          <w:numId w:val="5"/>
+        </w:numPr>
+        <w:rPr>
+          <w:rFonts w:ascii="Helvetica" w:hAnsi="Helvetica" w:cs="Helvetica"/>
+        </w:rPr>
+      </w:pPr>
+      <w:r>
+        <w:rPr>
+          <w:rFonts w:ascii="Helvetica" w:hAnsi="Helvetica" w:cs="Helvetica"/>
+        </w:rPr>
+        <w:t>success</w:t>
+      </w:r>
+    </w:p>
+    <w:p>
+      <w:pPr>
+        <w:pStyle w:val="ListParagraph"/>
+        <w:ind w:left="1800"/>
+        <w:rPr>
+          <w:rFonts w:ascii="Helvetica" w:hAnsi="Helvetica" w:cs="Helvetica"/>
+        </w:rPr>
+      </w:pPr>
+      <w:r>
+        <w:rPr>
+          <w:rFonts w:ascii="Helvetica" w:hAnsi="Helvetica" w:cs="Helvetica"/>
+        </w:rPr>
+        <w:t>{</w:t>
+      </w:r>
+    </w:p>
+    <w:p>
+      <w:pPr>
+        <w:pStyle w:val="ListParagraph"/>
+        <w:ind w:left="1800"/>
+        <w:rPr>
+          <w:rFonts w:ascii="Helvetica" w:hAnsi="Helvetica" w:cs="Helvetica"/>
+        </w:rPr>
+      </w:pPr>
+      <w:r>
+        <w:rPr>
+          <w:rFonts w:ascii="Helvetica" w:hAnsi="Helvetica" w:cs="Helvetica"/>
+        </w:rPr>
+        <w:tab/>
+        <w:t>"status" : 0,</w:t>
+      </w:r>
+    </w:p>
+    <w:p>
+      <w:pPr>
+        <w:pStyle w:val="ListParagraph"/>
+        <w:ind w:left="1800"/>
+        <w:rPr>
+          <w:rFonts w:ascii="Helvetica" w:hAnsi="Helvetica" w:cs="Helvetica"/>
+        </w:rPr>
+      </w:pPr>
+      <w:r>
+        <w:rPr>
+          <w:rFonts w:ascii="Helvetica" w:hAnsi="Helvetica" w:cs="Helvetica"/>
+        </w:rPr>
+        <w:tab/>
+        <w:t>"msg" : "SUCCESS",</w:t>
+      </w:r>
+    </w:p>
+    <w:p>
+      <w:pPr>
+        <w:pStyle w:val="ListParagraph"/>
+        <w:ind w:left="1800"/>
+        <w:rPr>
+          <w:rFonts w:ascii="Helvetica" w:hAnsi="Helvetica" w:cs="Helvetica"/>
+        </w:rPr>
+      </w:pPr>
+      <w:r>
+        <w:rPr>
+          <w:rFonts w:ascii="Helvetica" w:hAnsi="Helvetica" w:cs="Helvetica"/>
+        </w:rPr>
+        <w:t>}</w:t>
+      </w:r>
+    </w:p>
+    <w:p>
+      <w:pPr>
+        <w:pStyle w:val="ListParagraph"/>
+        <w:numPr>
+          <w:ilvl w:val="0"/>
+          <w:numId w:val="5"/>
+        </w:numPr>
+        <w:rPr>
+          <w:rFonts w:ascii="Helvetica" w:hAnsi="Helvetica" w:cs="Helvetica"/>
+        </w:rPr>
+      </w:pPr>
+      <w:r>
+        <w:rPr>
+          <w:rFonts w:ascii="Helvetica" w:hAnsi="Helvetica" w:cs="Helvetica"/>
+        </w:rPr>
+        <w:t>error</w:t>
+      </w:r>
+    </w:p>
+    <w:p>
+      <w:pPr>
+        <w:pStyle w:val="ListParagraph"/>
+        <w:ind w:left="1800"/>
+        <w:rPr>
+          <w:rFonts w:ascii="Helvetica" w:hAnsi="Helvetica" w:cs="Helvetica"/>
+        </w:rPr>
+      </w:pPr>
+      <w:r>
+        <w:rPr>
+          <w:rFonts w:ascii="Helvetica" w:hAnsi="Helvetica" w:cs="Helvetica"/>
+        </w:rPr>
+        <w:t>{</w:t>
+      </w:r>
+    </w:p>
+    <w:p>
+      <w:pPr>
+        <w:pStyle w:val="ListParagraph"/>
+        <w:ind w:left="1800"/>
+        <w:rPr>
+          <w:rFonts w:ascii="Helvetica" w:hAnsi="Helvetica" w:cs="Helvetica"/>
+        </w:rPr>
+      </w:pPr>
+      <w:r>
+        <w:rPr>
+          <w:rFonts w:ascii="Helvetica" w:hAnsi="Helvetica" w:cs="Helvetica"/>
+        </w:rPr>
+        <w:tab/>
+        <w:t>“status”: 1,</w:t>
+      </w:r>
+    </w:p>
+    <w:p>
+      <w:pPr>
+        <w:pStyle w:val="ListParagraph"/>
+        <w:ind w:left="1800"/>
+        <w:rPr>
+          <w:rFonts w:ascii="Helvetica" w:hAnsi="Helvetica" w:cs="Helvetica"/>
+        </w:rPr>
+      </w:pPr>
+      <w:r>
+        <w:rPr>
+          <w:rFonts w:ascii="Helvetica" w:hAnsi="Helvetica" w:cs="Helvetica"/>
+        </w:rPr>
+        <w:tab/>
+        <w:t>" msg ” : "</w:t>
+      </w:r>
+      <w:r>
+        <w:rPr>
+          <w:rFonts w:ascii="Helvetica" w:hAnsi="Helvetica" w:cs="Helvetica"/>
+        </w:rPr>
+        <w:t>Fail</w:t>
+      </w:r>
+      <w:bookmarkStart w:id="30" w:name="_GoBack"/>
+      <w:bookmarkEnd w:id="30"/>
+      <w:r>
+        <w:rPr>
+          <w:rFonts w:ascii="Helvetica" w:hAnsi="Helvetica" w:cs="Helvetica"/>
+        </w:rPr>
+        <w:t>"</w:t>
       </w:r>
     </w:p>
     <w:p>
@@ -30260,7 +31155,6 @@
                 <w:rFonts w:ascii="Helvetica" w:hAnsi="Helvetica" w:cs="Helvetica"/>
                 <w:color w:val="000000"/>
               </w:rPr>
-              <w:lastRenderedPageBreak/>
               <w:t>msg</w:t>
             </w:r>
           </w:p>
@@ -30843,6 +31737,7 @@
         <w:rPr>
           <w:rFonts w:ascii="Helvetica" w:hAnsi="Helvetica" w:cs="Helvetica"/>
         </w:rPr>
+        <w:lastRenderedPageBreak/>
         <w:t>success</w:t>
       </w:r>
     </w:p>
@@ -31758,7 +32653,6 @@
                 <w:rFonts w:ascii="Helvetica" w:hAnsi="Helvetica" w:cs="Helvetica"/>
                 <w:color w:val="181C32"/>
               </w:rPr>
-              <w:lastRenderedPageBreak/>
               <w:t>5</w:t>
             </w:r>
           </w:p>
@@ -32443,6 +33337,7 @@
                 <w:rFonts w:ascii="Helvetica" w:hAnsi="Helvetica" w:cs="Helvetica"/>
                 <w:color w:val="181C32"/>
               </w:rPr>
+              <w:lastRenderedPageBreak/>
               <w:t>20</w:t>
             </w:r>
           </w:p>
@@ -35133,7 +36028,7 @@
   <w:style w:type="paragraph" w:default="1" w:styleId="Normal">
     <w:name w:val="Normal"/>
     <w:qFormat/>
-    <w:rsid w:val="00FE7665"/>
+    <w:rsid w:val="00156A23"/>
     <w:pPr>
       <w:spacing w:after="160" w:line="259" w:lineRule="auto"/>
     </w:pPr>

</xml_diff>

<commit_message>
fix document for event
</commit_message>
<xml_diff>
--- a/GamblingFront/backend.docx
+++ b/GamblingFront/backend.docx
@@ -25807,7 +25807,7 @@
                 <w:rFonts w:ascii="Helvetica" w:hAnsi="Helvetica" w:cs="Helvetica"/>
                 <w:color w:val="000000"/>
               </w:rPr>
-              <w:t>chain</w:t>
+              <w:t>currencyCode</w:t>
             </w:r>
           </w:p>
         </w:tc>
@@ -26024,7 +26024,31 @@
         <w:rPr>
           <w:rFonts w:ascii="Helvetica" w:hAnsi="Helvetica" w:cs="Helvetica"/>
         </w:rPr>
-        <w:t>“chain”:”Xrpl”</w:t>
+        <w:t>“</w:t>
+      </w:r>
+      <w:r>
+        <w:rPr>
+          <w:rFonts w:ascii="Helvetica" w:hAnsi="Helvetica" w:cs="Helvetica"/>
+        </w:rPr>
+        <w:t>currencyCode</w:t>
+      </w:r>
+      <w:r>
+        <w:rPr>
+          <w:rFonts w:ascii="Helvetica" w:hAnsi="Helvetica" w:cs="Helvetica"/>
+        </w:rPr>
+        <w:t>”:”</w:t>
+      </w:r>
+      <w:r>
+        <w:rPr>
+          <w:rFonts w:ascii="Helvetica" w:hAnsi="Helvetica" w:cs="Helvetica"/>
+        </w:rPr>
+        <w:t>x</w:t>
+      </w:r>
+      <w:r>
+        <w:rPr>
+          <w:rFonts w:ascii="Helvetica" w:hAnsi="Helvetica" w:cs="Helvetica"/>
+        </w:rPr>
+        <w:t>rp”</w:t>
       </w:r>
     </w:p>
     <w:p>
@@ -26529,8 +26553,6 @@
         <w:tab/>
         <w:t>“id”:123,</w:t>
       </w:r>
-      <w:bookmarkStart w:id="23" w:name="_GoBack"/>
-      <w:bookmarkEnd w:id="23"/>
     </w:p>
     <w:p>
       <w:pPr>
@@ -26658,7 +26680,55 @@
           <w:rFonts w:ascii="Helvetica" w:hAnsi="Helvetica" w:cs="Helvetica"/>
         </w:rPr>
         <w:tab/>
-        <w:t>“status”:0,   //0-pending, 1-end, 2-cancel</w:t>
+        <w:t>“status”:true</w:t>
+      </w:r>
+      <w:r>
+        <w:rPr>
+          <w:rFonts w:ascii="Helvetica" w:hAnsi="Helvetica" w:cs="Helvetica"/>
+        </w:rPr>
+        <w:t>,   //</w:t>
+      </w:r>
+      <w:r>
+        <w:rPr>
+          <w:rFonts w:ascii="Helvetica" w:hAnsi="Helvetica" w:cs="Helvetica"/>
+        </w:rPr>
+        <w:t>true</w:t>
+      </w:r>
+      <w:r>
+        <w:rPr>
+          <w:rFonts w:ascii="Helvetica" w:hAnsi="Helvetica" w:cs="Helvetica"/>
+        </w:rPr>
+        <w:t>-</w:t>
+      </w:r>
+      <w:r>
+        <w:rPr>
+          <w:rFonts w:ascii="Helvetica" w:hAnsi="Helvetica" w:cs="Helvetica"/>
+        </w:rPr>
+        <w:t>active</w:t>
+      </w:r>
+      <w:r>
+        <w:rPr>
+          <w:rFonts w:ascii="Helvetica" w:hAnsi="Helvetica" w:cs="Helvetica"/>
+        </w:rPr>
+        <w:t xml:space="preserve">, </w:t>
+      </w:r>
+      <w:r>
+        <w:rPr>
+          <w:rFonts w:ascii="Helvetica" w:hAnsi="Helvetica" w:cs="Helvetica"/>
+        </w:rPr>
+        <w:t>false</w:t>
+      </w:r>
+      <w:r>
+        <w:rPr>
+          <w:rFonts w:ascii="Helvetica" w:hAnsi="Helvetica" w:cs="Helvetica"/>
+        </w:rPr>
+        <w:t>-end</w:t>
+      </w:r>
+      <w:r>
+        <w:rPr>
+          <w:rFonts w:ascii="Helvetica" w:hAnsi="Helvetica" w:cs="Helvetica"/>
+        </w:rPr>
+        <w:tab/>
       </w:r>
       <w:r>
         <w:rPr>
@@ -26781,6 +26851,40 @@
           <w:rFonts w:ascii="Helvetica" w:hAnsi="Helvetica" w:cs="Helvetica"/>
         </w:rPr>
         <w:tab/>
+        <w:t>“info”:{</w:t>
+      </w:r>
+    </w:p>
+    <w:p>
+      <w:pPr>
+        <w:pStyle w:val="ListParagraph"/>
+        <w:ind w:left="1800"/>
+        <w:rPr>
+          <w:rFonts w:ascii="Helvetica" w:hAnsi="Helvetica" w:cs="Helvetica"/>
+        </w:rPr>
+      </w:pPr>
+      <w:r>
+        <w:rPr>
+          <w:rFonts w:ascii="Helvetica" w:hAnsi="Helvetica" w:cs="Helvetica"/>
+        </w:rPr>
+        <w:tab/>
+      </w:r>
+      <w:r>
+        <w:rPr>
+          <w:rFonts w:ascii="Helvetica" w:hAnsi="Helvetica" w:cs="Helvetica"/>
+        </w:rPr>
+        <w:tab/>
+      </w:r>
+      <w:r>
+        <w:rPr>
+          <w:rFonts w:ascii="Helvetica" w:hAnsi="Helvetica" w:cs="Helvetica"/>
+        </w:rPr>
+        <w:tab/>
+      </w:r>
+      <w:r>
+        <w:rPr>
+          <w:rFonts w:ascii="Helvetica" w:hAnsi="Helvetica" w:cs="Helvetica"/>
+        </w:rPr>
+        <w:tab/>
         <w:t>“type”:1,</w:t>
       </w:r>
     </w:p>
@@ -26796,6 +26900,7 @@
         <w:rPr>
           <w:rFonts w:ascii="Helvetica" w:hAnsi="Helvetica" w:cs="Helvetica"/>
         </w:rPr>
+        <w:lastRenderedPageBreak/>
         <w:tab/>
       </w:r>
       <w:r>
@@ -26809,6 +26914,17 @@
           <w:rFonts w:ascii="Helvetica" w:hAnsi="Helvetica" w:cs="Helvetica"/>
         </w:rPr>
         <w:tab/>
+      </w:r>
+      <w:r>
+        <w:rPr>
+          <w:rFonts w:ascii="Helvetica" w:hAnsi="Helvetica" w:cs="Helvetica"/>
+        </w:rPr>
+        <w:tab/>
+      </w:r>
+      <w:r>
+        <w:rPr>
+          <w:rFonts w:ascii="Helvetica" w:hAnsi="Helvetica" w:cs="Helvetica"/>
+        </w:rPr>
         <w:t>“bonus</w:t>
       </w:r>
       <w:r>
@@ -26827,16 +26943,15 @@
     <w:p>
       <w:pPr>
         <w:pStyle w:val="ListParagraph"/>
-        <w:ind w:left="3600" w:firstLine="720"/>
-        <w:rPr>
-          <w:rFonts w:ascii="Helvetica" w:hAnsi="Helvetica" w:cs="Helvetica"/>
-        </w:rPr>
-      </w:pPr>
-      <w:r>
-        <w:rPr>
-          <w:rFonts w:ascii="Helvetica" w:hAnsi="Helvetica" w:cs="Helvetica"/>
-        </w:rPr>
-        <w:lastRenderedPageBreak/>
+        <w:ind w:left="4320" w:firstLine="720"/>
+        <w:rPr>
+          <w:rFonts w:ascii="Helvetica" w:hAnsi="Helvetica" w:cs="Helvetica"/>
+        </w:rPr>
+      </w:pPr>
+      <w:r>
+        <w:rPr>
+          <w:rFonts w:ascii="Helvetica" w:hAnsi="Helvetica" w:cs="Helvetica"/>
+        </w:rPr>
         <w:t>{“currencyCode”:”xrp”,”amount”:</w:t>
       </w:r>
       <w:r>
@@ -26861,7 +26976,7 @@
     <w:p>
       <w:pPr>
         <w:pStyle w:val="ListParagraph"/>
-        <w:ind w:left="3600" w:firstLine="720"/>
+        <w:ind w:left="4320" w:firstLine="720"/>
         <w:rPr>
           <w:rFonts w:ascii="Helvetica" w:hAnsi="Helvetica" w:cs="Helvetica"/>
         </w:rPr>
@@ -26876,7 +26991,7 @@
     <w:p>
       <w:pPr>
         <w:pStyle w:val="ListParagraph"/>
-        <w:ind w:left="3600" w:firstLine="720"/>
+        <w:ind w:left="4320" w:firstLine="720"/>
         <w:rPr>
           <w:rFonts w:ascii="Helvetica" w:hAnsi="Helvetica" w:cs="Helvetica"/>
         </w:rPr>
@@ -26887,11 +27002,34 @@
         </w:rPr>
         <w:t>{“currencyCode”:”xrp”,”amount”:100}</w:t>
       </w:r>
+    </w:p>
+    <w:p>
+      <w:pPr>
+        <w:pStyle w:val="ListParagraph"/>
+        <w:ind w:left="4320" w:firstLine="720"/>
+        <w:rPr>
+          <w:rFonts w:ascii="Helvetica" w:hAnsi="Helvetica" w:cs="Helvetica"/>
+        </w:rPr>
+      </w:pPr>
       <w:r>
         <w:rPr>
           <w:rFonts w:ascii="Helvetica" w:hAnsi="Helvetica" w:cs="Helvetica"/>
         </w:rPr>
         <w:t>]</w:t>
+      </w:r>
+    </w:p>
+    <w:p>
+      <w:pPr>
+        <w:ind w:left="2880" w:firstLine="720"/>
+        <w:rPr>
+          <w:rFonts w:ascii="Helvetica" w:hAnsi="Helvetica" w:cs="Helvetica"/>
+        </w:rPr>
+      </w:pPr>
+      <w:r>
+        <w:rPr>
+          <w:rFonts w:ascii="Helvetica" w:hAnsi="Helvetica" w:cs="Helvetica"/>
+        </w:rPr>
+        <w:t>}</w:t>
       </w:r>
     </w:p>
     <w:p>
@@ -28077,6 +28215,7 @@
         <w:rPr>
           <w:rFonts w:ascii="Helvetica" w:hAnsi="Helvetica" w:cs="Helvetica"/>
         </w:rPr>
+        <w:lastRenderedPageBreak/>
         <w:tab/>
       </w:r>
       <w:r>
@@ -28118,6 +28257,62 @@
           <w:rFonts w:ascii="Helvetica" w:hAnsi="Helvetica" w:cs="Helvetica"/>
         </w:rPr>
         <w:tab/>
+        <w:t>“vendorCode”:”mini-spribe”,</w:t>
+      </w:r>
+    </w:p>
+    <w:p>
+      <w:pPr>
+        <w:pStyle w:val="ListParagraph"/>
+        <w:ind w:left="1800"/>
+        <w:rPr>
+          <w:rFonts w:ascii="Helvetica" w:hAnsi="Helvetica" w:cs="Helvetica"/>
+        </w:rPr>
+      </w:pPr>
+      <w:r>
+        <w:rPr>
+          <w:rFonts w:ascii="Helvetica" w:hAnsi="Helvetica" w:cs="Helvetica"/>
+        </w:rPr>
+        <w:tab/>
+      </w:r>
+      <w:r>
+        <w:rPr>
+          <w:rFonts w:ascii="Helvetica" w:hAnsi="Helvetica" w:cs="Helvetica"/>
+        </w:rPr>
+        <w:tab/>
+      </w:r>
+      <w:r>
+        <w:rPr>
+          <w:rFonts w:ascii="Helvetica" w:hAnsi="Helvetica" w:cs="Helvetica"/>
+        </w:rPr>
+        <w:tab/>
+        <w:t>“gameCode”:”Dice”,</w:t>
+      </w:r>
+    </w:p>
+    <w:p>
+      <w:pPr>
+        <w:pStyle w:val="ListParagraph"/>
+        <w:ind w:left="1800"/>
+        <w:rPr>
+          <w:rFonts w:ascii="Helvetica" w:hAnsi="Helvetica" w:cs="Helvetica"/>
+        </w:rPr>
+      </w:pPr>
+      <w:r>
+        <w:rPr>
+          <w:rFonts w:ascii="Helvetica" w:hAnsi="Helvetica" w:cs="Helvetica"/>
+        </w:rPr>
+        <w:tab/>
+      </w:r>
+      <w:r>
+        <w:rPr>
+          <w:rFonts w:ascii="Helvetica" w:hAnsi="Helvetica" w:cs="Helvetica"/>
+        </w:rPr>
+        <w:tab/>
+      </w:r>
+      <w:r>
+        <w:rPr>
+          <w:rFonts w:ascii="Helvetica" w:hAnsi="Helvetica" w:cs="Helvetica"/>
+        </w:rPr>
+        <w:tab/>
         <w:t>“betAmount”:100,</w:t>
       </w:r>
       <w:r>
@@ -28155,83 +28350,10 @@
         <w:rPr>
           <w:rFonts w:ascii="Helvetica" w:hAnsi="Helvetica" w:cs="Helvetica"/>
         </w:rPr>
-        <w:t>”:10000,</w:t>
-      </w:r>
-    </w:p>
-    <w:p>
-      <w:pPr>
-        <w:pStyle w:val="ListParagraph"/>
-        <w:ind w:left="1800"/>
-        <w:rPr>
-          <w:rFonts w:ascii="Helvetica" w:hAnsi="Helvetica" w:cs="Helvetica"/>
-        </w:rPr>
-      </w:pPr>
-      <w:r>
-        <w:rPr>
-          <w:rFonts w:ascii="Helvetica" w:hAnsi="Helvetica" w:cs="Helvetica"/>
-        </w:rPr>
-        <w:tab/>
-      </w:r>
-      <w:r>
-        <w:rPr>
-          <w:rFonts w:ascii="Helvetica" w:hAnsi="Helvetica" w:cs="Helvetica"/>
-        </w:rPr>
-        <w:tab/>
-      </w:r>
-      <w:r>
-        <w:rPr>
-          <w:rFonts w:ascii="Helvetica" w:hAnsi="Helvetica" w:cs="Helvetica"/>
-        </w:rPr>
-        <w:tab/>
-        <w:t>“ratio”:100</w:t>
-      </w:r>
-      <w:r>
-        <w:rPr>
-          <w:rFonts w:ascii="Helvetica" w:hAnsi="Helvetica" w:cs="Helvetica"/>
-        </w:rPr>
-        <w:t>,</w:t>
-      </w:r>
-    </w:p>
-    <w:p>
-      <w:pPr>
-        <w:pStyle w:val="ListParagraph"/>
-        <w:ind w:left="1800"/>
-        <w:rPr>
-          <w:rFonts w:ascii="Helvetica" w:hAnsi="Helvetica" w:cs="Helvetica"/>
-        </w:rPr>
-      </w:pPr>
-      <w:r>
-        <w:rPr>
-          <w:rFonts w:ascii="Helvetica" w:hAnsi="Helvetica" w:cs="Helvetica"/>
-        </w:rPr>
-        <w:lastRenderedPageBreak/>
-        <w:tab/>
-      </w:r>
-      <w:r>
-        <w:rPr>
-          <w:rFonts w:ascii="Helvetica" w:hAnsi="Helvetica" w:cs="Helvetica"/>
-        </w:rPr>
-        <w:tab/>
-      </w:r>
-      <w:r>
-        <w:rPr>
-          <w:rFonts w:ascii="Helvetica" w:hAnsi="Helvetica" w:cs="Helvetica"/>
-        </w:rPr>
-        <w:tab/>
-        <w:t>“bonus”:</w:t>
-      </w:r>
-      <w:r>
-        <w:rPr>
-          <w:rFonts w:ascii="Helvetica" w:hAnsi="Helvetica" w:cs="Helvetica"/>
-        </w:rPr>
-        <w:t xml:space="preserve"> </w:t>
-      </w:r>
-      <w:r>
-        <w:rPr>
-          <w:rFonts w:ascii="Helvetica" w:hAnsi="Helvetica" w:cs="Helvetica"/>
-        </w:rPr>
-        <w:t>{“currencyCode”:”xrp”,”amount”:500}</w:t>
-      </w:r>
+        <w:t>”:10000</w:t>
+      </w:r>
+      <w:bookmarkStart w:id="23" w:name="_GoBack"/>
+      <w:bookmarkEnd w:id="23"/>
     </w:p>
     <w:p>
       <w:pPr>
@@ -29366,7 +29488,6 @@
                 <w:rFonts w:ascii="Helvetica" w:hAnsi="Helvetica" w:cs="Helvetica"/>
                 <w:color w:val="000000"/>
               </w:rPr>
-              <w:lastRenderedPageBreak/>
               <w:t>response code</w:t>
             </w:r>
           </w:p>

</xml_diff>